<commit_message>
refs #816 Review Accessibility
Former-commit-id: 3a8793f14e1d2cf9649752ec021b63c319f6d201
</commit_message>
<xml_diff>
--- a/doc/Bericht/05_Technischer Bericht/04_Anforderungen/Anforderungen.docx
+++ b/doc/Bericht/05_Technischer Bericht/04_Anforderungen/Anforderungen.docx
@@ -117,7 +117,12 @@
           </w:tcPr>
           <w:p>
             <w:r>
-              <w:t>Erste Version des Dokuments</w:t>
+              <w:t>Erste Version des Doku</w:t>
+            </w:r>
+            <w:bookmarkStart w:id="1" w:name="_GoBack"/>
+            <w:bookmarkEnd w:id="1"/>
+            <w:r>
+              <w:t>ments</w:t>
             </w:r>
           </w:p>
         </w:tc>
@@ -132,6 +137,56 @@
           </w:p>
         </w:tc>
       </w:tr>
+      <w:tr>
+        <w:trPr>
+          <w:cnfStyle w:val="000000010000" w:firstRow="0" w:lastRow="0" w:firstColumn="0" w:lastColumn="0" w:oddVBand="0" w:evenVBand="0" w:oddHBand="0" w:evenHBand="1" w:firstRowFirstColumn="0" w:firstRowLastColumn="0" w:lastRowFirstColumn="0" w:lastRowLastColumn="0"/>
+        </w:trPr>
+        <w:tc>
+          <w:tcPr>
+            <w:tcW w:w="1280" w:type="dxa"/>
+          </w:tcPr>
+          <w:p>
+            <w:r>
+              <w:t>19.05.2012</w:t>
+            </w:r>
+          </w:p>
+        </w:tc>
+        <w:tc>
+          <w:tcPr>
+            <w:tcW w:w="993" w:type="dxa"/>
+          </w:tcPr>
+          <w:p>
+            <w:r>
+              <w:t>1.1</w:t>
+            </w:r>
+          </w:p>
+        </w:tc>
+        <w:tc>
+          <w:tcPr>
+            <w:tcW w:w="4674" w:type="dxa"/>
+          </w:tcPr>
+          <w:p>
+            <w:r>
+              <w:t xml:space="preserve">Review </w:t>
+            </w:r>
+            <w:proofErr w:type="spellStart"/>
+            <w:r>
+              <w:t>Accessibility</w:t>
+            </w:r>
+            <w:proofErr w:type="spellEnd"/>
+          </w:p>
+        </w:tc>
+        <w:tc>
+          <w:tcPr>
+            <w:tcW w:w="2303" w:type="dxa"/>
+          </w:tcPr>
+          <w:p>
+            <w:r>
+              <w:t>DT</w:t>
+            </w:r>
+          </w:p>
+        </w:tc>
+      </w:tr>
     </w:tbl>
     <w:p>
       <w:pPr>
@@ -164,7 +219,15 @@
         <w:t>D</w:t>
       </w:r>
       <w:r>
-        <w:t>urch das Wizard of Oz Experiment (siehe TODO Verlinkung Domain Analyse, Durchführen &amp; Fazit) wurde die Hypothese „Meine Hand ist die Maus“</w:t>
+        <w:t xml:space="preserve">urch das Wizard </w:t>
+      </w:r>
+      <w:proofErr w:type="spellStart"/>
+      <w:r>
+        <w:t>of</w:t>
+      </w:r>
+      <w:proofErr w:type="spellEnd"/>
+      <w:r>
+        <w:t xml:space="preserve"> Oz Experiment (siehe TODO Verlinkung Domain Analyse, Durchführen &amp; Fazit) wurde die Hypothese „Meine Hand ist die Maus“</w:t>
       </w:r>
       <w:r>
         <w:t xml:space="preserve"> </w:t>
@@ -176,7 +239,13 @@
         <w:t xml:space="preserve">. </w:t>
       </w:r>
       <w:r>
-        <w:t>Sofern der Nutzer über mindestens einen Arm verfügt, ist die Bedienung</w:t>
+        <w:t xml:space="preserve">Sofern der Nutzer einen Arm </w:t>
+      </w:r>
+      <w:r>
+        <w:t>hat</w:t>
+      </w:r>
+      <w:r>
+        <w:t>, ist die Bedienung</w:t>
       </w:r>
       <w:r>
         <w:t xml:space="preserve"> daher</w:t>
@@ -200,7 +269,13 @@
         <w:t xml:space="preserve">s </w:t>
       </w:r>
       <w:r>
-        <w:t>gewisse Punkte des Skeletts fehlinterpretiert werden.</w:t>
+        <w:t>gewisse Punkte des Skeletts</w:t>
+      </w:r>
+      <w:r>
+        <w:t>, welche für die Komplettierung des Skeletts fehlen,</w:t>
+      </w:r>
+      <w:r>
+        <w:t xml:space="preserve"> fehlinterpretiert werden.</w:t>
       </w:r>
       <w:r>
         <w:t xml:space="preserve"> Hält man sich beispielsweise </w:t>
@@ -209,25 +284,43 @@
         <w:t>einen</w:t>
       </w:r>
       <w:r>
-        <w:t xml:space="preserve"> Arm auf den Rücken, so können die Punkte des Ellbogens und der Hand nicht mehr richtig erkannt werden</w:t>
-      </w:r>
-      <w:r>
-        <w:t xml:space="preserve"> (</w:t>
-      </w:r>
-      <w:r>
-        <w:t>siehe</w:t>
-      </w:r>
-      <w:r>
-        <w:t xml:space="preserve"> gelbe Punkte bei</w:t>
+        <w:t xml:space="preserve"> Arm </w:t>
+      </w:r>
+      <w:r>
+        <w:t xml:space="preserve">hinter </w:t>
+      </w:r>
+      <w:r>
+        <w:t>den Rücken, so können die Punkte des Ellbogens und der Hand nicht mehr erkannt werden</w:t>
       </w:r>
       <w:r>
         <w:t xml:space="preserve"> </w:t>
       </w:r>
       <w:r>
+        <w:t xml:space="preserve">und werden </w:t>
+      </w:r>
+      <w:r>
+        <w:t xml:space="preserve">hier im Beispiel </w:t>
+      </w:r>
+      <w:r>
+        <w:t>entlang der Hüfte angezeigt</w:t>
+      </w:r>
+      <w:r>
+        <w:t xml:space="preserve"> </w:t>
+      </w:r>
+      <w:r>
+        <w:t xml:space="preserve">(siehe gelbe Punkte </w:t>
+      </w:r>
+      <w:r>
+        <w:t>in</w:t>
+      </w:r>
+      <w:r>
+        <w:t xml:space="preserve"> </w:t>
+      </w:r>
+      <w:r>
         <w:fldChar w:fldCharType="begin"/>
       </w:r>
       <w:r>
-        <w:instrText xml:space="preserve"> REF _Ref325117569 \h </w:instrText>
+        <w:instrText xml:space="preserve"> REF _Ref325189740 \h </w:instrText>
       </w:r>
       <w:r>
         <w:fldChar w:fldCharType="separate"/>
@@ -242,7 +335,22 @@
         <w:t>1</w:t>
       </w:r>
       <w:r>
-        <w:t xml:space="preserve"> - Handerkennung</w:t>
+        <w:t xml:space="preserve"> - </w:t>
+      </w:r>
+      <w:r>
+        <w:t>Handerkennung bei Arm hinter dem Rücken</w:t>
+      </w:r>
+      <w:r>
+        <w:fldChar w:fldCharType="end"/>
+      </w:r>
+      <w:r>
+        <w:fldChar w:fldCharType="begin"/>
+      </w:r>
+      <w:r>
+        <w:instrText xml:space="preserve"> REF  _Ref325117569 \h </w:instrText>
+      </w:r>
+      <w:r>
+        <w:fldChar w:fldCharType="separate"/>
       </w:r>
       <w:r>
         <w:fldChar w:fldCharType="end"/>
@@ -255,13 +363,16 @@
       </w:r>
     </w:p>
     <w:p>
+      <w:pPr>
+        <w:keepNext/>
+      </w:pPr>
       <w:r>
         <w:rPr>
           <w:noProof/>
           <w:lang w:eastAsia="de-CH"/>
         </w:rPr>
         <w:drawing>
-          <wp:inline distT="0" distB="0" distL="0" distR="0" wp14:anchorId="55D62B96" wp14:editId="14530F35">
+          <wp:inline distT="0" distB="0" distL="0" distR="0" wp14:anchorId="5DE0F0E3" wp14:editId="19861400">
             <wp:extent cx="1594884" cy="2874031"/>
             <wp:effectExtent l="0" t="0" r="5715" b="2540"/>
             <wp:docPr id="1" name="Picture 1"/>
@@ -307,41 +418,75 @@
       <w:pPr>
         <w:pStyle w:val="Caption"/>
       </w:pPr>
-      <w:bookmarkStart w:id="1" w:name="_Ref325117569"/>
+      <w:bookmarkStart w:id="2" w:name="_Ref325189740"/>
       <w:r>
         <w:t xml:space="preserve">Abbildung </w:t>
       </w:r>
-      <w:fldSimple w:instr=" SEQ Abbildung \* ARABIC ">
-        <w:r>
-          <w:rPr>
-            <w:noProof/>
-          </w:rPr>
-          <w:t>1</w:t>
-        </w:r>
-      </w:fldSimple>
-      <w:r>
-        <w:t xml:space="preserve"> - Handerkennung</w:t>
-      </w:r>
-      <w:bookmarkEnd w:id="1"/>
+      <w:r>
+        <w:fldChar w:fldCharType="begin"/>
+      </w:r>
+      <w:r>
+        <w:instrText xml:space="preserve"> SEQ Abbildung \* ARABIC </w:instrText>
+      </w:r>
+      <w:r>
+        <w:fldChar w:fldCharType="separate"/>
+      </w:r>
+      <w:r>
+        <w:rPr>
+          <w:noProof/>
+        </w:rPr>
+        <w:t>1</w:t>
+      </w:r>
+      <w:r>
+        <w:fldChar w:fldCharType="end"/>
+      </w:r>
+      <w:r>
+        <w:t xml:space="preserve"> - </w:t>
+      </w:r>
+      <w:r>
+        <w:t>Handerkennung bei Arm hinter dem Rücken</w:t>
+      </w:r>
+      <w:bookmarkEnd w:id="2"/>
     </w:p>
     <w:p>
       <w:r>
         <w:t xml:space="preserve">Die Applikation ist nicht für Personen mit einer Sehbehinderung ausgelegt. </w:t>
       </w:r>
       <w:r>
-        <w:t xml:space="preserve">Deren Interaktionen </w:t>
-      </w:r>
-      <w:r>
-        <w:t xml:space="preserve">müssten mit akustischen Signalen </w:t>
+        <w:t>Um diesen Personen eine optimale Bedienung der Video Wall bieten zu können, müssten die Interaktionen</w:t>
+      </w:r>
+      <w:r>
+        <w:t xml:space="preserve"> mit akustischen Signalen </w:t>
       </w:r>
       <w:r>
         <w:t>beantwortet werden</w:t>
       </w:r>
       <w:r>
-        <w:t xml:space="preserve">, </w:t>
-      </w:r>
-      <w:r>
-        <w:t>was für Personen, welche im Gebäude 4</w:t>
+        <w:t xml:space="preserve">. Zu diesem Stand der Entwicklung </w:t>
+      </w:r>
+      <w:r>
+        <w:t>sind</w:t>
+      </w:r>
+      <w:r>
+        <w:t xml:space="preserve"> Musik oder andere </w:t>
+      </w:r>
+      <w:r>
+        <w:t>akustische Signale</w:t>
+      </w:r>
+      <w:r>
+        <w:t xml:space="preserve"> ausgeschlossen.</w:t>
+      </w:r>
+      <w:r>
+        <w:t xml:space="preserve"> Diese würden</w:t>
+      </w:r>
+      <w:r>
+        <w:t xml:space="preserve"> für </w:t>
+      </w:r>
+      <w:r>
+        <w:t>Mitarbeiter</w:t>
+      </w:r>
+      <w:r>
+        <w:t>, welche im Gebäude 4</w:t>
       </w:r>
       <w:r>
         <w:t xml:space="preserve"> arbeiten, störend </w:t>
@@ -350,25 +495,32 @@
         <w:t>wirken</w:t>
       </w:r>
       <w:r>
+        <w:t>.</w:t>
+      </w:r>
+      <w:r>
         <w:t xml:space="preserve"> </w:t>
       </w:r>
       <w:r>
-        <w:t>würde</w:t>
-      </w:r>
-      <w:r>
-        <w:t>.</w:t>
-      </w:r>
-      <w:r>
-        <w:t xml:space="preserve"> Dadurch, dass die Applikation beliebig erweitert werden kann, </w:t>
-      </w:r>
-      <w:r>
-        <w:t>ist es</w:t>
-      </w:r>
-      <w:r>
-        <w:t xml:space="preserve"> auch</w:t>
-      </w:r>
-      <w:r>
-        <w:t xml:space="preserve"> nicht gewährleistet, dass diese</w:t>
+        <w:br/>
+        <w:t>Weiter kann</w:t>
+      </w:r>
+      <w:r>
+        <w:t xml:space="preserve"> die Applikation </w:t>
+      </w:r>
+      <w:r>
+        <w:t>mit beliebig gestalteten, von interessierten Programmierern erstellten Apps</w:t>
+      </w:r>
+      <w:r>
+        <w:t xml:space="preserve"> erweitert werden</w:t>
+      </w:r>
+      <w:r>
+        <w:t>. Es</w:t>
+      </w:r>
+      <w:r>
+        <w:t xml:space="preserve"> </w:t>
+      </w:r>
+      <w:r>
+        <w:t>ist nicht gewährleistet, dass diese</w:t>
       </w:r>
       <w:r>
         <w:t xml:space="preserve"> Erweiterungen</w:t>
@@ -382,8 +534,6 @@
       <w:r>
         <w:t>en</w:t>
       </w:r>
-      <w:bookmarkStart w:id="2" w:name="_GoBack"/>
-      <w:bookmarkEnd w:id="2"/>
       <w:r>
         <w:t xml:space="preserve"> mit </w:t>
       </w:r>
@@ -472,7 +622,7 @@
       <w:rPr>
         <w:noProof/>
       </w:rPr>
-      <w:t>18. Mai 2012</w:t>
+      <w:t>19. Mai 2012</w:t>
     </w:r>
     <w:r>
       <w:fldChar w:fldCharType="end"/>
@@ -524,31 +674,16 @@
       </w:rPr>
       <w:t xml:space="preserve"> von </w:t>
     </w:r>
-    <w:r>
-      <w:fldChar w:fldCharType="begin"/>
-    </w:r>
-    <w:r>
-      <w:instrText>NUMPAGES  \* Arabic  \* MERGEFORMAT</w:instrText>
-    </w:r>
-    <w:r>
-      <w:fldChar w:fldCharType="separate"/>
-    </w:r>
-    <w:r>
-      <w:rPr>
-        <w:b/>
-        <w:noProof/>
-        <w:lang w:val="de-DE"/>
-      </w:rPr>
-      <w:t>1</w:t>
-    </w:r>
-    <w:r>
-      <w:rPr>
-        <w:b/>
-        <w:noProof/>
-        <w:lang w:val="de-DE"/>
-      </w:rPr>
-      <w:fldChar w:fldCharType="end"/>
-    </w:r>
+    <w:fldSimple w:instr="NUMPAGES  \* Arabic  \* MERGEFORMAT">
+      <w:r>
+        <w:rPr>
+          <w:b/>
+          <w:noProof/>
+          <w:lang w:val="de-DE"/>
+        </w:rPr>
+        <w:t>1</w:t>
+      </w:r>
+    </w:fldSimple>
   </w:p>
 </w:ftr>
 </file>
@@ -4349,7 +4484,7 @@
 </file>
 
 <file path=customXml/itemProps1.xml><?xml version="1.0" encoding="utf-8"?>
-<ds:datastoreItem xmlns:ds="http://schemas.openxmlformats.org/officeDocument/2006/customXml" ds:itemID="{9ACCF7FC-A132-4F0F-833C-3DFA3F1A6DDB}">
+<ds:datastoreItem xmlns:ds="http://schemas.openxmlformats.org/officeDocument/2006/customXml" ds:itemID="{D1B66D0E-37C9-4EB3-BC2C-D60E89CA031C}">
   <ds:schemaRefs>
     <ds:schemaRef ds:uri="http://schemas.openxmlformats.org/officeDocument/2006/bibliography"/>
   </ds:schemaRefs>

</xml_diff>

<commit_message>
refs #813 Repeat Header Rows für Tabelle
Former-commit-id: 02bb455faad408c26c5b6c283df26cde70ec1358
</commit_message>
<xml_diff>
--- a/doc/Bericht/05_Technischer Bericht/04_Anforderungen/Anforderungen.docx
+++ b/doc/Bericht/05_Technischer Bericht/04_Anforderungen/Anforderungen.docx
@@ -4,7 +4,7 @@
   <w:body>
     <w:p>
       <w:pPr>
-        <w:pStyle w:val="berschrift2"/>
+        <w:pStyle w:val="Heading2"/>
       </w:pPr>
       <w:r>
         <w:t>Anforderungen</w:t>
@@ -12,7 +12,7 @@
     </w:p>
     <w:p>
       <w:pPr>
-        <w:pStyle w:val="berschrift3"/>
+        <w:pStyle w:val="Heading3"/>
       </w:pPr>
       <w:bookmarkStart w:id="0" w:name="_Toc287347253"/>
       <w:r>
@@ -22,7 +22,7 @@
     </w:p>
     <w:tbl>
       <w:tblPr>
-        <w:tblStyle w:val="MittlereSchattierung1-Akzent1"/>
+        <w:tblStyle w:val="MediumShading1-Accent1"/>
         <w:tblW w:w="0" w:type="auto"/>
         <w:tblInd w:w="-34" w:type="dxa"/>
         <w:tblLook w:val="0420" w:firstRow="1" w:lastRow="0" w:firstColumn="0" w:lastColumn="0" w:noHBand="0" w:noVBand="1"/>
@@ -265,8 +265,6 @@
             <w:r>
               <w:t xml:space="preserve"> </w:t>
             </w:r>
-            <w:bookmarkStart w:id="1" w:name="_GoBack"/>
-            <w:bookmarkEnd w:id="1"/>
             <w:r>
               <w:t>Anforderungen</w:t>
             </w:r>
@@ -286,7 +284,7 @@
     </w:tbl>
     <w:p>
       <w:pPr>
-        <w:pStyle w:val="berschrift3"/>
+        <w:pStyle w:val="Heading3"/>
       </w:pPr>
       <w:r>
         <w:t>Funktionale Anforderungen</w:t>
@@ -338,7 +336,7 @@
     </w:p>
     <w:tbl>
       <w:tblPr>
-        <w:tblStyle w:val="MittlereSchattierung1-Akzent1"/>
+        <w:tblStyle w:val="MediumShading1-Accent1"/>
         <w:tblW w:w="0" w:type="auto"/>
         <w:tblLayout w:type="fixed"/>
         <w:tblLook w:val="04A0" w:firstRow="1" w:lastRow="0" w:firstColumn="1" w:lastColumn="0" w:noHBand="0" w:noVBand="1"/>
@@ -352,6 +350,8 @@
       <w:tr>
         <w:trPr>
           <w:cnfStyle w:val="100000000000" w:firstRow="1" w:lastRow="0" w:firstColumn="0" w:lastColumn="0" w:oddVBand="0" w:evenVBand="0" w:oddHBand="0" w:evenHBand="0" w:firstRowFirstColumn="0" w:firstRowLastColumn="0" w:lastRowFirstColumn="0" w:lastRowLastColumn="0"/>
+          <w:cantSplit/>
+          <w:tblHeader/>
         </w:trPr>
         <w:tc>
           <w:tcPr>
@@ -420,6 +420,7 @@
       <w:tr>
         <w:trPr>
           <w:cnfStyle w:val="000000100000" w:firstRow="0" w:lastRow="0" w:firstColumn="0" w:lastColumn="0" w:oddVBand="0" w:evenVBand="0" w:oddHBand="1" w:evenHBand="0" w:firstRowFirstColumn="0" w:firstRowLastColumn="0" w:lastRowFirstColumn="0" w:lastRowLastColumn="0"/>
+          <w:cantSplit/>
           <w:trHeight w:val="900"/>
         </w:trPr>
         <w:tc>
@@ -557,6 +558,7 @@
       <w:tr>
         <w:trPr>
           <w:cnfStyle w:val="000000010000" w:firstRow="0" w:lastRow="0" w:firstColumn="0" w:lastColumn="0" w:oddVBand="0" w:evenVBand="0" w:oddHBand="0" w:evenHBand="1" w:firstRowFirstColumn="0" w:firstRowLastColumn="0" w:lastRowFirstColumn="0" w:lastRowLastColumn="0"/>
+          <w:cantSplit/>
           <w:trHeight w:val="600"/>
         </w:trPr>
         <w:tc>
@@ -673,6 +675,7 @@
       <w:tr>
         <w:trPr>
           <w:cnfStyle w:val="000000100000" w:firstRow="0" w:lastRow="0" w:firstColumn="0" w:lastColumn="0" w:oddVBand="0" w:evenVBand="0" w:oddHBand="1" w:evenHBand="0" w:firstRowFirstColumn="0" w:firstRowLastColumn="0" w:lastRowFirstColumn="0" w:lastRowLastColumn="0"/>
+          <w:cantSplit/>
           <w:trHeight w:val="600"/>
         </w:trPr>
         <w:tc>
@@ -782,6 +785,7 @@
       <w:tr>
         <w:trPr>
           <w:cnfStyle w:val="000000010000" w:firstRow="0" w:lastRow="0" w:firstColumn="0" w:lastColumn="0" w:oddVBand="0" w:evenVBand="0" w:oddHBand="0" w:evenHBand="1" w:firstRowFirstColumn="0" w:firstRowLastColumn="0" w:lastRowFirstColumn="0" w:lastRowLastColumn="0"/>
+          <w:cantSplit/>
           <w:trHeight w:val="900"/>
         </w:trPr>
         <w:tc>
@@ -831,14 +835,7 @@
                 <w:rFonts w:eastAsia="Times New Roman"/>
                 <w:lang w:eastAsia="de-CH"/>
               </w:rPr>
-              <w:t>in Form eines Skeletts</w:t>
-            </w:r>
-            <w:r>
-              <w:rPr>
-                <w:rFonts w:eastAsia="Times New Roman"/>
-                <w:lang w:eastAsia="de-CH"/>
-              </w:rPr>
-              <w:t xml:space="preserve"> </w:t>
+              <w:t xml:space="preserve">in Form eines Skeletts </w:t>
             </w:r>
             <w:r>
               <w:rPr>
@@ -919,6 +916,7 @@
       <w:tr>
         <w:trPr>
           <w:cnfStyle w:val="000000100000" w:firstRow="0" w:lastRow="0" w:firstColumn="0" w:lastColumn="0" w:oddVBand="0" w:evenVBand="0" w:oddHBand="1" w:evenHBand="0" w:firstRowFirstColumn="0" w:firstRowLastColumn="0" w:lastRowFirstColumn="0" w:lastRowLastColumn="0"/>
+          <w:cantSplit/>
           <w:trHeight w:val="600"/>
         </w:trPr>
         <w:tc>
@@ -1014,6 +1012,7 @@
       <w:tr>
         <w:trPr>
           <w:cnfStyle w:val="000000010000" w:firstRow="0" w:lastRow="0" w:firstColumn="0" w:lastColumn="0" w:oddVBand="0" w:evenVBand="0" w:oddHBand="0" w:evenHBand="1" w:firstRowFirstColumn="0" w:firstRowLastColumn="0" w:lastRowFirstColumn="0" w:lastRowLastColumn="0"/>
+          <w:cantSplit/>
           <w:trHeight w:val="600"/>
         </w:trPr>
         <w:tc>
@@ -1139,6 +1138,7 @@
       <w:tr>
         <w:trPr>
           <w:cnfStyle w:val="000000100000" w:firstRow="0" w:lastRow="0" w:firstColumn="0" w:lastColumn="0" w:oddVBand="0" w:evenVBand="0" w:oddHBand="1" w:evenHBand="0" w:firstRowFirstColumn="0" w:firstRowLastColumn="0" w:lastRowFirstColumn="0" w:lastRowLastColumn="0"/>
+          <w:cantSplit/>
           <w:trHeight w:val="900"/>
         </w:trPr>
         <w:tc>
@@ -1255,6 +1255,7 @@
       <w:tr>
         <w:trPr>
           <w:cnfStyle w:val="000000010000" w:firstRow="0" w:lastRow="0" w:firstColumn="0" w:lastColumn="0" w:oddVBand="0" w:evenVBand="0" w:oddHBand="0" w:evenHBand="1" w:firstRowFirstColumn="0" w:firstRowLastColumn="0" w:lastRowFirstColumn="0" w:lastRowLastColumn="0"/>
+          <w:cantSplit/>
           <w:trHeight w:val="600"/>
         </w:trPr>
         <w:tc>
@@ -1406,6 +1407,7 @@
       <w:tr>
         <w:trPr>
           <w:cnfStyle w:val="000000100000" w:firstRow="0" w:lastRow="0" w:firstColumn="0" w:lastColumn="0" w:oddVBand="0" w:evenVBand="0" w:oddHBand="1" w:evenHBand="0" w:firstRowFirstColumn="0" w:firstRowLastColumn="0" w:lastRowFirstColumn="0" w:lastRowLastColumn="0"/>
+          <w:cantSplit/>
           <w:trHeight w:val="600"/>
         </w:trPr>
         <w:tc>
@@ -1550,6 +1552,7 @@
       <w:tr>
         <w:trPr>
           <w:cnfStyle w:val="000000010000" w:firstRow="0" w:lastRow="0" w:firstColumn="0" w:lastColumn="0" w:oddVBand="0" w:evenVBand="0" w:oddHBand="0" w:evenHBand="1" w:firstRowFirstColumn="0" w:firstRowLastColumn="0" w:lastRowFirstColumn="0" w:lastRowLastColumn="0"/>
+          <w:cantSplit/>
           <w:trHeight w:val="1200"/>
         </w:trPr>
         <w:tc>
@@ -1645,6 +1648,7 @@
       <w:tr>
         <w:trPr>
           <w:cnfStyle w:val="000000100000" w:firstRow="0" w:lastRow="0" w:firstColumn="0" w:lastColumn="0" w:oddVBand="0" w:evenVBand="0" w:oddHBand="1" w:evenHBand="0" w:firstRowFirstColumn="0" w:firstRowLastColumn="0" w:lastRowFirstColumn="0" w:lastRowLastColumn="0"/>
+          <w:cantSplit/>
           <w:trHeight w:val="900"/>
         </w:trPr>
         <w:tc>
@@ -1756,6 +1760,7 @@
       <w:tr>
         <w:trPr>
           <w:cnfStyle w:val="000000010000" w:firstRow="0" w:lastRow="0" w:firstColumn="0" w:lastColumn="0" w:oddVBand="0" w:evenVBand="0" w:oddHBand="0" w:evenHBand="1" w:firstRowFirstColumn="0" w:firstRowLastColumn="0" w:lastRowFirstColumn="0" w:lastRowLastColumn="0"/>
+          <w:cantSplit/>
           <w:trHeight w:val="1500"/>
         </w:trPr>
         <w:tc>
@@ -2012,6 +2017,7 @@
       <w:tr>
         <w:trPr>
           <w:cnfStyle w:val="000000100000" w:firstRow="0" w:lastRow="0" w:firstColumn="0" w:lastColumn="0" w:oddVBand="0" w:evenVBand="0" w:oddHBand="1" w:evenHBand="0" w:firstRowFirstColumn="0" w:firstRowLastColumn="0" w:lastRowFirstColumn="0" w:lastRowLastColumn="0"/>
+          <w:cantSplit/>
           <w:trHeight w:val="1200"/>
         </w:trPr>
         <w:tc>
@@ -2226,6 +2232,7 @@
       <w:tr>
         <w:trPr>
           <w:cnfStyle w:val="000000010000" w:firstRow="0" w:lastRow="0" w:firstColumn="0" w:lastColumn="0" w:oddVBand="0" w:evenVBand="0" w:oddHBand="0" w:evenHBand="1" w:firstRowFirstColumn="0" w:firstRowLastColumn="0" w:lastRowFirstColumn="0" w:lastRowLastColumn="0"/>
+          <w:cantSplit/>
           <w:trHeight w:val="900"/>
         </w:trPr>
         <w:tc>
@@ -2468,6 +2475,7 @@
       <w:tr>
         <w:trPr>
           <w:cnfStyle w:val="000000100000" w:firstRow="0" w:lastRow="0" w:firstColumn="0" w:lastColumn="0" w:oddVBand="0" w:evenVBand="0" w:oddHBand="1" w:evenHBand="0" w:firstRowFirstColumn="0" w:firstRowLastColumn="0" w:lastRowFirstColumn="0" w:lastRowLastColumn="0"/>
+          <w:cantSplit/>
           <w:trHeight w:val="600"/>
         </w:trPr>
         <w:tc>
@@ -2488,15 +2496,8 @@
                 <w:rFonts w:eastAsia="Times New Roman"/>
                 <w:lang w:eastAsia="de-CH"/>
               </w:rPr>
-              <w:t xml:space="preserve">Demomodus (Verfolgung von Passanten) </w:t>
-            </w:r>
-            <w:r>
-              <w:rPr>
-                <w:rFonts w:eastAsia="Times New Roman"/>
-                <w:lang w:eastAsia="de-CH"/>
-              </w:rPr>
               <w:lastRenderedPageBreak/>
-              <w:t>Kraftfeld besprochen und dokumentiert</w:t>
+              <w:t>Demomodus (Verfolgung von Passanten) Kraftfeld besprochen und dokumentiert</w:t>
             </w:r>
           </w:p>
         </w:tc>
@@ -2518,16 +2519,7 @@
                 <w:rFonts w:eastAsia="Times New Roman"/>
                 <w:lang w:eastAsia="de-CH"/>
               </w:rPr>
-              <w:lastRenderedPageBreak/>
-              <w:t xml:space="preserve">Als Video Wall Benutzer möchte ich einen Demomodus sehen, der meine Aufmerksamkeit auf die Wall zieht und </w:t>
-            </w:r>
-            <w:r>
-              <w:rPr>
-                <w:rFonts w:eastAsia="Times New Roman"/>
-                <w:lang w:eastAsia="de-CH"/>
-              </w:rPr>
-              <w:lastRenderedPageBreak/>
-              <w:t>ich so beginne, mit ihr zu interagieren.</w:t>
+              <w:t>Als Video Wall Benutzer möchte ich einen Demomodus sehen, der meine Aufmerksamkeit auf die Wall zieht und ich so beginne, mit ihr zu interagieren.</w:t>
             </w:r>
           </w:p>
         </w:tc>
@@ -2549,7 +2541,6 @@
                 <w:rFonts w:eastAsia="Times New Roman"/>
                 <w:lang w:eastAsia="de-CH"/>
               </w:rPr>
-              <w:lastRenderedPageBreak/>
               <w:t xml:space="preserve">Die ausgesuchte Idee mit dem </w:t>
             </w:r>
             <w:proofErr w:type="spellStart"/>
@@ -2597,6 +2588,7 @@
       <w:tr>
         <w:trPr>
           <w:cnfStyle w:val="000000010000" w:firstRow="0" w:lastRow="0" w:firstColumn="0" w:lastColumn="0" w:oddVBand="0" w:evenVBand="0" w:oddHBand="0" w:evenHBand="1" w:firstRowFirstColumn="0" w:firstRowLastColumn="0" w:lastRowFirstColumn="0" w:lastRowLastColumn="0"/>
+          <w:cantSplit/>
           <w:trHeight w:val="900"/>
         </w:trPr>
         <w:tc>
@@ -2617,7 +2609,6 @@
                 <w:rFonts w:eastAsia="Times New Roman"/>
                 <w:lang w:eastAsia="de-CH"/>
               </w:rPr>
-              <w:lastRenderedPageBreak/>
               <w:t>D</w:t>
             </w:r>
             <w:r>
@@ -2707,6 +2698,7 @@
       <w:tr>
         <w:trPr>
           <w:cnfStyle w:val="000000100000" w:firstRow="0" w:lastRow="0" w:firstColumn="0" w:lastColumn="0" w:oddVBand="0" w:evenVBand="0" w:oddHBand="1" w:evenHBand="0" w:firstRowFirstColumn="0" w:firstRowLastColumn="0" w:lastRowFirstColumn="0" w:lastRowLastColumn="0"/>
+          <w:cantSplit/>
           <w:trHeight w:val="1200"/>
         </w:trPr>
         <w:tc>
@@ -2830,6 +2822,7 @@
       <w:tr>
         <w:trPr>
           <w:cnfStyle w:val="000000010000" w:firstRow="0" w:lastRow="0" w:firstColumn="0" w:lastColumn="0" w:oddVBand="0" w:evenVBand="0" w:oddHBand="0" w:evenHBand="1" w:firstRowFirstColumn="0" w:firstRowLastColumn="0" w:lastRowFirstColumn="0" w:lastRowLastColumn="0"/>
+          <w:cantSplit/>
           <w:trHeight w:val="600"/>
         </w:trPr>
         <w:tc>
@@ -2925,6 +2918,7 @@
       <w:tr>
         <w:trPr>
           <w:cnfStyle w:val="000000100000" w:firstRow="0" w:lastRow="0" w:firstColumn="0" w:lastColumn="0" w:oddVBand="0" w:evenVBand="0" w:oddHBand="1" w:evenHBand="0" w:firstRowFirstColumn="0" w:firstRowLastColumn="0" w:lastRowFirstColumn="0" w:lastRowLastColumn="0"/>
+          <w:cantSplit/>
           <w:trHeight w:val="600"/>
         </w:trPr>
         <w:tc>
@@ -3048,6 +3042,7 @@
       <w:tr>
         <w:trPr>
           <w:cnfStyle w:val="000000010000" w:firstRow="0" w:lastRow="0" w:firstColumn="0" w:lastColumn="0" w:oddVBand="0" w:evenVBand="0" w:oddHBand="0" w:evenHBand="1" w:firstRowFirstColumn="0" w:firstRowLastColumn="0" w:lastRowFirstColumn="0" w:lastRowLastColumn="0"/>
+          <w:cantSplit/>
           <w:trHeight w:val="600"/>
         </w:trPr>
         <w:tc>
@@ -3152,6 +3147,7 @@
       <w:tr>
         <w:trPr>
           <w:cnfStyle w:val="000000100000" w:firstRow="0" w:lastRow="0" w:firstColumn="0" w:lastColumn="0" w:oddVBand="0" w:evenVBand="0" w:oddHBand="1" w:evenHBand="0" w:firstRowFirstColumn="0" w:firstRowLastColumn="0" w:lastRowFirstColumn="0" w:lastRowLastColumn="0"/>
+          <w:cantSplit/>
           <w:trHeight w:val="600"/>
         </w:trPr>
         <w:tc>
@@ -3288,6 +3284,7 @@
       <w:tr>
         <w:trPr>
           <w:cnfStyle w:val="000000010000" w:firstRow="0" w:lastRow="0" w:firstColumn="0" w:lastColumn="0" w:oddVBand="0" w:evenVBand="0" w:oddHBand="0" w:evenHBand="1" w:firstRowFirstColumn="0" w:firstRowLastColumn="0" w:lastRowFirstColumn="0" w:lastRowLastColumn="0"/>
+          <w:cantSplit/>
           <w:trHeight w:val="900"/>
         </w:trPr>
         <w:tc>
@@ -3445,6 +3442,7 @@
       <w:tr>
         <w:trPr>
           <w:cnfStyle w:val="000000100000" w:firstRow="0" w:lastRow="0" w:firstColumn="0" w:lastColumn="0" w:oddVBand="0" w:evenVBand="0" w:oddHBand="1" w:evenHBand="0" w:firstRowFirstColumn="0" w:firstRowLastColumn="0" w:lastRowFirstColumn="0" w:lastRowLastColumn="0"/>
+          <w:cantSplit/>
           <w:trHeight w:val="600"/>
         </w:trPr>
         <w:tc>
@@ -3570,6 +3568,7 @@
       <w:tr>
         <w:trPr>
           <w:cnfStyle w:val="000000010000" w:firstRow="0" w:lastRow="0" w:firstColumn="0" w:lastColumn="0" w:oddVBand="0" w:evenVBand="0" w:oddHBand="0" w:evenHBand="1" w:firstRowFirstColumn="0" w:firstRowLastColumn="0" w:lastRowFirstColumn="0" w:lastRowLastColumn="0"/>
+          <w:cantSplit/>
           <w:trHeight w:val="1200"/>
         </w:trPr>
         <w:tc>
@@ -3665,6 +3664,7 @@
       <w:tr>
         <w:trPr>
           <w:cnfStyle w:val="000000100000" w:firstRow="0" w:lastRow="0" w:firstColumn="0" w:lastColumn="0" w:oddVBand="0" w:evenVBand="0" w:oddHBand="1" w:evenHBand="0" w:firstRowFirstColumn="0" w:firstRowLastColumn="0" w:lastRowFirstColumn="0" w:lastRowLastColumn="0"/>
+          <w:cantSplit/>
           <w:trHeight w:val="600"/>
         </w:trPr>
         <w:tc>
@@ -3685,6 +3685,7 @@
                 <w:rFonts w:eastAsia="Times New Roman"/>
                 <w:lang w:eastAsia="de-CH"/>
               </w:rPr>
+              <w:lastRenderedPageBreak/>
               <w:t>Das Mittagsmenu</w:t>
             </w:r>
             <w:r>
@@ -3781,6 +3782,7 @@
       <w:tr>
         <w:trPr>
           <w:cnfStyle w:val="000000010000" w:firstRow="0" w:lastRow="0" w:firstColumn="0" w:lastColumn="0" w:oddVBand="0" w:evenVBand="0" w:oddHBand="0" w:evenHBand="1" w:firstRowFirstColumn="0" w:firstRowLastColumn="0" w:lastRowFirstColumn="0" w:lastRowLastColumn="0"/>
+          <w:cantSplit/>
           <w:trHeight w:val="900"/>
         </w:trPr>
         <w:tc>
@@ -3801,7 +3803,6 @@
                 <w:rFonts w:eastAsia="Times New Roman"/>
                 <w:lang w:eastAsia="de-CH"/>
               </w:rPr>
-              <w:lastRenderedPageBreak/>
               <w:t>Mittagsmenu</w:t>
             </w:r>
             <w:r>
@@ -3884,6 +3885,7 @@
       <w:tr>
         <w:trPr>
           <w:cnfStyle w:val="000000100000" w:firstRow="0" w:lastRow="0" w:firstColumn="0" w:lastColumn="0" w:oddVBand="0" w:evenVBand="0" w:oddHBand="1" w:evenHBand="0" w:firstRowFirstColumn="0" w:firstRowLastColumn="0" w:lastRowFirstColumn="0" w:lastRowLastColumn="0"/>
+          <w:cantSplit/>
           <w:trHeight w:val="900"/>
         </w:trPr>
         <w:tc>
@@ -3979,6 +3981,7 @@
       <w:tr>
         <w:trPr>
           <w:cnfStyle w:val="000000010000" w:firstRow="0" w:lastRow="0" w:firstColumn="0" w:lastColumn="0" w:oddVBand="0" w:evenVBand="0" w:oddHBand="0" w:evenHBand="1" w:firstRowFirstColumn="0" w:firstRowLastColumn="0" w:lastRowFirstColumn="0" w:lastRowLastColumn="0"/>
+          <w:cantSplit/>
           <w:trHeight w:val="600"/>
         </w:trPr>
         <w:tc>
@@ -4116,6 +4119,7 @@
       <w:tr>
         <w:trPr>
           <w:cnfStyle w:val="000000100000" w:firstRow="0" w:lastRow="0" w:firstColumn="0" w:lastColumn="0" w:oddVBand="0" w:evenVBand="0" w:oddHBand="1" w:evenHBand="0" w:firstRowFirstColumn="0" w:firstRowLastColumn="0" w:lastRowFirstColumn="0" w:lastRowLastColumn="0"/>
+          <w:cantSplit/>
           <w:trHeight w:val="600"/>
         </w:trPr>
         <w:tc>
@@ -4229,6 +4233,7 @@
       <w:tr>
         <w:trPr>
           <w:cnfStyle w:val="000000010000" w:firstRow="0" w:lastRow="0" w:firstColumn="0" w:lastColumn="0" w:oddVBand="0" w:evenVBand="0" w:oddHBand="0" w:evenHBand="1" w:firstRowFirstColumn="0" w:firstRowLastColumn="0" w:lastRowFirstColumn="0" w:lastRowLastColumn="0"/>
+          <w:cantSplit/>
           <w:trHeight w:val="600"/>
         </w:trPr>
         <w:tc>
@@ -4340,6 +4345,7 @@
       <w:tr>
         <w:trPr>
           <w:cnfStyle w:val="000000100000" w:firstRow="0" w:lastRow="0" w:firstColumn="0" w:lastColumn="0" w:oddVBand="0" w:evenVBand="0" w:oddHBand="1" w:evenHBand="0" w:firstRowFirstColumn="0" w:firstRowLastColumn="0" w:lastRowFirstColumn="0" w:lastRowLastColumn="0"/>
+          <w:cantSplit/>
           <w:trHeight w:val="600"/>
         </w:trPr>
         <w:tc>
@@ -4456,6 +4462,7 @@
       <w:tr>
         <w:trPr>
           <w:cnfStyle w:val="000000010000" w:firstRow="0" w:lastRow="0" w:firstColumn="0" w:lastColumn="0" w:oddVBand="0" w:evenVBand="0" w:oddHBand="0" w:evenHBand="1" w:firstRowFirstColumn="0" w:firstRowLastColumn="0" w:lastRowFirstColumn="0" w:lastRowLastColumn="0"/>
+          <w:cantSplit/>
           <w:trHeight w:val="900"/>
         </w:trPr>
         <w:tc>
@@ -4553,6 +4560,7 @@
       <w:tr>
         <w:trPr>
           <w:cnfStyle w:val="000000100000" w:firstRow="0" w:lastRow="0" w:firstColumn="0" w:lastColumn="0" w:oddVBand="0" w:evenVBand="0" w:oddHBand="1" w:evenHBand="0" w:firstRowFirstColumn="0" w:firstRowLastColumn="0" w:lastRowFirstColumn="0" w:lastRowLastColumn="0"/>
+          <w:cantSplit/>
           <w:trHeight w:val="600"/>
         </w:trPr>
         <w:tc>
@@ -4671,6 +4679,7 @@
       <w:tr>
         <w:trPr>
           <w:cnfStyle w:val="000000010000" w:firstRow="0" w:lastRow="0" w:firstColumn="0" w:lastColumn="0" w:oddVBand="0" w:evenVBand="0" w:oddHBand="0" w:evenHBand="1" w:firstRowFirstColumn="0" w:firstRowLastColumn="0" w:lastRowFirstColumn="0" w:lastRowLastColumn="0"/>
+          <w:cantSplit/>
           <w:trHeight w:val="600"/>
         </w:trPr>
         <w:tc>
@@ -4773,6 +4782,7 @@
       <w:tr>
         <w:trPr>
           <w:cnfStyle w:val="000000100000" w:firstRow="0" w:lastRow="0" w:firstColumn="0" w:lastColumn="0" w:oddVBand="0" w:evenVBand="0" w:oddHBand="1" w:evenHBand="0" w:firstRowFirstColumn="0" w:firstRowLastColumn="0" w:lastRowFirstColumn="0" w:lastRowLastColumn="0"/>
+          <w:cantSplit/>
           <w:trHeight w:val="900"/>
         </w:trPr>
         <w:tc>
@@ -4889,6 +4899,7 @@
       <w:tr>
         <w:trPr>
           <w:cnfStyle w:val="000000010000" w:firstRow="0" w:lastRow="0" w:firstColumn="0" w:lastColumn="0" w:oddVBand="0" w:evenVBand="0" w:oddHBand="0" w:evenHBand="1" w:firstRowFirstColumn="0" w:firstRowLastColumn="0" w:lastRowFirstColumn="0" w:lastRowLastColumn="0"/>
+          <w:cantSplit/>
           <w:trHeight w:val="600"/>
         </w:trPr>
         <w:tc>
@@ -4984,6 +4995,7 @@
       <w:tr>
         <w:trPr>
           <w:cnfStyle w:val="000000100000" w:firstRow="0" w:lastRow="0" w:firstColumn="0" w:lastColumn="0" w:oddVBand="0" w:evenVBand="0" w:oddHBand="1" w:evenHBand="0" w:firstRowFirstColumn="0" w:firstRowLastColumn="0" w:lastRowFirstColumn="0" w:lastRowLastColumn="0"/>
+          <w:cantSplit/>
           <w:trHeight w:val="600"/>
         </w:trPr>
         <w:tc>
@@ -5004,6 +5016,7 @@
                 <w:rFonts w:eastAsia="Times New Roman"/>
                 <w:lang w:eastAsia="de-CH"/>
               </w:rPr>
+              <w:lastRenderedPageBreak/>
               <w:t>News anzeigen</w:t>
             </w:r>
           </w:p>
@@ -5072,6 +5085,7 @@
       <w:tr>
         <w:trPr>
           <w:cnfStyle w:val="000000010000" w:firstRow="0" w:lastRow="0" w:firstColumn="0" w:lastColumn="0" w:oddVBand="0" w:evenVBand="0" w:oddHBand="0" w:evenHBand="1" w:firstRowFirstColumn="0" w:firstRowLastColumn="0" w:lastRowFirstColumn="0" w:lastRowLastColumn="0"/>
+          <w:cantSplit/>
           <w:trHeight w:val="600"/>
         </w:trPr>
         <w:tc>
@@ -5092,7 +5106,6 @@
                 <w:rFonts w:eastAsia="Times New Roman"/>
                 <w:lang w:eastAsia="de-CH"/>
               </w:rPr>
-              <w:lastRenderedPageBreak/>
               <w:t>Sekretärin kann News Feeds der Wall verwalten</w:t>
             </w:r>
           </w:p>
@@ -5161,6 +5174,7 @@
       <w:tr>
         <w:trPr>
           <w:cnfStyle w:val="000000100000" w:firstRow="0" w:lastRow="0" w:firstColumn="0" w:lastColumn="0" w:oddVBand="0" w:evenVBand="0" w:oddHBand="1" w:evenHBand="0" w:firstRowFirstColumn="0" w:firstRowLastColumn="0" w:lastRowFirstColumn="0" w:lastRowLastColumn="0"/>
+          <w:cantSplit/>
           <w:trHeight w:val="1200"/>
         </w:trPr>
         <w:tc>
@@ -5249,6 +5263,7 @@
       <w:tr>
         <w:trPr>
           <w:cnfStyle w:val="000000010000" w:firstRow="0" w:lastRow="0" w:firstColumn="0" w:lastColumn="0" w:oddVBand="0" w:evenVBand="0" w:oddHBand="0" w:evenHBand="1" w:firstRowFirstColumn="0" w:firstRowLastColumn="0" w:lastRowFirstColumn="0" w:lastRowLastColumn="0"/>
+          <w:cantSplit/>
           <w:trHeight w:val="600"/>
         </w:trPr>
         <w:tc>
@@ -5353,6 +5368,7 @@
       <w:tr>
         <w:trPr>
           <w:cnfStyle w:val="000000100000" w:firstRow="0" w:lastRow="0" w:firstColumn="0" w:lastColumn="0" w:oddVBand="0" w:evenVBand="0" w:oddHBand="1" w:evenHBand="0" w:firstRowFirstColumn="0" w:firstRowLastColumn="0" w:lastRowFirstColumn="0" w:lastRowLastColumn="0"/>
+          <w:cantSplit/>
           <w:trHeight w:val="900"/>
         </w:trPr>
         <w:tc>
@@ -5455,6 +5471,7 @@
       <w:tr>
         <w:trPr>
           <w:cnfStyle w:val="000000010000" w:firstRow="0" w:lastRow="0" w:firstColumn="0" w:lastColumn="0" w:oddVBand="0" w:evenVBand="0" w:oddHBand="0" w:evenHBand="1" w:firstRowFirstColumn="0" w:firstRowLastColumn="0" w:lastRowFirstColumn="0" w:lastRowLastColumn="0"/>
+          <w:cantSplit/>
           <w:trHeight w:val="600"/>
         </w:trPr>
         <w:tc>
@@ -5543,6 +5560,7 @@
       <w:tr>
         <w:trPr>
           <w:cnfStyle w:val="000000100000" w:firstRow="0" w:lastRow="0" w:firstColumn="0" w:lastColumn="0" w:oddVBand="0" w:evenVBand="0" w:oddHBand="1" w:evenHBand="0" w:firstRowFirstColumn="0" w:firstRowLastColumn="0" w:lastRowFirstColumn="0" w:lastRowLastColumn="0"/>
+          <w:cantSplit/>
           <w:trHeight w:val="600"/>
         </w:trPr>
         <w:tc>
@@ -5647,6 +5665,7 @@
       <w:tr>
         <w:trPr>
           <w:cnfStyle w:val="000000010000" w:firstRow="0" w:lastRow="0" w:firstColumn="0" w:lastColumn="0" w:oddVBand="0" w:evenVBand="0" w:oddHBand="0" w:evenHBand="1" w:firstRowFirstColumn="0" w:firstRowLastColumn="0" w:lastRowFirstColumn="0" w:lastRowLastColumn="0"/>
+          <w:cantSplit/>
           <w:trHeight w:val="600"/>
         </w:trPr>
         <w:tc>
@@ -5701,10 +5720,19 @@
             <w:r>
               <w:rPr>
                 <w:rFonts w:eastAsia="Times New Roman"/>
-                <w:lang w:val="en-AU" w:eastAsia="de-CH"/>
-              </w:rPr>
-              <w:t xml:space="preserve"> Browsing</w:t>
-            </w:r>
+                <w:lang w:eastAsia="de-CH"/>
+              </w:rPr>
+              <w:t xml:space="preserve"> </w:t>
+            </w:r>
+            <w:proofErr w:type="spellStart"/>
+            <w:r>
+              <w:rPr>
+                <w:rFonts w:eastAsia="Times New Roman"/>
+                <w:lang w:eastAsia="de-CH"/>
+              </w:rPr>
+              <w:t>Browsing</w:t>
+            </w:r>
+            <w:proofErr w:type="spellEnd"/>
             <w:r>
               <w:rPr>
                 <w:rFonts w:eastAsia="Times New Roman"/>
@@ -5756,6 +5784,7 @@
       <w:tr>
         <w:trPr>
           <w:cnfStyle w:val="000000100000" w:firstRow="0" w:lastRow="0" w:firstColumn="0" w:lastColumn="0" w:oddVBand="0" w:evenVBand="0" w:oddHBand="1" w:evenHBand="0" w:firstRowFirstColumn="0" w:firstRowLastColumn="0" w:lastRowFirstColumn="0" w:lastRowLastColumn="0"/>
+          <w:cantSplit/>
           <w:trHeight w:val="600"/>
         </w:trPr>
         <w:tc>
@@ -5844,6 +5873,7 @@
       <w:tr>
         <w:trPr>
           <w:cnfStyle w:val="000000010000" w:firstRow="0" w:lastRow="0" w:firstColumn="0" w:lastColumn="0" w:oddVBand="0" w:evenVBand="0" w:oddHBand="0" w:evenHBand="1" w:firstRowFirstColumn="0" w:firstRowLastColumn="0" w:lastRowFirstColumn="0" w:lastRowLastColumn="0"/>
+          <w:cantSplit/>
           <w:trHeight w:val="900"/>
         </w:trPr>
         <w:tc>
@@ -5960,6 +5990,7 @@
       <w:tr>
         <w:trPr>
           <w:cnfStyle w:val="000000100000" w:firstRow="0" w:lastRow="0" w:firstColumn="0" w:lastColumn="0" w:oddVBand="0" w:evenVBand="0" w:oddHBand="1" w:evenHBand="0" w:firstRowFirstColumn="0" w:firstRowLastColumn="0" w:lastRowFirstColumn="0" w:lastRowLastColumn="0"/>
+          <w:cantSplit/>
           <w:trHeight w:val="900"/>
         </w:trPr>
         <w:tc>
@@ -6069,6 +6100,7 @@
       <w:tr>
         <w:trPr>
           <w:cnfStyle w:val="000000010000" w:firstRow="0" w:lastRow="0" w:firstColumn="0" w:lastColumn="0" w:oddVBand="0" w:evenVBand="0" w:oddHBand="0" w:evenHBand="1" w:firstRowFirstColumn="0" w:firstRowLastColumn="0" w:lastRowFirstColumn="0" w:lastRowLastColumn="0"/>
+          <w:cantSplit/>
           <w:trHeight w:val="600"/>
         </w:trPr>
         <w:tc>
@@ -6089,6 +6121,7 @@
                 <w:rFonts w:eastAsia="Times New Roman"/>
                 <w:lang w:eastAsia="de-CH"/>
               </w:rPr>
+              <w:lastRenderedPageBreak/>
               <w:t>Avatar wird dargestellt</w:t>
             </w:r>
           </w:p>
@@ -6157,6 +6190,7 @@
       <w:tr>
         <w:trPr>
           <w:cnfStyle w:val="000000100000" w:firstRow="0" w:lastRow="0" w:firstColumn="0" w:lastColumn="0" w:oddVBand="0" w:evenVBand="0" w:oddHBand="1" w:evenHBand="0" w:firstRowFirstColumn="0" w:firstRowLastColumn="0" w:lastRowFirstColumn="0" w:lastRowLastColumn="0"/>
+          <w:cantSplit/>
           <w:trHeight w:val="600"/>
         </w:trPr>
         <w:tc>
@@ -6266,6 +6300,7 @@
       <w:tr>
         <w:trPr>
           <w:cnfStyle w:val="000000010000" w:firstRow="0" w:lastRow="0" w:firstColumn="0" w:lastColumn="0" w:oddVBand="0" w:evenVBand="0" w:oddHBand="0" w:evenHBand="1" w:firstRowFirstColumn="0" w:firstRowLastColumn="0" w:lastRowFirstColumn="0" w:lastRowLastColumn="0"/>
+          <w:cantSplit/>
           <w:trHeight w:val="600"/>
         </w:trPr>
         <w:tc>
@@ -6286,7 +6321,6 @@
                 <w:rFonts w:eastAsia="Times New Roman"/>
                 <w:lang w:eastAsia="de-CH"/>
               </w:rPr>
-              <w:lastRenderedPageBreak/>
               <w:t>QR-Code wird pro Poster dargestellt</w:t>
             </w:r>
           </w:p>
@@ -6369,6 +6403,7 @@
       <w:tr>
         <w:trPr>
           <w:cnfStyle w:val="000000100000" w:firstRow="0" w:lastRow="0" w:firstColumn="0" w:lastColumn="0" w:oddVBand="0" w:evenVBand="0" w:oddHBand="1" w:evenHBand="0" w:firstRowFirstColumn="0" w:firstRowLastColumn="0" w:lastRowFirstColumn="0" w:lastRowLastColumn="0"/>
+          <w:cantSplit/>
           <w:trHeight w:val="600"/>
         </w:trPr>
         <w:tc>
@@ -6457,6 +6492,7 @@
       <w:tr>
         <w:trPr>
           <w:cnfStyle w:val="000000010000" w:firstRow="0" w:lastRow="0" w:firstColumn="0" w:lastColumn="0" w:oddVBand="0" w:evenVBand="0" w:oddHBand="0" w:evenHBand="1" w:firstRowFirstColumn="0" w:firstRowLastColumn="0" w:lastRowFirstColumn="0" w:lastRowLastColumn="0"/>
+          <w:cantSplit/>
           <w:trHeight w:val="600"/>
         </w:trPr>
         <w:tc>
@@ -6563,6 +6599,7 @@
       <w:tr>
         <w:trPr>
           <w:cnfStyle w:val="000000100000" w:firstRow="0" w:lastRow="0" w:firstColumn="0" w:lastColumn="0" w:oddVBand="0" w:evenVBand="0" w:oddHBand="1" w:evenHBand="0" w:firstRowFirstColumn="0" w:firstRowLastColumn="0" w:lastRowFirstColumn="0" w:lastRowLastColumn="0"/>
+          <w:cantSplit/>
           <w:trHeight w:val="900"/>
         </w:trPr>
         <w:tc>
@@ -6700,6 +6737,7 @@
       <w:tr>
         <w:trPr>
           <w:cnfStyle w:val="000000010000" w:firstRow="0" w:lastRow="0" w:firstColumn="0" w:lastColumn="0" w:oddVBand="0" w:evenVBand="0" w:oddHBand="0" w:evenHBand="1" w:firstRowFirstColumn="0" w:firstRowLastColumn="0" w:lastRowFirstColumn="0" w:lastRowLastColumn="0"/>
+          <w:cantSplit/>
           <w:trHeight w:val="600"/>
         </w:trPr>
         <w:tc>
@@ -6804,6 +6842,7 @@
       <w:tr>
         <w:trPr>
           <w:cnfStyle w:val="000000100000" w:firstRow="0" w:lastRow="0" w:firstColumn="0" w:lastColumn="0" w:oddVBand="0" w:evenVBand="0" w:oddHBand="1" w:evenHBand="0" w:firstRowFirstColumn="0" w:firstRowLastColumn="0" w:lastRowFirstColumn="0" w:lastRowLastColumn="0"/>
+          <w:cantSplit/>
           <w:trHeight w:val="900"/>
         </w:trPr>
         <w:tc>
@@ -6890,6 +6929,7 @@
       <w:tr>
         <w:trPr>
           <w:cnfStyle w:val="000000010000" w:firstRow="0" w:lastRow="0" w:firstColumn="0" w:lastColumn="0" w:oddVBand="0" w:evenVBand="0" w:oddHBand="0" w:evenHBand="1" w:firstRowFirstColumn="0" w:firstRowLastColumn="0" w:lastRowFirstColumn="0" w:lastRowLastColumn="0"/>
+          <w:cantSplit/>
           <w:trHeight w:val="600"/>
         </w:trPr>
         <w:tc>
@@ -6978,6 +7018,7 @@
       <w:tr>
         <w:trPr>
           <w:cnfStyle w:val="000000100000" w:firstRow="0" w:lastRow="0" w:firstColumn="0" w:lastColumn="0" w:oddVBand="0" w:evenVBand="0" w:oddHBand="1" w:evenHBand="0" w:firstRowFirstColumn="0" w:firstRowLastColumn="0" w:lastRowFirstColumn="0" w:lastRowLastColumn="0"/>
+          <w:cantSplit/>
           <w:trHeight w:val="600"/>
         </w:trPr>
         <w:tc>
@@ -7020,7 +7061,16 @@
                 <w:rFonts w:eastAsia="Times New Roman"/>
                 <w:lang w:eastAsia="de-CH"/>
               </w:rPr>
-              <w:t>Als Besucher</w:t>
+              <w:t>Als Be</w:t>
+            </w:r>
+            <w:bookmarkStart w:id="1" w:name="_GoBack"/>
+            <w:bookmarkEnd w:id="1"/>
+            <w:r>
+              <w:rPr>
+                <w:rFonts w:eastAsia="Times New Roman"/>
+                <w:lang w:eastAsia="de-CH"/>
+              </w:rPr>
+              <w:t>sucher</w:t>
             </w:r>
             <w:r>
               <w:rPr>
@@ -7094,6 +7144,7 @@
       <w:tr>
         <w:trPr>
           <w:cnfStyle w:val="000000010000" w:firstRow="0" w:lastRow="0" w:firstColumn="0" w:lastColumn="0" w:oddVBand="0" w:evenVBand="0" w:oddHBand="0" w:evenHBand="1" w:firstRowFirstColumn="0" w:firstRowLastColumn="0" w:lastRowFirstColumn="0" w:lastRowLastColumn="0"/>
+          <w:cantSplit/>
           <w:trHeight w:val="600"/>
         </w:trPr>
         <w:tc>
@@ -7189,6 +7240,7 @@
       <w:tr>
         <w:trPr>
           <w:cnfStyle w:val="000000100000" w:firstRow="0" w:lastRow="0" w:firstColumn="0" w:lastColumn="0" w:oddVBand="0" w:evenVBand="0" w:oddHBand="1" w:evenHBand="0" w:firstRowFirstColumn="0" w:firstRowLastColumn="0" w:lastRowFirstColumn="0" w:lastRowLastColumn="0"/>
+          <w:cantSplit/>
           <w:trHeight w:val="600"/>
         </w:trPr>
         <w:tc>
@@ -7291,6 +7343,7 @@
       <w:tr>
         <w:trPr>
           <w:cnfStyle w:val="000000010000" w:firstRow="0" w:lastRow="0" w:firstColumn="0" w:lastColumn="0" w:oddVBand="0" w:evenVBand="0" w:oddHBand="0" w:evenHBand="1" w:firstRowFirstColumn="0" w:firstRowLastColumn="0" w:lastRowFirstColumn="0" w:lastRowLastColumn="0"/>
+          <w:cantSplit/>
           <w:trHeight w:val="600"/>
         </w:trPr>
         <w:tc>
@@ -7379,6 +7432,7 @@
       <w:tr>
         <w:trPr>
           <w:cnfStyle w:val="000000100000" w:firstRow="0" w:lastRow="0" w:firstColumn="0" w:lastColumn="0" w:oddVBand="0" w:evenVBand="0" w:oddHBand="1" w:evenHBand="0" w:firstRowFirstColumn="0" w:firstRowLastColumn="0" w:lastRowFirstColumn="0" w:lastRowLastColumn="0"/>
+          <w:cantSplit/>
           <w:trHeight w:val="900"/>
         </w:trPr>
         <w:tc>
@@ -7400,6 +7454,7 @@
                 <w:rFonts w:eastAsia="Times New Roman"/>
                 <w:lang w:eastAsia="de-CH"/>
               </w:rPr>
+              <w:lastRenderedPageBreak/>
               <w:t>Kinect</w:t>
             </w:r>
             <w:proofErr w:type="spellEnd"/>
@@ -7506,6 +7561,7 @@
       <w:tr>
         <w:trPr>
           <w:cnfStyle w:val="000000010000" w:firstRow="0" w:lastRow="0" w:firstColumn="0" w:lastColumn="0" w:oddVBand="0" w:evenVBand="0" w:oddHBand="0" w:evenHBand="1" w:firstRowFirstColumn="0" w:firstRowLastColumn="0" w:lastRowFirstColumn="0" w:lastRowLastColumn="0"/>
+          <w:cantSplit/>
           <w:trHeight w:val="600"/>
         </w:trPr>
         <w:tc>
@@ -7594,6 +7650,7 @@
       <w:tr>
         <w:trPr>
           <w:cnfStyle w:val="000000100000" w:firstRow="0" w:lastRow="0" w:firstColumn="0" w:lastColumn="0" w:oddVBand="0" w:evenVBand="0" w:oddHBand="1" w:evenHBand="0" w:firstRowFirstColumn="0" w:firstRowLastColumn="0" w:lastRowFirstColumn="0" w:lastRowLastColumn="0"/>
+          <w:cantSplit/>
           <w:trHeight w:val="600"/>
         </w:trPr>
         <w:tc>
@@ -7614,7 +7671,6 @@
                 <w:rFonts w:eastAsia="Times New Roman"/>
                 <w:lang w:eastAsia="de-CH"/>
               </w:rPr>
-              <w:lastRenderedPageBreak/>
               <w:t>Lesemodus Poster</w:t>
             </w:r>
           </w:p>
@@ -7713,6 +7769,7 @@
       <w:tr>
         <w:trPr>
           <w:cnfStyle w:val="000000010000" w:firstRow="0" w:lastRow="0" w:firstColumn="0" w:lastColumn="0" w:oddVBand="0" w:evenVBand="0" w:oddHBand="0" w:evenHBand="1" w:firstRowFirstColumn="0" w:firstRowLastColumn="0" w:lastRowFirstColumn="0" w:lastRowLastColumn="0"/>
+          <w:cantSplit/>
           <w:trHeight w:val="600"/>
         </w:trPr>
         <w:tc>
@@ -7822,6 +7879,7 @@
       <w:tr>
         <w:trPr>
           <w:cnfStyle w:val="000000100000" w:firstRow="0" w:lastRow="0" w:firstColumn="0" w:lastColumn="0" w:oddVBand="0" w:evenVBand="0" w:oddHBand="1" w:evenHBand="0" w:firstRowFirstColumn="0" w:firstRowLastColumn="0" w:lastRowFirstColumn="0" w:lastRowLastColumn="0"/>
+          <w:cantSplit/>
           <w:trHeight w:val="600"/>
         </w:trPr>
         <w:tc>
@@ -7952,6 +8010,7 @@
       <w:tr>
         <w:trPr>
           <w:cnfStyle w:val="000000010000" w:firstRow="0" w:lastRow="0" w:firstColumn="0" w:lastColumn="0" w:oddVBand="0" w:evenVBand="0" w:oddHBand="0" w:evenHBand="1" w:firstRowFirstColumn="0" w:firstRowLastColumn="0" w:lastRowFirstColumn="0" w:lastRowLastColumn="0"/>
+          <w:cantSplit/>
           <w:trHeight w:val="600"/>
         </w:trPr>
         <w:tc>
@@ -8040,6 +8099,7 @@
       <w:tr>
         <w:trPr>
           <w:cnfStyle w:val="000000100000" w:firstRow="0" w:lastRow="0" w:firstColumn="0" w:lastColumn="0" w:oddVBand="0" w:evenVBand="0" w:oddHBand="1" w:evenHBand="0" w:firstRowFirstColumn="0" w:firstRowLastColumn="0" w:lastRowFirstColumn="0" w:lastRowLastColumn="0"/>
+          <w:cantSplit/>
           <w:trHeight w:val="900"/>
         </w:trPr>
         <w:tc>
@@ -8128,6 +8188,7 @@
       <w:tr>
         <w:trPr>
           <w:cnfStyle w:val="000000010000" w:firstRow="0" w:lastRow="0" w:firstColumn="0" w:lastColumn="0" w:oddVBand="0" w:evenVBand="0" w:oddHBand="0" w:evenHBand="1" w:firstRowFirstColumn="0" w:firstRowLastColumn="0" w:lastRowFirstColumn="0" w:lastRowLastColumn="0"/>
+          <w:cantSplit/>
           <w:trHeight w:val="600"/>
         </w:trPr>
         <w:tc>
@@ -8216,6 +8277,7 @@
       <w:tr>
         <w:trPr>
           <w:cnfStyle w:val="000000100000" w:firstRow="0" w:lastRow="0" w:firstColumn="0" w:lastColumn="0" w:oddVBand="0" w:evenVBand="0" w:oddHBand="1" w:evenHBand="0" w:firstRowFirstColumn="0" w:firstRowLastColumn="0" w:lastRowFirstColumn="0" w:lastRowLastColumn="0"/>
+          <w:cantSplit/>
           <w:trHeight w:val="900"/>
         </w:trPr>
         <w:tc>
@@ -8304,26 +8366,39 @@
     </w:tbl>
     <w:p>
       <w:pPr>
-        <w:pStyle w:val="Beschriftung"/>
+        <w:pStyle w:val="Caption"/>
       </w:pPr>
       <w:r>
         <w:t xml:space="preserve">Tabelle </w:t>
       </w:r>
-      <w:fldSimple w:instr=" SEQ Tabelle \* ARABIC ">
-        <w:r>
-          <w:rPr>
-            <w:noProof/>
-          </w:rPr>
-          <w:t>1</w:t>
-        </w:r>
-      </w:fldSimple>
+      <w:r>
+        <w:fldChar w:fldCharType="begin"/>
+      </w:r>
+      <w:r>
+        <w:instrText xml:space="preserve"> SEQ Tabelle \* ARABIC </w:instrText>
+      </w:r>
+      <w:r>
+        <w:fldChar w:fldCharType="separate"/>
+      </w:r>
+      <w:r>
+        <w:rPr>
+          <w:noProof/>
+        </w:rPr>
+        <w:t>1</w:t>
+      </w:r>
+      <w:r>
+        <w:rPr>
+          <w:noProof/>
+        </w:rPr>
+        <w:fldChar w:fldCharType="end"/>
+      </w:r>
       <w:r>
         <w:t xml:space="preserve"> - User Stories</w:t>
       </w:r>
     </w:p>
     <w:p>
       <w:pPr>
-        <w:pStyle w:val="berschrift3"/>
+        <w:pStyle w:val="Heading3"/>
       </w:pPr>
       <w:r>
         <w:t>Nicht-funktionale Anforderungen</w:t>
@@ -8331,7 +8406,7 @@
     </w:p>
     <w:p>
       <w:pPr>
-        <w:pStyle w:val="berschrift4"/>
+        <w:pStyle w:val="Heading4"/>
       </w:pPr>
       <w:r>
         <w:t>Funktionalität</w:t>
@@ -8339,7 +8414,7 @@
     </w:p>
     <w:p>
       <w:pPr>
-        <w:pStyle w:val="Listenabsatz"/>
+        <w:pStyle w:val="ListParagraph"/>
         <w:numPr>
           <w:ilvl w:val="0"/>
           <w:numId w:val="11"/>
@@ -8351,7 +8426,7 @@
     </w:p>
     <w:p>
       <w:pPr>
-        <w:pStyle w:val="Listenabsatz"/>
+        <w:pStyle w:val="ListParagraph"/>
         <w:numPr>
           <w:ilvl w:val="0"/>
           <w:numId w:val="6"/>
@@ -8363,7 +8438,7 @@
     </w:p>
     <w:p>
       <w:pPr>
-        <w:pStyle w:val="Listenabsatz"/>
+        <w:pStyle w:val="ListParagraph"/>
         <w:numPr>
           <w:ilvl w:val="0"/>
           <w:numId w:val="6"/>
@@ -8375,7 +8450,7 @@
     </w:p>
     <w:p>
       <w:pPr>
-        <w:pStyle w:val="Listenabsatz"/>
+        <w:pStyle w:val="ListParagraph"/>
         <w:numPr>
           <w:ilvl w:val="0"/>
           <w:numId w:val="6"/>
@@ -8387,7 +8462,7 @@
     </w:p>
     <w:p>
       <w:pPr>
-        <w:pStyle w:val="Listenabsatz"/>
+        <w:pStyle w:val="ListParagraph"/>
         <w:numPr>
           <w:ilvl w:val="0"/>
           <w:numId w:val="6"/>
@@ -8399,15 +8474,16 @@
     </w:p>
     <w:p>
       <w:pPr>
-        <w:pStyle w:val="berschrift4"/>
-      </w:pPr>
-      <w:r>
+        <w:pStyle w:val="Heading4"/>
+      </w:pPr>
+      <w:r>
+        <w:lastRenderedPageBreak/>
         <w:t>Zuverlässigkeit</w:t>
       </w:r>
     </w:p>
     <w:p>
       <w:pPr>
-        <w:pStyle w:val="Listenabsatz"/>
+        <w:pStyle w:val="ListParagraph"/>
         <w:numPr>
           <w:ilvl w:val="0"/>
           <w:numId w:val="5"/>
@@ -8419,7 +8495,7 @@
     </w:p>
     <w:p>
       <w:pPr>
-        <w:pStyle w:val="Listenabsatz"/>
+        <w:pStyle w:val="ListParagraph"/>
         <w:numPr>
           <w:ilvl w:val="0"/>
           <w:numId w:val="5"/>
@@ -8431,7 +8507,7 @@
     </w:p>
     <w:p>
       <w:pPr>
-        <w:pStyle w:val="Listenabsatz"/>
+        <w:pStyle w:val="ListParagraph"/>
         <w:numPr>
           <w:ilvl w:val="0"/>
           <w:numId w:val="5"/>
@@ -8443,7 +8519,7 @@
     </w:p>
     <w:p>
       <w:pPr>
-        <w:pStyle w:val="berschrift4"/>
+        <w:pStyle w:val="Heading4"/>
       </w:pPr>
       <w:r>
         <w:t>Benutzbarkeit</w:t>
@@ -8451,7 +8527,7 @@
     </w:p>
     <w:p>
       <w:pPr>
-        <w:pStyle w:val="berschrift5"/>
+        <w:pStyle w:val="Heading5"/>
       </w:pPr>
       <w:r>
         <w:t>Verständlichkeit</w:t>
@@ -8465,7 +8541,6 @@
     </w:p>
     <w:p>
       <w:r>
-        <w:lastRenderedPageBreak/>
         <w:t>Die Applikation muss beim ersten Kontakt schnell verständlich sein</w:t>
       </w:r>
       <w:r>
@@ -8513,7 +8588,7 @@
     </w:p>
     <w:p>
       <w:pPr>
-        <w:pStyle w:val="berschrift5"/>
+        <w:pStyle w:val="Heading5"/>
       </w:pPr>
       <w:r>
         <w:t>Bedienbarkeit</w:t>
@@ -8554,7 +8629,7 @@
     </w:p>
     <w:p>
       <w:pPr>
-        <w:pStyle w:val="berschrift5"/>
+        <w:pStyle w:val="Heading5"/>
       </w:pPr>
       <w:r>
         <w:t>Attraktivität</w:t>
@@ -8573,7 +8648,7 @@
     </w:p>
     <w:p>
       <w:pPr>
-        <w:pStyle w:val="berschrift4"/>
+        <w:pStyle w:val="Heading4"/>
       </w:pPr>
       <w:r>
         <w:t>Effizienz</w:t>
@@ -8581,7 +8656,7 @@
     </w:p>
     <w:p>
       <w:pPr>
-        <w:pStyle w:val="Listenabsatz"/>
+        <w:pStyle w:val="ListParagraph"/>
         <w:numPr>
           <w:ilvl w:val="0"/>
           <w:numId w:val="8"/>
@@ -8593,7 +8668,7 @@
     </w:p>
     <w:p>
       <w:pPr>
-        <w:pStyle w:val="Listenabsatz"/>
+        <w:pStyle w:val="ListParagraph"/>
         <w:numPr>
           <w:ilvl w:val="0"/>
           <w:numId w:val="8"/>
@@ -8605,7 +8680,7 @@
     </w:p>
     <w:p>
       <w:pPr>
-        <w:pStyle w:val="berschrift4"/>
+        <w:pStyle w:val="Heading4"/>
       </w:pPr>
       <w:r>
         <w:t>Änderbarkeit</w:t>
@@ -8669,7 +8744,7 @@
     </w:p>
     <w:p>
       <w:pPr>
-        <w:pStyle w:val="Listenabsatz"/>
+        <w:pStyle w:val="ListParagraph"/>
         <w:numPr>
           <w:ilvl w:val="0"/>
           <w:numId w:val="9"/>
@@ -8681,7 +8756,7 @@
     </w:p>
     <w:p>
       <w:pPr>
-        <w:pStyle w:val="Listenabsatz"/>
+        <w:pStyle w:val="ListParagraph"/>
         <w:numPr>
           <w:ilvl w:val="0"/>
           <w:numId w:val="9"/>
@@ -8693,7 +8768,7 @@
     </w:p>
     <w:p>
       <w:pPr>
-        <w:pStyle w:val="Listenabsatz"/>
+        <w:pStyle w:val="ListParagraph"/>
         <w:numPr>
           <w:ilvl w:val="0"/>
           <w:numId w:val="9"/>
@@ -8705,7 +8780,7 @@
     </w:p>
     <w:p>
       <w:pPr>
-        <w:pStyle w:val="Listenabsatz"/>
+        <w:pStyle w:val="ListParagraph"/>
         <w:numPr>
           <w:ilvl w:val="0"/>
           <w:numId w:val="9"/>
@@ -8717,7 +8792,7 @@
     </w:p>
     <w:p>
       <w:pPr>
-        <w:pStyle w:val="berschrift4"/>
+        <w:pStyle w:val="Heading4"/>
       </w:pPr>
       <w:r>
         <w:t>Übertragbarkeit</w:t>
@@ -8725,7 +8800,7 @@
     </w:p>
     <w:p>
       <w:pPr>
-        <w:pStyle w:val="Listenabsatz"/>
+        <w:pStyle w:val="ListParagraph"/>
         <w:numPr>
           <w:ilvl w:val="0"/>
           <w:numId w:val="10"/>
@@ -8737,7 +8812,7 @@
     </w:p>
     <w:p>
       <w:pPr>
-        <w:pStyle w:val="Listenabsatz"/>
+        <w:pStyle w:val="ListParagraph"/>
         <w:numPr>
           <w:ilvl w:val="0"/>
           <w:numId w:val="10"/>
@@ -8749,7 +8824,7 @@
     </w:p>
     <w:p>
       <w:pPr>
-        <w:pStyle w:val="Listenabsatz"/>
+        <w:pStyle w:val="ListParagraph"/>
         <w:numPr>
           <w:ilvl w:val="0"/>
           <w:numId w:val="10"/>
@@ -8761,7 +8836,7 @@
     </w:p>
     <w:p>
       <w:pPr>
-        <w:pStyle w:val="berschrift5"/>
+        <w:pStyle w:val="Heading5"/>
       </w:pPr>
       <w:r>
         <w:t>Installierbarkeit</w:t>
@@ -8769,6 +8844,7 @@
     </w:p>
     <w:p>
       <w:r>
+        <w:lastRenderedPageBreak/>
         <w:t xml:space="preserve">Möchte man das Projekt weiterentwickeln so soll es möglich sein, dass die Applikation auf dem lokalen Computer geöffnet </w:t>
       </w:r>
       <w:r>
@@ -8777,7 +8853,7 @@
     </w:p>
     <w:p>
       <w:pPr>
-        <w:pStyle w:val="berschrift3"/>
+        <w:pStyle w:val="Heading3"/>
       </w:pPr>
       <w:r>
         <w:t>Zugänglichkeit (</w:t>
@@ -8800,129 +8876,129 @@
       </w:r>
       <w:r>
         <w:rPr>
-          <w:rStyle w:val="KeinLeerraumZchn"/>
+          <w:rStyle w:val="NoSpacingChar"/>
         </w:rPr>
         <w:t>Applikation daher bedingt geeignet.</w:t>
       </w:r>
       <w:r>
         <w:rPr>
-          <w:rStyle w:val="KeinLeerraumZchn"/>
+          <w:rStyle w:val="NoSpacingChar"/>
         </w:rPr>
         <w:t xml:space="preserve"> </w:t>
       </w:r>
       <w:r>
         <w:rPr>
-          <w:rStyle w:val="KeinLeerraumZchn"/>
+          <w:rStyle w:val="NoSpacingChar"/>
         </w:rPr>
         <w:t>D</w:t>
       </w:r>
       <w:r>
         <w:rPr>
-          <w:rStyle w:val="KeinLeerraumZchn"/>
+          <w:rStyle w:val="NoSpacingChar"/>
         </w:rPr>
         <w:t xml:space="preserve">urch das Wizard </w:t>
       </w:r>
       <w:proofErr w:type="spellStart"/>
       <w:r>
         <w:rPr>
-          <w:rStyle w:val="KeinLeerraumZchn"/>
+          <w:rStyle w:val="NoSpacingChar"/>
         </w:rPr>
         <w:t>of</w:t>
       </w:r>
       <w:proofErr w:type="spellEnd"/>
       <w:r>
         <w:rPr>
-          <w:rStyle w:val="KeinLeerraumZchn"/>
+          <w:rStyle w:val="NoSpacingChar"/>
         </w:rPr>
         <w:t xml:space="preserve"> Oz Experiment (siehe TODO Verlinkung Domain Analyse, Durchführen &amp; Fazit) wurde die Hypothese „Meine Hand ist die Maus“</w:t>
       </w:r>
       <w:r>
         <w:rPr>
-          <w:rStyle w:val="KeinLeerraumZchn"/>
+          <w:rStyle w:val="NoSpacingChar"/>
         </w:rPr>
         <w:t xml:space="preserve"> </w:t>
       </w:r>
       <w:r>
         <w:rPr>
-          <w:rStyle w:val="KeinLeerraumZchn"/>
+          <w:rStyle w:val="NoSpacingChar"/>
         </w:rPr>
         <w:t>bestätigt</w:t>
       </w:r>
       <w:r>
         <w:rPr>
-          <w:rStyle w:val="KeinLeerraumZchn"/>
+          <w:rStyle w:val="NoSpacingChar"/>
         </w:rPr>
         <w:t xml:space="preserve">. </w:t>
       </w:r>
       <w:r>
         <w:rPr>
-          <w:rStyle w:val="KeinLeerraumZchn"/>
+          <w:rStyle w:val="NoSpacingChar"/>
         </w:rPr>
         <w:t xml:space="preserve">Sofern der Nutzer einen Arm </w:t>
       </w:r>
       <w:r>
         <w:rPr>
-          <w:rStyle w:val="KeinLeerraumZchn"/>
+          <w:rStyle w:val="NoSpacingChar"/>
         </w:rPr>
         <w:t>hat</w:t>
       </w:r>
       <w:r>
         <w:rPr>
-          <w:rStyle w:val="KeinLeerraumZchn"/>
+          <w:rStyle w:val="NoSpacingChar"/>
         </w:rPr>
         <w:t>, ist die Bedienung</w:t>
       </w:r>
       <w:r>
         <w:rPr>
-          <w:rStyle w:val="KeinLeerraumZchn"/>
+          <w:rStyle w:val="NoSpacingChar"/>
         </w:rPr>
         <w:t xml:space="preserve"> daher</w:t>
       </w:r>
       <w:r>
         <w:rPr>
-          <w:rStyle w:val="KeinLeerraumZchn"/>
+          <w:rStyle w:val="NoSpacingChar"/>
         </w:rPr>
         <w:t xml:space="preserve"> gewährleistet. </w:t>
       </w:r>
       <w:r>
         <w:rPr>
-          <w:rStyle w:val="KeinLeerraumZchn"/>
+          <w:rStyle w:val="NoSpacingChar"/>
         </w:rPr>
         <w:t xml:space="preserve">Es kann hierbei jedoch </w:t>
       </w:r>
       <w:r>
         <w:rPr>
-          <w:rStyle w:val="KeinLeerraumZchn"/>
+          <w:rStyle w:val="NoSpacingChar"/>
         </w:rPr>
         <w:t>passieren</w:t>
       </w:r>
       <w:r>
         <w:rPr>
-          <w:rStyle w:val="KeinLeerraumZchn"/>
+          <w:rStyle w:val="NoSpacingChar"/>
         </w:rPr>
         <w:t>, da</w:t>
       </w:r>
       <w:r>
         <w:rPr>
-          <w:rStyle w:val="KeinLeerraumZchn"/>
+          <w:rStyle w:val="NoSpacingChar"/>
         </w:rPr>
         <w:t>s</w:t>
       </w:r>
       <w:r>
         <w:rPr>
-          <w:rStyle w:val="KeinLeerraumZchn"/>
+          <w:rStyle w:val="NoSpacingChar"/>
         </w:rPr>
         <w:t xml:space="preserve">s </w:t>
       </w:r>
       <w:r>
         <w:rPr>
-          <w:rStyle w:val="KeinLeerraumZchn"/>
+          <w:rStyle w:val="NoSpacingChar"/>
         </w:rPr>
         <w:t>gewisse Punkte des Skeletts</w:t>
       </w:r>
       <w:r>
         <w:rPr>
-          <w:rStyle w:val="KeinLeerraumZchn"/>
+          <w:rStyle w:val="NoSpacingChar"/>
         </w:rPr>
         <w:t>, welche für die Komplettierung</w:t>
       </w:r>
@@ -8933,11 +9009,7 @@
         <w:t xml:space="preserve"> fehlinterpretiert werden.</w:t>
       </w:r>
       <w:r>
-        <w:t xml:space="preserve"> Hält </w:t>
-      </w:r>
-      <w:r>
-        <w:lastRenderedPageBreak/>
-        <w:t xml:space="preserve">man sich beispielsweise </w:t>
+        <w:t xml:space="preserve"> Hält man sich beispielsweise </w:t>
       </w:r>
       <w:r>
         <w:t>einen</w:t>
@@ -9072,20 +9144,33 @@
     </w:p>
     <w:p>
       <w:pPr>
-        <w:pStyle w:val="Beschriftung"/>
+        <w:pStyle w:val="Caption"/>
       </w:pPr>
       <w:bookmarkStart w:id="2" w:name="_Ref325189740"/>
       <w:r>
         <w:t xml:space="preserve">Abbildung </w:t>
       </w:r>
-      <w:fldSimple w:instr=" SEQ Abbildung \* ARABIC ">
-        <w:r>
-          <w:rPr>
-            <w:noProof/>
-          </w:rPr>
-          <w:t>1</w:t>
-        </w:r>
-      </w:fldSimple>
+      <w:r>
+        <w:fldChar w:fldCharType="begin"/>
+      </w:r>
+      <w:r>
+        <w:instrText xml:space="preserve"> SEQ Abbildung \* ARABIC </w:instrText>
+      </w:r>
+      <w:r>
+        <w:fldChar w:fldCharType="separate"/>
+      </w:r>
+      <w:r>
+        <w:rPr>
+          <w:noProof/>
+        </w:rPr>
+        <w:t>1</w:t>
+      </w:r>
+      <w:r>
+        <w:rPr>
+          <w:noProof/>
+        </w:rPr>
+        <w:fldChar w:fldCharType="end"/>
+      </w:r>
       <w:r>
         <w:t xml:space="preserve"> - </w:t>
       </w:r>
@@ -9241,7 +9326,7 @@
 <w:ftr xmlns:wpc="http://schemas.microsoft.com/office/word/2010/wordprocessingCanvas" xmlns:mc="http://schemas.openxmlformats.org/markup-compatibility/2006" xmlns:o="urn:schemas-microsoft-com:office:office" xmlns:r="http://schemas.openxmlformats.org/officeDocument/2006/relationships" xmlns:m="http://schemas.openxmlformats.org/officeDocument/2006/math" xmlns:v="urn:schemas-microsoft-com:vml" xmlns:wp14="http://schemas.microsoft.com/office/word/2010/wordprocessingDrawing" xmlns:wp="http://schemas.openxmlformats.org/drawingml/2006/wordprocessingDrawing" xmlns:w10="urn:schemas-microsoft-com:office:word" xmlns:w="http://schemas.openxmlformats.org/wordprocessingml/2006/main" xmlns:w14="http://schemas.microsoft.com/office/word/2010/wordml" xmlns:wpg="http://schemas.microsoft.com/office/word/2010/wordprocessingGroup" xmlns:wpi="http://schemas.microsoft.com/office/word/2010/wordprocessingInk" xmlns:wne="http://schemas.microsoft.com/office/word/2006/wordml" xmlns:wps="http://schemas.microsoft.com/office/word/2010/wordprocessingShape" mc:Ignorable="w14 wp14">
   <w:p>
     <w:pPr>
-      <w:pStyle w:val="Fuzeile"/>
+      <w:pStyle w:val="Footer"/>
     </w:pPr>
     <w:r>
       <w:t>Video Wall</w:t>
@@ -9268,7 +9353,7 @@
       <w:rPr>
         <w:noProof/>
       </w:rPr>
-      <w:t>29. Mai 2012</w:t>
+      <w:t>30. Mai 2012</w:t>
     </w:r>
     <w:r>
       <w:fldChar w:fldCharType="end"/>
@@ -9306,7 +9391,7 @@
         <w:noProof/>
         <w:lang w:val="de-DE"/>
       </w:rPr>
-      <w:t>1</w:t>
+      <w:t>5</w:t>
     </w:r>
     <w:r>
       <w:rPr>
@@ -9320,31 +9405,16 @@
       </w:rPr>
       <w:t xml:space="preserve"> von </w:t>
     </w:r>
-    <w:r>
-      <w:fldChar w:fldCharType="begin"/>
-    </w:r>
-    <w:r>
-      <w:instrText>NUMPAGES  \* Arabic  \* MERGEFORMAT</w:instrText>
-    </w:r>
-    <w:r>
-      <w:fldChar w:fldCharType="separate"/>
-    </w:r>
-    <w:r>
-      <w:rPr>
-        <w:b/>
-        <w:noProof/>
-        <w:lang w:val="de-DE"/>
-      </w:rPr>
-      <w:t>9</w:t>
-    </w:r>
-    <w:r>
-      <w:rPr>
-        <w:b/>
-        <w:noProof/>
-        <w:lang w:val="de-DE"/>
-      </w:rPr>
-      <w:fldChar w:fldCharType="end"/>
-    </w:r>
+    <w:fldSimple w:instr="NUMPAGES  \* Arabic  \* MERGEFORMAT">
+      <w:r>
+        <w:rPr>
+          <w:b/>
+          <w:noProof/>
+          <w:lang w:val="de-DE"/>
+        </w:rPr>
+        <w:t>9</w:t>
+      </w:r>
+    </w:fldSimple>
   </w:p>
 </w:ftr>
 </file>
@@ -9378,7 +9448,7 @@
 <w:hdr xmlns:wpc="http://schemas.microsoft.com/office/word/2010/wordprocessingCanvas" xmlns:mc="http://schemas.openxmlformats.org/markup-compatibility/2006" xmlns:o="urn:schemas-microsoft-com:office:office" xmlns:r="http://schemas.openxmlformats.org/officeDocument/2006/relationships" xmlns:m="http://schemas.openxmlformats.org/officeDocument/2006/math" xmlns:v="urn:schemas-microsoft-com:vml" xmlns:wp14="http://schemas.microsoft.com/office/word/2010/wordprocessingDrawing" xmlns:wp="http://schemas.openxmlformats.org/drawingml/2006/wordprocessingDrawing" xmlns:w10="urn:schemas-microsoft-com:office:word" xmlns:w="http://schemas.openxmlformats.org/wordprocessingml/2006/main" xmlns:w14="http://schemas.microsoft.com/office/word/2010/wordml" xmlns:wpg="http://schemas.microsoft.com/office/word/2010/wordprocessingGroup" xmlns:wpi="http://schemas.microsoft.com/office/word/2010/wordprocessingInk" xmlns:wne="http://schemas.microsoft.com/office/word/2006/wordml" xmlns:wps="http://schemas.microsoft.com/office/word/2010/wordprocessingShape" mc:Ignorable="w14 wp14">
   <w:p>
     <w:pPr>
-      <w:pStyle w:val="Kopfzeile"/>
+      <w:pStyle w:val="Header"/>
     </w:pPr>
     <w:r>
       <w:tab/>
@@ -9797,7 +9867,7 @@
     <w:lvl w:ilvl="0">
       <w:start w:val="1"/>
       <w:numFmt w:val="upperRoman"/>
-      <w:pStyle w:val="berschrift1"/>
+      <w:pStyle w:val="Heading1"/>
       <w:lvlText w:val="%1."/>
       <w:lvlJc w:val="left"/>
       <w:pPr>
@@ -9810,7 +9880,7 @@
     <w:lvl w:ilvl="1">
       <w:start w:val="1"/>
       <w:numFmt w:val="decimal"/>
-      <w:pStyle w:val="berschrift2"/>
+      <w:pStyle w:val="Heading2"/>
       <w:lvlText w:val="%1.%2"/>
       <w:lvlJc w:val="left"/>
       <w:pPr>
@@ -9820,7 +9890,7 @@
     <w:lvl w:ilvl="2">
       <w:start w:val="1"/>
       <w:numFmt w:val="decimal"/>
-      <w:pStyle w:val="berschrift3"/>
+      <w:pStyle w:val="Heading3"/>
       <w:lvlText w:val="%1.%2.%3"/>
       <w:lvlJc w:val="left"/>
       <w:pPr>
@@ -9830,7 +9900,7 @@
     <w:lvl w:ilvl="3">
       <w:start w:val="1"/>
       <w:numFmt w:val="decimal"/>
-      <w:pStyle w:val="berschrift4"/>
+      <w:pStyle w:val="Heading4"/>
       <w:lvlText w:val="%1.%2.%3.%4"/>
       <w:lvlJc w:val="left"/>
       <w:pPr>
@@ -9840,7 +9910,7 @@
     <w:lvl w:ilvl="4">
       <w:start w:val="1"/>
       <w:numFmt w:val="decimal"/>
-      <w:pStyle w:val="berschrift5"/>
+      <w:pStyle w:val="Heading5"/>
       <w:lvlText w:val="%1.%2.%3.%4.%5"/>
       <w:lvlJc w:val="left"/>
       <w:pPr>
@@ -9850,7 +9920,7 @@
     <w:lvl w:ilvl="5">
       <w:start w:val="1"/>
       <w:numFmt w:val="decimal"/>
-      <w:pStyle w:val="berschrift6"/>
+      <w:pStyle w:val="Heading6"/>
       <w:lvlText w:val="%1.%2.%3.%4.%5.%6"/>
       <w:lvlJc w:val="left"/>
       <w:pPr>
@@ -9860,7 +9930,7 @@
     <w:lvl w:ilvl="6">
       <w:start w:val="1"/>
       <w:numFmt w:val="decimal"/>
-      <w:pStyle w:val="berschrift7"/>
+      <w:pStyle w:val="Heading7"/>
       <w:lvlText w:val="%1.%2.%3.%4.%5.%6.%7"/>
       <w:lvlJc w:val="left"/>
       <w:pPr>
@@ -9870,7 +9940,7 @@
     <w:lvl w:ilvl="7">
       <w:start w:val="1"/>
       <w:numFmt w:val="decimal"/>
-      <w:pStyle w:val="berschrift8"/>
+      <w:pStyle w:val="Heading8"/>
       <w:lvlText w:val="%1.%2.%3.%4.%5.%6.%7.%8"/>
       <w:lvlJc w:val="left"/>
       <w:pPr>
@@ -9880,7 +9950,7 @@
     <w:lvl w:ilvl="8">
       <w:start w:val="1"/>
       <w:numFmt w:val="decimal"/>
-      <w:pStyle w:val="berschrift9"/>
+      <w:pStyle w:val="Heading9"/>
       <w:lvlText w:val="%1.%2.%3.%4.%5.%6.%7.%8.%9"/>
       <w:lvlJc w:val="left"/>
       <w:pPr>
@@ -10731,7 +10801,7 @@
     <w:lsdException w:name="Bibliography" w:uiPriority="37"/>
     <w:lsdException w:name="TOC Heading" w:uiPriority="39" w:qFormat="1"/>
   </w:latentStyles>
-  <w:style w:type="paragraph" w:default="1" w:styleId="Standard">
+  <w:style w:type="paragraph" w:default="1" w:styleId="Normal">
     <w:name w:val="Normal"/>
     <w:qFormat/>
     <w:rsid w:val="003C3BB7"/>
@@ -10740,11 +10810,11 @@
       <w:szCs w:val="20"/>
     </w:rPr>
   </w:style>
-  <w:style w:type="paragraph" w:styleId="berschrift1">
+  <w:style w:type="paragraph" w:styleId="Heading1">
     <w:name w:val="heading 1"/>
-    <w:basedOn w:val="Standard"/>
-    <w:next w:val="Standard"/>
-    <w:link w:val="berschrift1Zchn"/>
+    <w:basedOn w:val="Normal"/>
+    <w:next w:val="Normal"/>
+    <w:link w:val="Heading1Char"/>
     <w:uiPriority w:val="9"/>
     <w:qFormat/>
     <w:rsid w:val="00C90DFA"/>
@@ -10766,11 +10836,11 @@
       <w:szCs w:val="22"/>
     </w:rPr>
   </w:style>
-  <w:style w:type="paragraph" w:styleId="berschrift2">
+  <w:style w:type="paragraph" w:styleId="Heading2">
     <w:name w:val="heading 2"/>
-    <w:basedOn w:val="Standard"/>
-    <w:next w:val="Standard"/>
-    <w:link w:val="berschrift2Zchn"/>
+    <w:basedOn w:val="Normal"/>
+    <w:next w:val="Normal"/>
+    <w:link w:val="Heading2Char"/>
     <w:uiPriority w:val="9"/>
     <w:unhideWhenUsed/>
     <w:qFormat/>
@@ -10800,11 +10870,11 @@
       <w:szCs w:val="22"/>
     </w:rPr>
   </w:style>
-  <w:style w:type="paragraph" w:styleId="berschrift3">
+  <w:style w:type="paragraph" w:styleId="Heading3">
     <w:name w:val="heading 3"/>
-    <w:basedOn w:val="Standard"/>
-    <w:next w:val="Standard"/>
-    <w:link w:val="berschrift3Zchn"/>
+    <w:basedOn w:val="Normal"/>
+    <w:next w:val="Normal"/>
+    <w:link w:val="Heading3Char"/>
     <w:uiPriority w:val="9"/>
     <w:unhideWhenUsed/>
     <w:qFormat/>
@@ -10829,11 +10899,11 @@
       <w:szCs w:val="22"/>
     </w:rPr>
   </w:style>
-  <w:style w:type="paragraph" w:styleId="berschrift4">
+  <w:style w:type="paragraph" w:styleId="Heading4">
     <w:name w:val="heading 4"/>
-    <w:basedOn w:val="Standard"/>
-    <w:next w:val="Standard"/>
-    <w:link w:val="berschrift4Zchn"/>
+    <w:basedOn w:val="Normal"/>
+    <w:next w:val="Normal"/>
+    <w:link w:val="Heading4Char"/>
     <w:uiPriority w:val="9"/>
     <w:unhideWhenUsed/>
     <w:qFormat/>
@@ -10858,11 +10928,11 @@
       <w:szCs w:val="22"/>
     </w:rPr>
   </w:style>
-  <w:style w:type="paragraph" w:styleId="berschrift5">
+  <w:style w:type="paragraph" w:styleId="Heading5">
     <w:name w:val="heading 5"/>
-    <w:basedOn w:val="Standard"/>
-    <w:next w:val="Standard"/>
-    <w:link w:val="berschrift5Zchn"/>
+    <w:basedOn w:val="Normal"/>
+    <w:next w:val="Normal"/>
+    <w:link w:val="Heading5Char"/>
     <w:uiPriority w:val="9"/>
     <w:unhideWhenUsed/>
     <w:qFormat/>
@@ -10888,11 +10958,11 @@
       <w:szCs w:val="22"/>
     </w:rPr>
   </w:style>
-  <w:style w:type="paragraph" w:styleId="berschrift6">
+  <w:style w:type="paragraph" w:styleId="Heading6">
     <w:name w:val="heading 6"/>
-    <w:basedOn w:val="Standard"/>
-    <w:next w:val="Standard"/>
-    <w:link w:val="berschrift6Zchn"/>
+    <w:basedOn w:val="Normal"/>
+    <w:next w:val="Normal"/>
+    <w:link w:val="Heading6Char"/>
     <w:uiPriority w:val="9"/>
     <w:unhideWhenUsed/>
     <w:qFormat/>
@@ -10913,11 +10983,11 @@
       <w:szCs w:val="22"/>
     </w:rPr>
   </w:style>
-  <w:style w:type="paragraph" w:styleId="berschrift7">
+  <w:style w:type="paragraph" w:styleId="Heading7">
     <w:name w:val="heading 7"/>
-    <w:basedOn w:val="Standard"/>
-    <w:next w:val="Standard"/>
-    <w:link w:val="berschrift7Zchn"/>
+    <w:basedOn w:val="Normal"/>
+    <w:next w:val="Normal"/>
+    <w:link w:val="Heading7Char"/>
     <w:uiPriority w:val="9"/>
     <w:semiHidden/>
     <w:unhideWhenUsed/>
@@ -10939,11 +11009,11 @@
       <w:szCs w:val="22"/>
     </w:rPr>
   </w:style>
-  <w:style w:type="paragraph" w:styleId="berschrift8">
+  <w:style w:type="paragraph" w:styleId="Heading8">
     <w:name w:val="heading 8"/>
-    <w:basedOn w:val="Standard"/>
-    <w:next w:val="Standard"/>
-    <w:link w:val="berschrift8Zchn"/>
+    <w:basedOn w:val="Normal"/>
+    <w:next w:val="Normal"/>
+    <w:link w:val="Heading8Char"/>
     <w:uiPriority w:val="9"/>
     <w:semiHidden/>
     <w:unhideWhenUsed/>
@@ -10964,11 +11034,11 @@
       <w:szCs w:val="18"/>
     </w:rPr>
   </w:style>
-  <w:style w:type="paragraph" w:styleId="berschrift9">
+  <w:style w:type="paragraph" w:styleId="Heading9">
     <w:name w:val="heading 9"/>
-    <w:basedOn w:val="Standard"/>
-    <w:next w:val="Standard"/>
-    <w:link w:val="berschrift9Zchn"/>
+    <w:basedOn w:val="Normal"/>
+    <w:next w:val="Normal"/>
+    <w:link w:val="Heading9Char"/>
     <w:uiPriority w:val="9"/>
     <w:semiHidden/>
     <w:unhideWhenUsed/>
@@ -10990,13 +11060,13 @@
       <w:szCs w:val="18"/>
     </w:rPr>
   </w:style>
-  <w:style w:type="character" w:default="1" w:styleId="Absatz-Standardschriftart">
+  <w:style w:type="character" w:default="1" w:styleId="DefaultParagraphFont">
     <w:name w:val="Default Paragraph Font"/>
     <w:uiPriority w:val="1"/>
     <w:semiHidden/>
     <w:unhideWhenUsed/>
   </w:style>
-  <w:style w:type="table" w:default="1" w:styleId="NormaleTabelle">
+  <w:style w:type="table" w:default="1" w:styleId="TableNormal">
     <w:name w:val="Normal Table"/>
     <w:uiPriority w:val="99"/>
     <w:semiHidden/>
@@ -11011,16 +11081,16 @@
       </w:tblCellMar>
     </w:tblPr>
   </w:style>
-  <w:style w:type="numbering" w:default="1" w:styleId="KeineListe">
+  <w:style w:type="numbering" w:default="1" w:styleId="NoList">
     <w:name w:val="No List"/>
     <w:uiPriority w:val="99"/>
     <w:semiHidden/>
     <w:unhideWhenUsed/>
   </w:style>
-  <w:style w:type="character" w:customStyle="1" w:styleId="berschrift1Zchn">
-    <w:name w:val="Überschrift 1 Zchn"/>
-    <w:basedOn w:val="Absatz-Standardschriftart"/>
-    <w:link w:val="berschrift1"/>
+  <w:style w:type="character" w:customStyle="1" w:styleId="Heading1Char">
+    <w:name w:val="Heading 1 Char"/>
+    <w:basedOn w:val="DefaultParagraphFont"/>
+    <w:link w:val="Heading1"/>
     <w:uiPriority w:val="9"/>
     <w:rsid w:val="00C90DFA"/>
     <w:rPr>
@@ -11032,10 +11102,10 @@
       <w:shd w:val="clear" w:color="auto" w:fill="FFFFFF" w:themeFill="background1"/>
     </w:rPr>
   </w:style>
-  <w:style w:type="character" w:customStyle="1" w:styleId="berschrift2Zchn">
-    <w:name w:val="Überschrift 2 Zchn"/>
-    <w:basedOn w:val="Absatz-Standardschriftart"/>
-    <w:link w:val="berschrift2"/>
+  <w:style w:type="character" w:customStyle="1" w:styleId="Heading2Char">
+    <w:name w:val="Heading 2 Char"/>
+    <w:basedOn w:val="DefaultParagraphFont"/>
+    <w:link w:val="Heading2"/>
     <w:uiPriority w:val="9"/>
     <w:rsid w:val="00402E1C"/>
     <w:rPr>
@@ -11047,9 +11117,9 @@
       <w:shd w:val="clear" w:color="auto" w:fill="5994CB"/>
     </w:rPr>
   </w:style>
-  <w:style w:type="table" w:styleId="Tabellenraster">
+  <w:style w:type="table" w:styleId="TableGrid">
     <w:name w:val="Table Grid"/>
-    <w:basedOn w:val="NormaleTabelle"/>
+    <w:basedOn w:val="TableNormal"/>
     <w:uiPriority w:val="59"/>
     <w:rsid w:val="00651384"/>
     <w:pPr>
@@ -11073,9 +11143,9 @@
       </w:tblCellMar>
     </w:tblPr>
   </w:style>
-  <w:style w:type="table" w:styleId="HellesRaster-Akzent1">
+  <w:style w:type="table" w:styleId="LightGrid-Accent1">
     <w:name w:val="Light Grid Accent 1"/>
-    <w:basedOn w:val="NormaleTabelle"/>
+    <w:basedOn w:val="TableNormal"/>
     <w:uiPriority w:val="62"/>
     <w:rsid w:val="00CB0412"/>
     <w:pPr>
@@ -11203,9 +11273,9 @@
       </w:tcPr>
     </w:tblStylePr>
   </w:style>
-  <w:style w:type="table" w:styleId="MittlereSchattierung1-Akzent1">
+  <w:style w:type="table" w:styleId="MediumShading1-Accent1">
     <w:name w:val="Medium Shading 1 Accent 1"/>
-    <w:basedOn w:val="NormaleTabelle"/>
+    <w:basedOn w:val="TableNormal"/>
     <w:uiPriority w:val="63"/>
     <w:rsid w:val="004A070C"/>
     <w:pPr>
@@ -11303,9 +11373,9 @@
       </w:tcPr>
     </w:tblStylePr>
   </w:style>
-  <w:style w:type="table" w:styleId="MittlereListe2-Akzent1">
+  <w:style w:type="table" w:styleId="MediumList2-Accent1">
     <w:name w:val="Medium List 2 Accent 1"/>
-    <w:basedOn w:val="NormaleTabelle"/>
+    <w:basedOn w:val="TableNormal"/>
     <w:uiPriority w:val="66"/>
     <w:rsid w:val="00CB0412"/>
     <w:pPr>
@@ -11431,9 +11501,9 @@
       </w:tcPr>
     </w:tblStylePr>
   </w:style>
-  <w:style w:type="table" w:styleId="MittlereListe1-Akzent1">
+  <w:style w:type="table" w:styleId="MediumList1-Accent1">
     <w:name w:val="Medium List 1 Accent 1"/>
-    <w:basedOn w:val="NormaleTabelle"/>
+    <w:basedOn w:val="TableNormal"/>
     <w:uiPriority w:val="65"/>
     <w:rsid w:val="00CB0412"/>
     <w:pPr>
@@ -11515,10 +11585,10 @@
       </w:tcPr>
     </w:tblStylePr>
   </w:style>
-  <w:style w:type="character" w:customStyle="1" w:styleId="berschrift3Zchn">
-    <w:name w:val="Überschrift 3 Zchn"/>
-    <w:basedOn w:val="Absatz-Standardschriftart"/>
-    <w:link w:val="berschrift3"/>
+  <w:style w:type="character" w:customStyle="1" w:styleId="Heading3Char">
+    <w:name w:val="Heading 3 Char"/>
+    <w:basedOn w:val="DefaultParagraphFont"/>
+    <w:link w:val="Heading3"/>
     <w:uiPriority w:val="9"/>
     <w:rsid w:val="00EA2F23"/>
     <w:rPr>
@@ -11528,10 +11598,10 @@
       <w:spacing w:val="15"/>
     </w:rPr>
   </w:style>
-  <w:style w:type="character" w:customStyle="1" w:styleId="berschrift4Zchn">
-    <w:name w:val="Überschrift 4 Zchn"/>
-    <w:basedOn w:val="Absatz-Standardschriftart"/>
-    <w:link w:val="berschrift4"/>
+  <w:style w:type="character" w:customStyle="1" w:styleId="Heading4Char">
+    <w:name w:val="Heading 4 Char"/>
+    <w:basedOn w:val="DefaultParagraphFont"/>
+    <w:link w:val="Heading4"/>
     <w:uiPriority w:val="9"/>
     <w:rsid w:val="006211F6"/>
     <w:rPr>
@@ -11540,10 +11610,10 @@
       <w:spacing w:val="10"/>
     </w:rPr>
   </w:style>
-  <w:style w:type="character" w:customStyle="1" w:styleId="berschrift5Zchn">
-    <w:name w:val="Überschrift 5 Zchn"/>
-    <w:basedOn w:val="Absatz-Standardschriftart"/>
-    <w:link w:val="berschrift5"/>
+  <w:style w:type="character" w:customStyle="1" w:styleId="Heading5Char">
+    <w:name w:val="Heading 5 Char"/>
+    <w:basedOn w:val="DefaultParagraphFont"/>
+    <w:link w:val="Heading5"/>
     <w:uiPriority w:val="9"/>
     <w:rsid w:val="00FB472D"/>
     <w:rPr>
@@ -11553,10 +11623,10 @@
       <w:spacing w:val="10"/>
     </w:rPr>
   </w:style>
-  <w:style w:type="character" w:customStyle="1" w:styleId="berschrift6Zchn">
-    <w:name w:val="Überschrift 6 Zchn"/>
-    <w:basedOn w:val="Absatz-Standardschriftart"/>
-    <w:link w:val="berschrift6"/>
+  <w:style w:type="character" w:customStyle="1" w:styleId="Heading6Char">
+    <w:name w:val="Heading 6 Char"/>
+    <w:basedOn w:val="DefaultParagraphFont"/>
+    <w:link w:val="Heading6"/>
     <w:uiPriority w:val="9"/>
     <w:rsid w:val="006211F6"/>
     <w:rPr>
@@ -11565,10 +11635,10 @@
       <w:spacing w:val="10"/>
     </w:rPr>
   </w:style>
-  <w:style w:type="character" w:customStyle="1" w:styleId="berschrift7Zchn">
-    <w:name w:val="Überschrift 7 Zchn"/>
-    <w:basedOn w:val="Absatz-Standardschriftart"/>
-    <w:link w:val="berschrift7"/>
+  <w:style w:type="character" w:customStyle="1" w:styleId="Heading7Char">
+    <w:name w:val="Heading 7 Char"/>
+    <w:basedOn w:val="DefaultParagraphFont"/>
+    <w:link w:val="Heading7"/>
     <w:uiPriority w:val="9"/>
     <w:semiHidden/>
     <w:rsid w:val="003C3BB7"/>
@@ -11578,10 +11648,10 @@
       <w:spacing w:val="10"/>
     </w:rPr>
   </w:style>
-  <w:style w:type="character" w:customStyle="1" w:styleId="berschrift8Zchn">
-    <w:name w:val="Überschrift 8 Zchn"/>
-    <w:basedOn w:val="Absatz-Standardschriftart"/>
-    <w:link w:val="berschrift8"/>
+  <w:style w:type="character" w:customStyle="1" w:styleId="Heading8Char">
+    <w:name w:val="Heading 8 Char"/>
+    <w:basedOn w:val="DefaultParagraphFont"/>
+    <w:link w:val="Heading8"/>
     <w:uiPriority w:val="9"/>
     <w:semiHidden/>
     <w:rsid w:val="003C3BB7"/>
@@ -11592,10 +11662,10 @@
       <w:szCs w:val="18"/>
     </w:rPr>
   </w:style>
-  <w:style w:type="character" w:customStyle="1" w:styleId="berschrift9Zchn">
-    <w:name w:val="Überschrift 9 Zchn"/>
-    <w:basedOn w:val="Absatz-Standardschriftart"/>
-    <w:link w:val="berschrift9"/>
+  <w:style w:type="character" w:customStyle="1" w:styleId="Heading9Char">
+    <w:name w:val="Heading 9 Char"/>
+    <w:basedOn w:val="DefaultParagraphFont"/>
+    <w:link w:val="Heading9"/>
     <w:uiPriority w:val="9"/>
     <w:semiHidden/>
     <w:rsid w:val="003C3BB7"/>
@@ -11607,10 +11677,10 @@
       <w:szCs w:val="18"/>
     </w:rPr>
   </w:style>
-  <w:style w:type="paragraph" w:styleId="Beschriftung">
+  <w:style w:type="paragraph" w:styleId="Caption">
     <w:name w:val="caption"/>
-    <w:basedOn w:val="Standard"/>
-    <w:next w:val="Standard"/>
+    <w:basedOn w:val="Normal"/>
+    <w:next w:val="Normal"/>
     <w:uiPriority w:val="35"/>
     <w:unhideWhenUsed/>
     <w:qFormat/>
@@ -11623,11 +11693,11 @@
       <w:szCs w:val="16"/>
     </w:rPr>
   </w:style>
-  <w:style w:type="paragraph" w:styleId="Titel">
+  <w:style w:type="paragraph" w:styleId="Title">
     <w:name w:val="Title"/>
-    <w:basedOn w:val="Standard"/>
-    <w:next w:val="Standard"/>
-    <w:link w:val="TitelZchn"/>
+    <w:basedOn w:val="Normal"/>
+    <w:next w:val="Normal"/>
+    <w:link w:val="TitleChar"/>
     <w:uiPriority w:val="10"/>
     <w:qFormat/>
     <w:rsid w:val="005E2896"/>
@@ -11643,10 +11713,10 @@
       <w:szCs w:val="52"/>
     </w:rPr>
   </w:style>
-  <w:style w:type="character" w:customStyle="1" w:styleId="TitelZchn">
-    <w:name w:val="Titel Zchn"/>
-    <w:basedOn w:val="Absatz-Standardschriftart"/>
-    <w:link w:val="Titel"/>
+  <w:style w:type="character" w:customStyle="1" w:styleId="TitleChar">
+    <w:name w:val="Title Char"/>
+    <w:basedOn w:val="DefaultParagraphFont"/>
+    <w:link w:val="Title"/>
     <w:uiPriority w:val="10"/>
     <w:rsid w:val="005E2896"/>
     <w:rPr>
@@ -11658,11 +11728,11 @@
       <w:szCs w:val="52"/>
     </w:rPr>
   </w:style>
-  <w:style w:type="paragraph" w:styleId="Untertitel">
+  <w:style w:type="paragraph" w:styleId="Subtitle">
     <w:name w:val="Subtitle"/>
-    <w:basedOn w:val="Standard"/>
-    <w:next w:val="Standard"/>
-    <w:link w:val="UntertitelZchn"/>
+    <w:basedOn w:val="Normal"/>
+    <w:next w:val="Normal"/>
+    <w:link w:val="SubtitleChar"/>
     <w:uiPriority w:val="11"/>
     <w:qFormat/>
     <w:rsid w:val="003C3BB7"/>
@@ -11677,10 +11747,10 @@
       <w:szCs w:val="24"/>
     </w:rPr>
   </w:style>
-  <w:style w:type="character" w:customStyle="1" w:styleId="UntertitelZchn">
-    <w:name w:val="Untertitel Zchn"/>
-    <w:basedOn w:val="Absatz-Standardschriftart"/>
-    <w:link w:val="Untertitel"/>
+  <w:style w:type="character" w:customStyle="1" w:styleId="SubtitleChar">
+    <w:name w:val="Subtitle Char"/>
+    <w:basedOn w:val="DefaultParagraphFont"/>
+    <w:link w:val="Subtitle"/>
     <w:uiPriority w:val="11"/>
     <w:rsid w:val="003C3BB7"/>
     <w:rPr>
@@ -11691,7 +11761,7 @@
       <w:szCs w:val="24"/>
     </w:rPr>
   </w:style>
-  <w:style w:type="character" w:styleId="Fett">
+  <w:style w:type="character" w:styleId="Strong">
     <w:name w:val="Strong"/>
     <w:uiPriority w:val="22"/>
     <w:qFormat/>
@@ -11701,7 +11771,7 @@
       <w:bCs/>
     </w:rPr>
   </w:style>
-  <w:style w:type="character" w:styleId="Hervorhebung">
+  <w:style w:type="character" w:styleId="Emphasis">
     <w:name w:val="Emphasis"/>
     <w:uiPriority w:val="20"/>
     <w:qFormat/>
@@ -11712,10 +11782,10 @@
       <w:spacing w:val="5"/>
     </w:rPr>
   </w:style>
-  <w:style w:type="paragraph" w:styleId="KeinLeerraum">
+  <w:style w:type="paragraph" w:styleId="NoSpacing">
     <w:name w:val="No Spacing"/>
-    <w:basedOn w:val="Standard"/>
-    <w:link w:val="KeinLeerraumZchn"/>
+    <w:basedOn w:val="Normal"/>
+    <w:link w:val="NoSpacingChar"/>
     <w:uiPriority w:val="1"/>
     <w:qFormat/>
     <w:rsid w:val="003C3BB7"/>
@@ -11723,10 +11793,10 @@
       <w:spacing w:after="0"/>
     </w:pPr>
   </w:style>
-  <w:style w:type="character" w:customStyle="1" w:styleId="KeinLeerraumZchn">
-    <w:name w:val="Kein Leerraum Zchn"/>
-    <w:basedOn w:val="Absatz-Standardschriftart"/>
-    <w:link w:val="KeinLeerraum"/>
+  <w:style w:type="character" w:customStyle="1" w:styleId="NoSpacingChar">
+    <w:name w:val="No Spacing Char"/>
+    <w:basedOn w:val="DefaultParagraphFont"/>
+    <w:link w:val="NoSpacing"/>
     <w:uiPriority w:val="1"/>
     <w:rsid w:val="003C3BB7"/>
     <w:rPr>
@@ -11734,9 +11804,9 @@
       <w:szCs w:val="20"/>
     </w:rPr>
   </w:style>
-  <w:style w:type="paragraph" w:styleId="Listenabsatz">
+  <w:style w:type="paragraph" w:styleId="ListParagraph">
     <w:name w:val="List Paragraph"/>
-    <w:basedOn w:val="Standard"/>
+    <w:basedOn w:val="Normal"/>
     <w:uiPriority w:val="34"/>
     <w:qFormat/>
     <w:rsid w:val="003C3BB7"/>
@@ -11745,11 +11815,11 @@
       <w:contextualSpacing/>
     </w:pPr>
   </w:style>
-  <w:style w:type="paragraph" w:styleId="Zitat">
+  <w:style w:type="paragraph" w:styleId="Quote">
     <w:name w:val="Quote"/>
-    <w:basedOn w:val="Standard"/>
-    <w:next w:val="Standard"/>
-    <w:link w:val="ZitatZchn"/>
+    <w:basedOn w:val="Normal"/>
+    <w:next w:val="Normal"/>
+    <w:link w:val="QuoteChar"/>
     <w:uiPriority w:val="29"/>
     <w:qFormat/>
     <w:rsid w:val="003C3BB7"/>
@@ -11758,10 +11828,10 @@
       <w:iCs/>
     </w:rPr>
   </w:style>
-  <w:style w:type="character" w:customStyle="1" w:styleId="ZitatZchn">
-    <w:name w:val="Zitat Zchn"/>
-    <w:basedOn w:val="Absatz-Standardschriftart"/>
-    <w:link w:val="Zitat"/>
+  <w:style w:type="character" w:customStyle="1" w:styleId="QuoteChar">
+    <w:name w:val="Quote Char"/>
+    <w:basedOn w:val="DefaultParagraphFont"/>
+    <w:link w:val="Quote"/>
     <w:uiPriority w:val="29"/>
     <w:rsid w:val="003C3BB7"/>
     <w:rPr>
@@ -11771,11 +11841,11 @@
       <w:szCs w:val="20"/>
     </w:rPr>
   </w:style>
-  <w:style w:type="paragraph" w:styleId="IntensivesZitat">
+  <w:style w:type="paragraph" w:styleId="IntenseQuote">
     <w:name w:val="Intense Quote"/>
-    <w:basedOn w:val="Standard"/>
-    <w:next w:val="Standard"/>
-    <w:link w:val="IntensivesZitatZchn"/>
+    <w:basedOn w:val="Normal"/>
+    <w:next w:val="Normal"/>
+    <w:link w:val="IntenseQuoteChar"/>
     <w:uiPriority w:val="30"/>
     <w:qFormat/>
     <w:rsid w:val="003C3BB7"/>
@@ -11794,10 +11864,10 @@
       <w:color w:val="4F81BD" w:themeColor="accent1"/>
     </w:rPr>
   </w:style>
-  <w:style w:type="character" w:customStyle="1" w:styleId="IntensivesZitatZchn">
-    <w:name w:val="Intensives Zitat Zchn"/>
-    <w:basedOn w:val="Absatz-Standardschriftart"/>
-    <w:link w:val="IntensivesZitat"/>
+  <w:style w:type="character" w:customStyle="1" w:styleId="IntenseQuoteChar">
+    <w:name w:val="Intense Quote Char"/>
+    <w:basedOn w:val="DefaultParagraphFont"/>
+    <w:link w:val="IntenseQuote"/>
     <w:uiPriority w:val="30"/>
     <w:rsid w:val="003C3BB7"/>
     <w:rPr>
@@ -11808,7 +11878,7 @@
       <w:szCs w:val="20"/>
     </w:rPr>
   </w:style>
-  <w:style w:type="character" w:styleId="SchwacheHervorhebung">
+  <w:style w:type="character" w:styleId="SubtleEmphasis">
     <w:name w:val="Subtle Emphasis"/>
     <w:uiPriority w:val="19"/>
     <w:qFormat/>
@@ -11819,7 +11889,7 @@
       <w:color w:val="243F60" w:themeColor="accent1" w:themeShade="7F"/>
     </w:rPr>
   </w:style>
-  <w:style w:type="character" w:styleId="IntensiveHervorhebung">
+  <w:style w:type="character" w:styleId="IntenseEmphasis">
     <w:name w:val="Intense Emphasis"/>
     <w:uiPriority w:val="21"/>
     <w:qFormat/>
@@ -11832,7 +11902,7 @@
       <w:spacing w:val="10"/>
     </w:rPr>
   </w:style>
-  <w:style w:type="character" w:styleId="SchwacherVerweis">
+  <w:style w:type="character" w:styleId="SubtleReference">
     <w:name w:val="Subtle Reference"/>
     <w:uiPriority w:val="31"/>
     <w:qFormat/>
@@ -11843,7 +11913,7 @@
       <w:color w:val="4F81BD" w:themeColor="accent1"/>
     </w:rPr>
   </w:style>
-  <w:style w:type="character" w:styleId="IntensiverVerweis">
+  <w:style w:type="character" w:styleId="IntenseReference">
     <w:name w:val="Intense Reference"/>
     <w:uiPriority w:val="32"/>
     <w:qFormat/>
@@ -11857,7 +11927,7 @@
       <w:color w:val="4F81BD" w:themeColor="accent1"/>
     </w:rPr>
   </w:style>
-  <w:style w:type="character" w:styleId="Buchtitel">
+  <w:style w:type="character" w:styleId="BookTitle">
     <w:name w:val="Book Title"/>
     <w:uiPriority w:val="33"/>
     <w:qFormat/>
@@ -11870,10 +11940,10 @@
       <w:spacing w:val="9"/>
     </w:rPr>
   </w:style>
-  <w:style w:type="paragraph" w:styleId="Inhaltsverzeichnisberschrift">
+  <w:style w:type="paragraph" w:styleId="TOCHeading">
     <w:name w:val="TOC Heading"/>
-    <w:basedOn w:val="berschrift1"/>
-    <w:next w:val="Standard"/>
+    <w:basedOn w:val="Heading1"/>
+    <w:next w:val="Normal"/>
     <w:uiPriority w:val="39"/>
     <w:unhideWhenUsed/>
     <w:qFormat/>
@@ -11885,10 +11955,10 @@
       <w:lang w:bidi="en-US"/>
     </w:rPr>
   </w:style>
-  <w:style w:type="paragraph" w:styleId="Verzeichnis1">
+  <w:style w:type="paragraph" w:styleId="TOC1">
     <w:name w:val="toc 1"/>
-    <w:basedOn w:val="Standard"/>
-    <w:next w:val="Standard"/>
+    <w:basedOn w:val="Normal"/>
+    <w:next w:val="Normal"/>
     <w:autoRedefine/>
     <w:uiPriority w:val="39"/>
     <w:unhideWhenUsed/>
@@ -11901,10 +11971,10 @@
       <w:b/>
     </w:rPr>
   </w:style>
-  <w:style w:type="paragraph" w:styleId="Verzeichnis2">
+  <w:style w:type="paragraph" w:styleId="TOC2">
     <w:name w:val="toc 2"/>
-    <w:basedOn w:val="Standard"/>
-    <w:next w:val="Standard"/>
+    <w:basedOn w:val="Normal"/>
+    <w:next w:val="Normal"/>
     <w:autoRedefine/>
     <w:uiPriority w:val="39"/>
     <w:unhideWhenUsed/>
@@ -11917,7 +11987,7 @@
   </w:style>
   <w:style w:type="character" w:styleId="Hyperlink">
     <w:name w:val="Hyperlink"/>
-    <w:basedOn w:val="Absatz-Standardschriftart"/>
+    <w:basedOn w:val="DefaultParagraphFont"/>
     <w:uiPriority w:val="99"/>
     <w:unhideWhenUsed/>
     <w:rsid w:val="006F2255"/>
@@ -11926,10 +11996,10 @@
       <w:u w:val="single"/>
     </w:rPr>
   </w:style>
-  <w:style w:type="paragraph" w:styleId="Sprechblasentext">
+  <w:style w:type="paragraph" w:styleId="BalloonText">
     <w:name w:val="Balloon Text"/>
-    <w:basedOn w:val="Standard"/>
-    <w:link w:val="SprechblasentextZchn"/>
+    <w:basedOn w:val="Normal"/>
+    <w:link w:val="BalloonTextChar"/>
     <w:uiPriority w:val="99"/>
     <w:semiHidden/>
     <w:unhideWhenUsed/>
@@ -11943,10 +12013,10 @@
       <w:szCs w:val="16"/>
     </w:rPr>
   </w:style>
-  <w:style w:type="character" w:customStyle="1" w:styleId="SprechblasentextZchn">
-    <w:name w:val="Sprechblasentext Zchn"/>
-    <w:basedOn w:val="Absatz-Standardschriftart"/>
-    <w:link w:val="Sprechblasentext"/>
+  <w:style w:type="character" w:customStyle="1" w:styleId="BalloonTextChar">
+    <w:name w:val="Balloon Text Char"/>
+    <w:basedOn w:val="DefaultParagraphFont"/>
+    <w:link w:val="BalloonText"/>
     <w:uiPriority w:val="99"/>
     <w:semiHidden/>
     <w:rsid w:val="006F2255"/>
@@ -11956,10 +12026,10 @@
       <w:szCs w:val="16"/>
     </w:rPr>
   </w:style>
-  <w:style w:type="paragraph" w:styleId="Verzeichnis3">
+  <w:style w:type="paragraph" w:styleId="TOC3">
     <w:name w:val="toc 3"/>
-    <w:basedOn w:val="Standard"/>
-    <w:next w:val="Standard"/>
+    <w:basedOn w:val="Normal"/>
+    <w:next w:val="Normal"/>
     <w:autoRedefine/>
     <w:uiPriority w:val="39"/>
     <w:unhideWhenUsed/>
@@ -11974,10 +12044,10 @@
       <w:lang w:eastAsia="de-CH"/>
     </w:rPr>
   </w:style>
-  <w:style w:type="paragraph" w:styleId="Kopfzeile">
+  <w:style w:type="paragraph" w:styleId="Header">
     <w:name w:val="header"/>
-    <w:basedOn w:val="Standard"/>
-    <w:link w:val="KopfzeileZchn"/>
+    <w:basedOn w:val="Normal"/>
+    <w:link w:val="HeaderChar"/>
     <w:uiPriority w:val="99"/>
     <w:unhideWhenUsed/>
     <w:rsid w:val="008F2373"/>
@@ -11989,10 +12059,10 @@
       <w:spacing w:after="0"/>
     </w:pPr>
   </w:style>
-  <w:style w:type="character" w:customStyle="1" w:styleId="KopfzeileZchn">
-    <w:name w:val="Kopfzeile Zchn"/>
-    <w:basedOn w:val="Absatz-Standardschriftart"/>
-    <w:link w:val="Kopfzeile"/>
+  <w:style w:type="character" w:customStyle="1" w:styleId="HeaderChar">
+    <w:name w:val="Header Char"/>
+    <w:basedOn w:val="DefaultParagraphFont"/>
+    <w:link w:val="Header"/>
     <w:uiPriority w:val="99"/>
     <w:rsid w:val="008F2373"/>
     <w:rPr>
@@ -12000,10 +12070,10 @@
       <w:szCs w:val="20"/>
     </w:rPr>
   </w:style>
-  <w:style w:type="paragraph" w:styleId="Fuzeile">
+  <w:style w:type="paragraph" w:styleId="Footer">
     <w:name w:val="footer"/>
-    <w:basedOn w:val="Standard"/>
-    <w:link w:val="FuzeileZchn"/>
+    <w:basedOn w:val="Normal"/>
+    <w:link w:val="FooterChar"/>
     <w:uiPriority w:val="99"/>
     <w:unhideWhenUsed/>
     <w:rsid w:val="008F2373"/>
@@ -12015,10 +12085,10 @@
       <w:spacing w:after="0"/>
     </w:pPr>
   </w:style>
-  <w:style w:type="character" w:customStyle="1" w:styleId="FuzeileZchn">
-    <w:name w:val="Fußzeile Zchn"/>
-    <w:basedOn w:val="Absatz-Standardschriftart"/>
-    <w:link w:val="Fuzeile"/>
+  <w:style w:type="character" w:customStyle="1" w:styleId="FooterChar">
+    <w:name w:val="Footer Char"/>
+    <w:basedOn w:val="DefaultParagraphFont"/>
+    <w:link w:val="Footer"/>
     <w:uiPriority w:val="99"/>
     <w:rsid w:val="008F2373"/>
     <w:rPr>
@@ -12026,9 +12096,9 @@
       <w:szCs w:val="20"/>
     </w:rPr>
   </w:style>
-  <w:style w:type="table" w:styleId="HelleListe-Akzent1">
+  <w:style w:type="table" w:styleId="LightList-Accent1">
     <w:name w:val="Light List Accent 1"/>
-    <w:basedOn w:val="NormaleTabelle"/>
+    <w:basedOn w:val="TableNormal"/>
     <w:uiPriority w:val="61"/>
     <w:rsid w:val="003B436F"/>
     <w:pPr>
@@ -12118,10 +12188,10 @@
       </w:tcPr>
     </w:tblStylePr>
   </w:style>
-  <w:style w:type="paragraph" w:styleId="Endnotentext">
+  <w:style w:type="paragraph" w:styleId="EndnoteText">
     <w:name w:val="endnote text"/>
-    <w:basedOn w:val="Standard"/>
-    <w:link w:val="EndnotentextZchn"/>
+    <w:basedOn w:val="Normal"/>
+    <w:link w:val="EndnoteTextChar"/>
     <w:uiPriority w:val="99"/>
     <w:semiHidden/>
     <w:unhideWhenUsed/>
@@ -12130,10 +12200,10 @@
       <w:spacing w:after="0"/>
     </w:pPr>
   </w:style>
-  <w:style w:type="character" w:customStyle="1" w:styleId="EndnotentextZchn">
-    <w:name w:val="Endnotentext Zchn"/>
-    <w:basedOn w:val="Absatz-Standardschriftart"/>
-    <w:link w:val="Endnotentext"/>
+  <w:style w:type="character" w:customStyle="1" w:styleId="EndnoteTextChar">
+    <w:name w:val="Endnote Text Char"/>
+    <w:basedOn w:val="DefaultParagraphFont"/>
+    <w:link w:val="EndnoteText"/>
     <w:uiPriority w:val="99"/>
     <w:semiHidden/>
     <w:rsid w:val="003C75EF"/>
@@ -12142,9 +12212,9 @@
       <w:szCs w:val="20"/>
     </w:rPr>
   </w:style>
-  <w:style w:type="character" w:styleId="Endnotenzeichen">
+  <w:style w:type="character" w:styleId="EndnoteReference">
     <w:name w:val="endnote reference"/>
-    <w:basedOn w:val="Absatz-Standardschriftart"/>
+    <w:basedOn w:val="DefaultParagraphFont"/>
     <w:uiPriority w:val="99"/>
     <w:semiHidden/>
     <w:unhideWhenUsed/>
@@ -12312,7 +12382,7 @@
     <w:lsdException w:name="Bibliography" w:uiPriority="37"/>
     <w:lsdException w:name="TOC Heading" w:uiPriority="39" w:qFormat="1"/>
   </w:latentStyles>
-  <w:style w:type="paragraph" w:default="1" w:styleId="Standard">
+  <w:style w:type="paragraph" w:default="1" w:styleId="Normal">
     <w:name w:val="Normal"/>
     <w:qFormat/>
     <w:rsid w:val="003C3BB7"/>
@@ -12321,11 +12391,11 @@
       <w:szCs w:val="20"/>
     </w:rPr>
   </w:style>
-  <w:style w:type="paragraph" w:styleId="berschrift1">
+  <w:style w:type="paragraph" w:styleId="Heading1">
     <w:name w:val="heading 1"/>
-    <w:basedOn w:val="Standard"/>
-    <w:next w:val="Standard"/>
-    <w:link w:val="berschrift1Zchn"/>
+    <w:basedOn w:val="Normal"/>
+    <w:next w:val="Normal"/>
+    <w:link w:val="Heading1Char"/>
     <w:uiPriority w:val="9"/>
     <w:qFormat/>
     <w:rsid w:val="00C90DFA"/>
@@ -12347,11 +12417,11 @@
       <w:szCs w:val="22"/>
     </w:rPr>
   </w:style>
-  <w:style w:type="paragraph" w:styleId="berschrift2">
+  <w:style w:type="paragraph" w:styleId="Heading2">
     <w:name w:val="heading 2"/>
-    <w:basedOn w:val="Standard"/>
-    <w:next w:val="Standard"/>
-    <w:link w:val="berschrift2Zchn"/>
+    <w:basedOn w:val="Normal"/>
+    <w:next w:val="Normal"/>
+    <w:link w:val="Heading2Char"/>
     <w:uiPriority w:val="9"/>
     <w:unhideWhenUsed/>
     <w:qFormat/>
@@ -12381,11 +12451,11 @@
       <w:szCs w:val="22"/>
     </w:rPr>
   </w:style>
-  <w:style w:type="paragraph" w:styleId="berschrift3">
+  <w:style w:type="paragraph" w:styleId="Heading3">
     <w:name w:val="heading 3"/>
-    <w:basedOn w:val="Standard"/>
-    <w:next w:val="Standard"/>
-    <w:link w:val="berschrift3Zchn"/>
+    <w:basedOn w:val="Normal"/>
+    <w:next w:val="Normal"/>
+    <w:link w:val="Heading3Char"/>
     <w:uiPriority w:val="9"/>
     <w:unhideWhenUsed/>
     <w:qFormat/>
@@ -12410,11 +12480,11 @@
       <w:szCs w:val="22"/>
     </w:rPr>
   </w:style>
-  <w:style w:type="paragraph" w:styleId="berschrift4">
+  <w:style w:type="paragraph" w:styleId="Heading4">
     <w:name w:val="heading 4"/>
-    <w:basedOn w:val="Standard"/>
-    <w:next w:val="Standard"/>
-    <w:link w:val="berschrift4Zchn"/>
+    <w:basedOn w:val="Normal"/>
+    <w:next w:val="Normal"/>
+    <w:link w:val="Heading4Char"/>
     <w:uiPriority w:val="9"/>
     <w:unhideWhenUsed/>
     <w:qFormat/>
@@ -12439,11 +12509,11 @@
       <w:szCs w:val="22"/>
     </w:rPr>
   </w:style>
-  <w:style w:type="paragraph" w:styleId="berschrift5">
+  <w:style w:type="paragraph" w:styleId="Heading5">
     <w:name w:val="heading 5"/>
-    <w:basedOn w:val="Standard"/>
-    <w:next w:val="Standard"/>
-    <w:link w:val="berschrift5Zchn"/>
+    <w:basedOn w:val="Normal"/>
+    <w:next w:val="Normal"/>
+    <w:link w:val="Heading5Char"/>
     <w:uiPriority w:val="9"/>
     <w:unhideWhenUsed/>
     <w:qFormat/>
@@ -12469,11 +12539,11 @@
       <w:szCs w:val="22"/>
     </w:rPr>
   </w:style>
-  <w:style w:type="paragraph" w:styleId="berschrift6">
+  <w:style w:type="paragraph" w:styleId="Heading6">
     <w:name w:val="heading 6"/>
-    <w:basedOn w:val="Standard"/>
-    <w:next w:val="Standard"/>
-    <w:link w:val="berschrift6Zchn"/>
+    <w:basedOn w:val="Normal"/>
+    <w:next w:val="Normal"/>
+    <w:link w:val="Heading6Char"/>
     <w:uiPriority w:val="9"/>
     <w:unhideWhenUsed/>
     <w:qFormat/>
@@ -12494,11 +12564,11 @@
       <w:szCs w:val="22"/>
     </w:rPr>
   </w:style>
-  <w:style w:type="paragraph" w:styleId="berschrift7">
+  <w:style w:type="paragraph" w:styleId="Heading7">
     <w:name w:val="heading 7"/>
-    <w:basedOn w:val="Standard"/>
-    <w:next w:val="Standard"/>
-    <w:link w:val="berschrift7Zchn"/>
+    <w:basedOn w:val="Normal"/>
+    <w:next w:val="Normal"/>
+    <w:link w:val="Heading7Char"/>
     <w:uiPriority w:val="9"/>
     <w:semiHidden/>
     <w:unhideWhenUsed/>
@@ -12520,11 +12590,11 @@
       <w:szCs w:val="22"/>
     </w:rPr>
   </w:style>
-  <w:style w:type="paragraph" w:styleId="berschrift8">
+  <w:style w:type="paragraph" w:styleId="Heading8">
     <w:name w:val="heading 8"/>
-    <w:basedOn w:val="Standard"/>
-    <w:next w:val="Standard"/>
-    <w:link w:val="berschrift8Zchn"/>
+    <w:basedOn w:val="Normal"/>
+    <w:next w:val="Normal"/>
+    <w:link w:val="Heading8Char"/>
     <w:uiPriority w:val="9"/>
     <w:semiHidden/>
     <w:unhideWhenUsed/>
@@ -12545,11 +12615,11 @@
       <w:szCs w:val="18"/>
     </w:rPr>
   </w:style>
-  <w:style w:type="paragraph" w:styleId="berschrift9">
+  <w:style w:type="paragraph" w:styleId="Heading9">
     <w:name w:val="heading 9"/>
-    <w:basedOn w:val="Standard"/>
-    <w:next w:val="Standard"/>
-    <w:link w:val="berschrift9Zchn"/>
+    <w:basedOn w:val="Normal"/>
+    <w:next w:val="Normal"/>
+    <w:link w:val="Heading9Char"/>
     <w:uiPriority w:val="9"/>
     <w:semiHidden/>
     <w:unhideWhenUsed/>
@@ -12571,13 +12641,13 @@
       <w:szCs w:val="18"/>
     </w:rPr>
   </w:style>
-  <w:style w:type="character" w:default="1" w:styleId="Absatz-Standardschriftart">
+  <w:style w:type="character" w:default="1" w:styleId="DefaultParagraphFont">
     <w:name w:val="Default Paragraph Font"/>
     <w:uiPriority w:val="1"/>
     <w:semiHidden/>
     <w:unhideWhenUsed/>
   </w:style>
-  <w:style w:type="table" w:default="1" w:styleId="NormaleTabelle">
+  <w:style w:type="table" w:default="1" w:styleId="TableNormal">
     <w:name w:val="Normal Table"/>
     <w:uiPriority w:val="99"/>
     <w:semiHidden/>
@@ -12592,16 +12662,16 @@
       </w:tblCellMar>
     </w:tblPr>
   </w:style>
-  <w:style w:type="numbering" w:default="1" w:styleId="KeineListe">
+  <w:style w:type="numbering" w:default="1" w:styleId="NoList">
     <w:name w:val="No List"/>
     <w:uiPriority w:val="99"/>
     <w:semiHidden/>
     <w:unhideWhenUsed/>
   </w:style>
-  <w:style w:type="character" w:customStyle="1" w:styleId="berschrift1Zchn">
-    <w:name w:val="Überschrift 1 Zchn"/>
-    <w:basedOn w:val="Absatz-Standardschriftart"/>
-    <w:link w:val="berschrift1"/>
+  <w:style w:type="character" w:customStyle="1" w:styleId="Heading1Char">
+    <w:name w:val="Heading 1 Char"/>
+    <w:basedOn w:val="DefaultParagraphFont"/>
+    <w:link w:val="Heading1"/>
     <w:uiPriority w:val="9"/>
     <w:rsid w:val="00C90DFA"/>
     <w:rPr>
@@ -12613,10 +12683,10 @@
       <w:shd w:val="clear" w:color="auto" w:fill="FFFFFF" w:themeFill="background1"/>
     </w:rPr>
   </w:style>
-  <w:style w:type="character" w:customStyle="1" w:styleId="berschrift2Zchn">
-    <w:name w:val="Überschrift 2 Zchn"/>
-    <w:basedOn w:val="Absatz-Standardschriftart"/>
-    <w:link w:val="berschrift2"/>
+  <w:style w:type="character" w:customStyle="1" w:styleId="Heading2Char">
+    <w:name w:val="Heading 2 Char"/>
+    <w:basedOn w:val="DefaultParagraphFont"/>
+    <w:link w:val="Heading2"/>
     <w:uiPriority w:val="9"/>
     <w:rsid w:val="00402E1C"/>
     <w:rPr>
@@ -12628,9 +12698,9 @@
       <w:shd w:val="clear" w:color="auto" w:fill="5994CB"/>
     </w:rPr>
   </w:style>
-  <w:style w:type="table" w:styleId="Tabellenraster">
+  <w:style w:type="table" w:styleId="TableGrid">
     <w:name w:val="Table Grid"/>
-    <w:basedOn w:val="NormaleTabelle"/>
+    <w:basedOn w:val="TableNormal"/>
     <w:uiPriority w:val="59"/>
     <w:rsid w:val="00651384"/>
     <w:pPr>
@@ -12654,9 +12724,9 @@
       </w:tblCellMar>
     </w:tblPr>
   </w:style>
-  <w:style w:type="table" w:styleId="HellesRaster-Akzent1">
+  <w:style w:type="table" w:styleId="LightGrid-Accent1">
     <w:name w:val="Light Grid Accent 1"/>
-    <w:basedOn w:val="NormaleTabelle"/>
+    <w:basedOn w:val="TableNormal"/>
     <w:uiPriority w:val="62"/>
     <w:rsid w:val="00CB0412"/>
     <w:pPr>
@@ -12784,9 +12854,9 @@
       </w:tcPr>
     </w:tblStylePr>
   </w:style>
-  <w:style w:type="table" w:styleId="MittlereSchattierung1-Akzent1">
+  <w:style w:type="table" w:styleId="MediumShading1-Accent1">
     <w:name w:val="Medium Shading 1 Accent 1"/>
-    <w:basedOn w:val="NormaleTabelle"/>
+    <w:basedOn w:val="TableNormal"/>
     <w:uiPriority w:val="63"/>
     <w:rsid w:val="004A070C"/>
     <w:pPr>
@@ -12884,9 +12954,9 @@
       </w:tcPr>
     </w:tblStylePr>
   </w:style>
-  <w:style w:type="table" w:styleId="MittlereListe2-Akzent1">
+  <w:style w:type="table" w:styleId="MediumList2-Accent1">
     <w:name w:val="Medium List 2 Accent 1"/>
-    <w:basedOn w:val="NormaleTabelle"/>
+    <w:basedOn w:val="TableNormal"/>
     <w:uiPriority w:val="66"/>
     <w:rsid w:val="00CB0412"/>
     <w:pPr>
@@ -13012,9 +13082,9 @@
       </w:tcPr>
     </w:tblStylePr>
   </w:style>
-  <w:style w:type="table" w:styleId="MittlereListe1-Akzent1">
+  <w:style w:type="table" w:styleId="MediumList1-Accent1">
     <w:name w:val="Medium List 1 Accent 1"/>
-    <w:basedOn w:val="NormaleTabelle"/>
+    <w:basedOn w:val="TableNormal"/>
     <w:uiPriority w:val="65"/>
     <w:rsid w:val="00CB0412"/>
     <w:pPr>
@@ -13096,10 +13166,10 @@
       </w:tcPr>
     </w:tblStylePr>
   </w:style>
-  <w:style w:type="character" w:customStyle="1" w:styleId="berschrift3Zchn">
-    <w:name w:val="Überschrift 3 Zchn"/>
-    <w:basedOn w:val="Absatz-Standardschriftart"/>
-    <w:link w:val="berschrift3"/>
+  <w:style w:type="character" w:customStyle="1" w:styleId="Heading3Char">
+    <w:name w:val="Heading 3 Char"/>
+    <w:basedOn w:val="DefaultParagraphFont"/>
+    <w:link w:val="Heading3"/>
     <w:uiPriority w:val="9"/>
     <w:rsid w:val="00EA2F23"/>
     <w:rPr>
@@ -13109,10 +13179,10 @@
       <w:spacing w:val="15"/>
     </w:rPr>
   </w:style>
-  <w:style w:type="character" w:customStyle="1" w:styleId="berschrift4Zchn">
-    <w:name w:val="Überschrift 4 Zchn"/>
-    <w:basedOn w:val="Absatz-Standardschriftart"/>
-    <w:link w:val="berschrift4"/>
+  <w:style w:type="character" w:customStyle="1" w:styleId="Heading4Char">
+    <w:name w:val="Heading 4 Char"/>
+    <w:basedOn w:val="DefaultParagraphFont"/>
+    <w:link w:val="Heading4"/>
     <w:uiPriority w:val="9"/>
     <w:rsid w:val="006211F6"/>
     <w:rPr>
@@ -13121,10 +13191,10 @@
       <w:spacing w:val="10"/>
     </w:rPr>
   </w:style>
-  <w:style w:type="character" w:customStyle="1" w:styleId="berschrift5Zchn">
-    <w:name w:val="Überschrift 5 Zchn"/>
-    <w:basedOn w:val="Absatz-Standardschriftart"/>
-    <w:link w:val="berschrift5"/>
+  <w:style w:type="character" w:customStyle="1" w:styleId="Heading5Char">
+    <w:name w:val="Heading 5 Char"/>
+    <w:basedOn w:val="DefaultParagraphFont"/>
+    <w:link w:val="Heading5"/>
     <w:uiPriority w:val="9"/>
     <w:rsid w:val="00FB472D"/>
     <w:rPr>
@@ -13134,10 +13204,10 @@
       <w:spacing w:val="10"/>
     </w:rPr>
   </w:style>
-  <w:style w:type="character" w:customStyle="1" w:styleId="berschrift6Zchn">
-    <w:name w:val="Überschrift 6 Zchn"/>
-    <w:basedOn w:val="Absatz-Standardschriftart"/>
-    <w:link w:val="berschrift6"/>
+  <w:style w:type="character" w:customStyle="1" w:styleId="Heading6Char">
+    <w:name w:val="Heading 6 Char"/>
+    <w:basedOn w:val="DefaultParagraphFont"/>
+    <w:link w:val="Heading6"/>
     <w:uiPriority w:val="9"/>
     <w:rsid w:val="006211F6"/>
     <w:rPr>
@@ -13146,10 +13216,10 @@
       <w:spacing w:val="10"/>
     </w:rPr>
   </w:style>
-  <w:style w:type="character" w:customStyle="1" w:styleId="berschrift7Zchn">
-    <w:name w:val="Überschrift 7 Zchn"/>
-    <w:basedOn w:val="Absatz-Standardschriftart"/>
-    <w:link w:val="berschrift7"/>
+  <w:style w:type="character" w:customStyle="1" w:styleId="Heading7Char">
+    <w:name w:val="Heading 7 Char"/>
+    <w:basedOn w:val="DefaultParagraphFont"/>
+    <w:link w:val="Heading7"/>
     <w:uiPriority w:val="9"/>
     <w:semiHidden/>
     <w:rsid w:val="003C3BB7"/>
@@ -13159,10 +13229,10 @@
       <w:spacing w:val="10"/>
     </w:rPr>
   </w:style>
-  <w:style w:type="character" w:customStyle="1" w:styleId="berschrift8Zchn">
-    <w:name w:val="Überschrift 8 Zchn"/>
-    <w:basedOn w:val="Absatz-Standardschriftart"/>
-    <w:link w:val="berschrift8"/>
+  <w:style w:type="character" w:customStyle="1" w:styleId="Heading8Char">
+    <w:name w:val="Heading 8 Char"/>
+    <w:basedOn w:val="DefaultParagraphFont"/>
+    <w:link w:val="Heading8"/>
     <w:uiPriority w:val="9"/>
     <w:semiHidden/>
     <w:rsid w:val="003C3BB7"/>
@@ -13173,10 +13243,10 @@
       <w:szCs w:val="18"/>
     </w:rPr>
   </w:style>
-  <w:style w:type="character" w:customStyle="1" w:styleId="berschrift9Zchn">
-    <w:name w:val="Überschrift 9 Zchn"/>
-    <w:basedOn w:val="Absatz-Standardschriftart"/>
-    <w:link w:val="berschrift9"/>
+  <w:style w:type="character" w:customStyle="1" w:styleId="Heading9Char">
+    <w:name w:val="Heading 9 Char"/>
+    <w:basedOn w:val="DefaultParagraphFont"/>
+    <w:link w:val="Heading9"/>
     <w:uiPriority w:val="9"/>
     <w:semiHidden/>
     <w:rsid w:val="003C3BB7"/>
@@ -13188,10 +13258,10 @@
       <w:szCs w:val="18"/>
     </w:rPr>
   </w:style>
-  <w:style w:type="paragraph" w:styleId="Beschriftung">
+  <w:style w:type="paragraph" w:styleId="Caption">
     <w:name w:val="caption"/>
-    <w:basedOn w:val="Standard"/>
-    <w:next w:val="Standard"/>
+    <w:basedOn w:val="Normal"/>
+    <w:next w:val="Normal"/>
     <w:uiPriority w:val="35"/>
     <w:unhideWhenUsed/>
     <w:qFormat/>
@@ -13204,11 +13274,11 @@
       <w:szCs w:val="16"/>
     </w:rPr>
   </w:style>
-  <w:style w:type="paragraph" w:styleId="Titel">
+  <w:style w:type="paragraph" w:styleId="Title">
     <w:name w:val="Title"/>
-    <w:basedOn w:val="Standard"/>
-    <w:next w:val="Standard"/>
-    <w:link w:val="TitelZchn"/>
+    <w:basedOn w:val="Normal"/>
+    <w:next w:val="Normal"/>
+    <w:link w:val="TitleChar"/>
     <w:uiPriority w:val="10"/>
     <w:qFormat/>
     <w:rsid w:val="005E2896"/>
@@ -13224,10 +13294,10 @@
       <w:szCs w:val="52"/>
     </w:rPr>
   </w:style>
-  <w:style w:type="character" w:customStyle="1" w:styleId="TitelZchn">
-    <w:name w:val="Titel Zchn"/>
-    <w:basedOn w:val="Absatz-Standardschriftart"/>
-    <w:link w:val="Titel"/>
+  <w:style w:type="character" w:customStyle="1" w:styleId="TitleChar">
+    <w:name w:val="Title Char"/>
+    <w:basedOn w:val="DefaultParagraphFont"/>
+    <w:link w:val="Title"/>
     <w:uiPriority w:val="10"/>
     <w:rsid w:val="005E2896"/>
     <w:rPr>
@@ -13239,11 +13309,11 @@
       <w:szCs w:val="52"/>
     </w:rPr>
   </w:style>
-  <w:style w:type="paragraph" w:styleId="Untertitel">
+  <w:style w:type="paragraph" w:styleId="Subtitle">
     <w:name w:val="Subtitle"/>
-    <w:basedOn w:val="Standard"/>
-    <w:next w:val="Standard"/>
-    <w:link w:val="UntertitelZchn"/>
+    <w:basedOn w:val="Normal"/>
+    <w:next w:val="Normal"/>
+    <w:link w:val="SubtitleChar"/>
     <w:uiPriority w:val="11"/>
     <w:qFormat/>
     <w:rsid w:val="003C3BB7"/>
@@ -13258,10 +13328,10 @@
       <w:szCs w:val="24"/>
     </w:rPr>
   </w:style>
-  <w:style w:type="character" w:customStyle="1" w:styleId="UntertitelZchn">
-    <w:name w:val="Untertitel Zchn"/>
-    <w:basedOn w:val="Absatz-Standardschriftart"/>
-    <w:link w:val="Untertitel"/>
+  <w:style w:type="character" w:customStyle="1" w:styleId="SubtitleChar">
+    <w:name w:val="Subtitle Char"/>
+    <w:basedOn w:val="DefaultParagraphFont"/>
+    <w:link w:val="Subtitle"/>
     <w:uiPriority w:val="11"/>
     <w:rsid w:val="003C3BB7"/>
     <w:rPr>
@@ -13272,7 +13342,7 @@
       <w:szCs w:val="24"/>
     </w:rPr>
   </w:style>
-  <w:style w:type="character" w:styleId="Fett">
+  <w:style w:type="character" w:styleId="Strong">
     <w:name w:val="Strong"/>
     <w:uiPriority w:val="22"/>
     <w:qFormat/>
@@ -13282,7 +13352,7 @@
       <w:bCs/>
     </w:rPr>
   </w:style>
-  <w:style w:type="character" w:styleId="Hervorhebung">
+  <w:style w:type="character" w:styleId="Emphasis">
     <w:name w:val="Emphasis"/>
     <w:uiPriority w:val="20"/>
     <w:qFormat/>
@@ -13293,10 +13363,10 @@
       <w:spacing w:val="5"/>
     </w:rPr>
   </w:style>
-  <w:style w:type="paragraph" w:styleId="KeinLeerraum">
+  <w:style w:type="paragraph" w:styleId="NoSpacing">
     <w:name w:val="No Spacing"/>
-    <w:basedOn w:val="Standard"/>
-    <w:link w:val="KeinLeerraumZchn"/>
+    <w:basedOn w:val="Normal"/>
+    <w:link w:val="NoSpacingChar"/>
     <w:uiPriority w:val="1"/>
     <w:qFormat/>
     <w:rsid w:val="003C3BB7"/>
@@ -13304,10 +13374,10 @@
       <w:spacing w:after="0"/>
     </w:pPr>
   </w:style>
-  <w:style w:type="character" w:customStyle="1" w:styleId="KeinLeerraumZchn">
-    <w:name w:val="Kein Leerraum Zchn"/>
-    <w:basedOn w:val="Absatz-Standardschriftart"/>
-    <w:link w:val="KeinLeerraum"/>
+  <w:style w:type="character" w:customStyle="1" w:styleId="NoSpacingChar">
+    <w:name w:val="No Spacing Char"/>
+    <w:basedOn w:val="DefaultParagraphFont"/>
+    <w:link w:val="NoSpacing"/>
     <w:uiPriority w:val="1"/>
     <w:rsid w:val="003C3BB7"/>
     <w:rPr>
@@ -13315,9 +13385,9 @@
       <w:szCs w:val="20"/>
     </w:rPr>
   </w:style>
-  <w:style w:type="paragraph" w:styleId="Listenabsatz">
+  <w:style w:type="paragraph" w:styleId="ListParagraph">
     <w:name w:val="List Paragraph"/>
-    <w:basedOn w:val="Standard"/>
+    <w:basedOn w:val="Normal"/>
     <w:uiPriority w:val="34"/>
     <w:qFormat/>
     <w:rsid w:val="003C3BB7"/>
@@ -13326,11 +13396,11 @@
       <w:contextualSpacing/>
     </w:pPr>
   </w:style>
-  <w:style w:type="paragraph" w:styleId="Zitat">
+  <w:style w:type="paragraph" w:styleId="Quote">
     <w:name w:val="Quote"/>
-    <w:basedOn w:val="Standard"/>
-    <w:next w:val="Standard"/>
-    <w:link w:val="ZitatZchn"/>
+    <w:basedOn w:val="Normal"/>
+    <w:next w:val="Normal"/>
+    <w:link w:val="QuoteChar"/>
     <w:uiPriority w:val="29"/>
     <w:qFormat/>
     <w:rsid w:val="003C3BB7"/>
@@ -13339,10 +13409,10 @@
       <w:iCs/>
     </w:rPr>
   </w:style>
-  <w:style w:type="character" w:customStyle="1" w:styleId="ZitatZchn">
-    <w:name w:val="Zitat Zchn"/>
-    <w:basedOn w:val="Absatz-Standardschriftart"/>
-    <w:link w:val="Zitat"/>
+  <w:style w:type="character" w:customStyle="1" w:styleId="QuoteChar">
+    <w:name w:val="Quote Char"/>
+    <w:basedOn w:val="DefaultParagraphFont"/>
+    <w:link w:val="Quote"/>
     <w:uiPriority w:val="29"/>
     <w:rsid w:val="003C3BB7"/>
     <w:rPr>
@@ -13352,11 +13422,11 @@
       <w:szCs w:val="20"/>
     </w:rPr>
   </w:style>
-  <w:style w:type="paragraph" w:styleId="IntensivesZitat">
+  <w:style w:type="paragraph" w:styleId="IntenseQuote">
     <w:name w:val="Intense Quote"/>
-    <w:basedOn w:val="Standard"/>
-    <w:next w:val="Standard"/>
-    <w:link w:val="IntensivesZitatZchn"/>
+    <w:basedOn w:val="Normal"/>
+    <w:next w:val="Normal"/>
+    <w:link w:val="IntenseQuoteChar"/>
     <w:uiPriority w:val="30"/>
     <w:qFormat/>
     <w:rsid w:val="003C3BB7"/>
@@ -13375,10 +13445,10 @@
       <w:color w:val="4F81BD" w:themeColor="accent1"/>
     </w:rPr>
   </w:style>
-  <w:style w:type="character" w:customStyle="1" w:styleId="IntensivesZitatZchn">
-    <w:name w:val="Intensives Zitat Zchn"/>
-    <w:basedOn w:val="Absatz-Standardschriftart"/>
-    <w:link w:val="IntensivesZitat"/>
+  <w:style w:type="character" w:customStyle="1" w:styleId="IntenseQuoteChar">
+    <w:name w:val="Intense Quote Char"/>
+    <w:basedOn w:val="DefaultParagraphFont"/>
+    <w:link w:val="IntenseQuote"/>
     <w:uiPriority w:val="30"/>
     <w:rsid w:val="003C3BB7"/>
     <w:rPr>
@@ -13389,7 +13459,7 @@
       <w:szCs w:val="20"/>
     </w:rPr>
   </w:style>
-  <w:style w:type="character" w:styleId="SchwacheHervorhebung">
+  <w:style w:type="character" w:styleId="SubtleEmphasis">
     <w:name w:val="Subtle Emphasis"/>
     <w:uiPriority w:val="19"/>
     <w:qFormat/>
@@ -13400,7 +13470,7 @@
       <w:color w:val="243F60" w:themeColor="accent1" w:themeShade="7F"/>
     </w:rPr>
   </w:style>
-  <w:style w:type="character" w:styleId="IntensiveHervorhebung">
+  <w:style w:type="character" w:styleId="IntenseEmphasis">
     <w:name w:val="Intense Emphasis"/>
     <w:uiPriority w:val="21"/>
     <w:qFormat/>
@@ -13413,7 +13483,7 @@
       <w:spacing w:val="10"/>
     </w:rPr>
   </w:style>
-  <w:style w:type="character" w:styleId="SchwacherVerweis">
+  <w:style w:type="character" w:styleId="SubtleReference">
     <w:name w:val="Subtle Reference"/>
     <w:uiPriority w:val="31"/>
     <w:qFormat/>
@@ -13424,7 +13494,7 @@
       <w:color w:val="4F81BD" w:themeColor="accent1"/>
     </w:rPr>
   </w:style>
-  <w:style w:type="character" w:styleId="IntensiverVerweis">
+  <w:style w:type="character" w:styleId="IntenseReference">
     <w:name w:val="Intense Reference"/>
     <w:uiPriority w:val="32"/>
     <w:qFormat/>
@@ -13438,7 +13508,7 @@
       <w:color w:val="4F81BD" w:themeColor="accent1"/>
     </w:rPr>
   </w:style>
-  <w:style w:type="character" w:styleId="Buchtitel">
+  <w:style w:type="character" w:styleId="BookTitle">
     <w:name w:val="Book Title"/>
     <w:uiPriority w:val="33"/>
     <w:qFormat/>
@@ -13451,10 +13521,10 @@
       <w:spacing w:val="9"/>
     </w:rPr>
   </w:style>
-  <w:style w:type="paragraph" w:styleId="Inhaltsverzeichnisberschrift">
+  <w:style w:type="paragraph" w:styleId="TOCHeading">
     <w:name w:val="TOC Heading"/>
-    <w:basedOn w:val="berschrift1"/>
-    <w:next w:val="Standard"/>
+    <w:basedOn w:val="Heading1"/>
+    <w:next w:val="Normal"/>
     <w:uiPriority w:val="39"/>
     <w:unhideWhenUsed/>
     <w:qFormat/>
@@ -13466,10 +13536,10 @@
       <w:lang w:bidi="en-US"/>
     </w:rPr>
   </w:style>
-  <w:style w:type="paragraph" w:styleId="Verzeichnis1">
+  <w:style w:type="paragraph" w:styleId="TOC1">
     <w:name w:val="toc 1"/>
-    <w:basedOn w:val="Standard"/>
-    <w:next w:val="Standard"/>
+    <w:basedOn w:val="Normal"/>
+    <w:next w:val="Normal"/>
     <w:autoRedefine/>
     <w:uiPriority w:val="39"/>
     <w:unhideWhenUsed/>
@@ -13482,10 +13552,10 @@
       <w:b/>
     </w:rPr>
   </w:style>
-  <w:style w:type="paragraph" w:styleId="Verzeichnis2">
+  <w:style w:type="paragraph" w:styleId="TOC2">
     <w:name w:val="toc 2"/>
-    <w:basedOn w:val="Standard"/>
-    <w:next w:val="Standard"/>
+    <w:basedOn w:val="Normal"/>
+    <w:next w:val="Normal"/>
     <w:autoRedefine/>
     <w:uiPriority w:val="39"/>
     <w:unhideWhenUsed/>
@@ -13498,7 +13568,7 @@
   </w:style>
   <w:style w:type="character" w:styleId="Hyperlink">
     <w:name w:val="Hyperlink"/>
-    <w:basedOn w:val="Absatz-Standardschriftart"/>
+    <w:basedOn w:val="DefaultParagraphFont"/>
     <w:uiPriority w:val="99"/>
     <w:unhideWhenUsed/>
     <w:rsid w:val="006F2255"/>
@@ -13507,10 +13577,10 @@
       <w:u w:val="single"/>
     </w:rPr>
   </w:style>
-  <w:style w:type="paragraph" w:styleId="Sprechblasentext">
+  <w:style w:type="paragraph" w:styleId="BalloonText">
     <w:name w:val="Balloon Text"/>
-    <w:basedOn w:val="Standard"/>
-    <w:link w:val="SprechblasentextZchn"/>
+    <w:basedOn w:val="Normal"/>
+    <w:link w:val="BalloonTextChar"/>
     <w:uiPriority w:val="99"/>
     <w:semiHidden/>
     <w:unhideWhenUsed/>
@@ -13524,10 +13594,10 @@
       <w:szCs w:val="16"/>
     </w:rPr>
   </w:style>
-  <w:style w:type="character" w:customStyle="1" w:styleId="SprechblasentextZchn">
-    <w:name w:val="Sprechblasentext Zchn"/>
-    <w:basedOn w:val="Absatz-Standardschriftart"/>
-    <w:link w:val="Sprechblasentext"/>
+  <w:style w:type="character" w:customStyle="1" w:styleId="BalloonTextChar">
+    <w:name w:val="Balloon Text Char"/>
+    <w:basedOn w:val="DefaultParagraphFont"/>
+    <w:link w:val="BalloonText"/>
     <w:uiPriority w:val="99"/>
     <w:semiHidden/>
     <w:rsid w:val="006F2255"/>
@@ -13537,10 +13607,10 @@
       <w:szCs w:val="16"/>
     </w:rPr>
   </w:style>
-  <w:style w:type="paragraph" w:styleId="Verzeichnis3">
+  <w:style w:type="paragraph" w:styleId="TOC3">
     <w:name w:val="toc 3"/>
-    <w:basedOn w:val="Standard"/>
-    <w:next w:val="Standard"/>
+    <w:basedOn w:val="Normal"/>
+    <w:next w:val="Normal"/>
     <w:autoRedefine/>
     <w:uiPriority w:val="39"/>
     <w:unhideWhenUsed/>
@@ -13555,10 +13625,10 @@
       <w:lang w:eastAsia="de-CH"/>
     </w:rPr>
   </w:style>
-  <w:style w:type="paragraph" w:styleId="Kopfzeile">
+  <w:style w:type="paragraph" w:styleId="Header">
     <w:name w:val="header"/>
-    <w:basedOn w:val="Standard"/>
-    <w:link w:val="KopfzeileZchn"/>
+    <w:basedOn w:val="Normal"/>
+    <w:link w:val="HeaderChar"/>
     <w:uiPriority w:val="99"/>
     <w:unhideWhenUsed/>
     <w:rsid w:val="008F2373"/>
@@ -13570,10 +13640,10 @@
       <w:spacing w:after="0"/>
     </w:pPr>
   </w:style>
-  <w:style w:type="character" w:customStyle="1" w:styleId="KopfzeileZchn">
-    <w:name w:val="Kopfzeile Zchn"/>
-    <w:basedOn w:val="Absatz-Standardschriftart"/>
-    <w:link w:val="Kopfzeile"/>
+  <w:style w:type="character" w:customStyle="1" w:styleId="HeaderChar">
+    <w:name w:val="Header Char"/>
+    <w:basedOn w:val="DefaultParagraphFont"/>
+    <w:link w:val="Header"/>
     <w:uiPriority w:val="99"/>
     <w:rsid w:val="008F2373"/>
     <w:rPr>
@@ -13581,10 +13651,10 @@
       <w:szCs w:val="20"/>
     </w:rPr>
   </w:style>
-  <w:style w:type="paragraph" w:styleId="Fuzeile">
+  <w:style w:type="paragraph" w:styleId="Footer">
     <w:name w:val="footer"/>
-    <w:basedOn w:val="Standard"/>
-    <w:link w:val="FuzeileZchn"/>
+    <w:basedOn w:val="Normal"/>
+    <w:link w:val="FooterChar"/>
     <w:uiPriority w:val="99"/>
     <w:unhideWhenUsed/>
     <w:rsid w:val="008F2373"/>
@@ -13596,10 +13666,10 @@
       <w:spacing w:after="0"/>
     </w:pPr>
   </w:style>
-  <w:style w:type="character" w:customStyle="1" w:styleId="FuzeileZchn">
-    <w:name w:val="Fußzeile Zchn"/>
-    <w:basedOn w:val="Absatz-Standardschriftart"/>
-    <w:link w:val="Fuzeile"/>
+  <w:style w:type="character" w:customStyle="1" w:styleId="FooterChar">
+    <w:name w:val="Footer Char"/>
+    <w:basedOn w:val="DefaultParagraphFont"/>
+    <w:link w:val="Footer"/>
     <w:uiPriority w:val="99"/>
     <w:rsid w:val="008F2373"/>
     <w:rPr>
@@ -13607,9 +13677,9 @@
       <w:szCs w:val="20"/>
     </w:rPr>
   </w:style>
-  <w:style w:type="table" w:styleId="HelleListe-Akzent1">
+  <w:style w:type="table" w:styleId="LightList-Accent1">
     <w:name w:val="Light List Accent 1"/>
-    <w:basedOn w:val="NormaleTabelle"/>
+    <w:basedOn w:val="TableNormal"/>
     <w:uiPriority w:val="61"/>
     <w:rsid w:val="003B436F"/>
     <w:pPr>
@@ -13699,10 +13769,10 @@
       </w:tcPr>
     </w:tblStylePr>
   </w:style>
-  <w:style w:type="paragraph" w:styleId="Endnotentext">
+  <w:style w:type="paragraph" w:styleId="EndnoteText">
     <w:name w:val="endnote text"/>
-    <w:basedOn w:val="Standard"/>
-    <w:link w:val="EndnotentextZchn"/>
+    <w:basedOn w:val="Normal"/>
+    <w:link w:val="EndnoteTextChar"/>
     <w:uiPriority w:val="99"/>
     <w:semiHidden/>
     <w:unhideWhenUsed/>
@@ -13711,10 +13781,10 @@
       <w:spacing w:after="0"/>
     </w:pPr>
   </w:style>
-  <w:style w:type="character" w:customStyle="1" w:styleId="EndnotentextZchn">
-    <w:name w:val="Endnotentext Zchn"/>
-    <w:basedOn w:val="Absatz-Standardschriftart"/>
-    <w:link w:val="Endnotentext"/>
+  <w:style w:type="character" w:customStyle="1" w:styleId="EndnoteTextChar">
+    <w:name w:val="Endnote Text Char"/>
+    <w:basedOn w:val="DefaultParagraphFont"/>
+    <w:link w:val="EndnoteText"/>
     <w:uiPriority w:val="99"/>
     <w:semiHidden/>
     <w:rsid w:val="003C75EF"/>
@@ -13723,9 +13793,9 @@
       <w:szCs w:val="20"/>
     </w:rPr>
   </w:style>
-  <w:style w:type="character" w:styleId="Endnotenzeichen">
+  <w:style w:type="character" w:styleId="EndnoteReference">
     <w:name w:val="endnote reference"/>
-    <w:basedOn w:val="Absatz-Standardschriftart"/>
+    <w:basedOn w:val="DefaultParagraphFont"/>
     <w:uiPriority w:val="99"/>
     <w:semiHidden/>
     <w:unhideWhenUsed/>
@@ -14027,7 +14097,7 @@
 </file>
 
 <file path=customXml/itemProps1.xml><?xml version="1.0" encoding="utf-8"?>
-<ds:datastoreItem xmlns:ds="http://schemas.openxmlformats.org/officeDocument/2006/customXml" ds:itemID="{BC58A116-908D-4FCF-B713-41285B2D862F}">
+<ds:datastoreItem xmlns:ds="http://schemas.openxmlformats.org/officeDocument/2006/customXml" ds:itemID="{58EF1BD7-DAFB-43C9-A60F-254AE5FB824A}">
   <ds:schemaRefs>
     <ds:schemaRef ds:uri="http://schemas.openxmlformats.org/officeDocument/2006/bibliography"/>
   </ds:schemaRefs>

</xml_diff>

<commit_message>
refs #701 SDK Version
Former-commit-id: e609fd88c7b34899cee76d3073b8e0b867439c86
</commit_message>
<xml_diff>
--- a/doc/Bericht/05_Technischer Bericht/04_Anforderungen/Anforderungen.docx
+++ b/doc/Bericht/05_Technischer Bericht/04_Anforderungen/Anforderungen.docx
@@ -793,8 +793,10 @@
             <w:tcW w:w="1523" w:type="dxa"/>
           </w:tcPr>
           <w:p>
-            <w:r>
-              <w:t>v1.0</w:t>
+            <w:bookmarkStart w:id="1" w:name="_GoBack"/>
+            <w:bookmarkEnd w:id="1"/>
+            <w:r>
+              <w:t>1.5</w:t>
             </w:r>
           </w:p>
         </w:tc>
@@ -1552,14 +1554,27 @@
       <w:r>
         <w:t xml:space="preserve">Tabelle </w:t>
       </w:r>
-      <w:fldSimple w:instr=" SEQ Tabelle \* ARABIC ">
-        <w:r>
-          <w:rPr>
-            <w:noProof/>
-          </w:rPr>
-          <w:t>1</w:t>
-        </w:r>
-      </w:fldSimple>
+      <w:r>
+        <w:fldChar w:fldCharType="begin"/>
+      </w:r>
+      <w:r>
+        <w:instrText xml:space="preserve"> SEQ Tabelle \* ARABIC </w:instrText>
+      </w:r>
+      <w:r>
+        <w:fldChar w:fldCharType="separate"/>
+      </w:r>
+      <w:r>
+        <w:rPr>
+          <w:noProof/>
+        </w:rPr>
+        <w:t>1</w:t>
+      </w:r>
+      <w:r>
+        <w:rPr>
+          <w:noProof/>
+        </w:rPr>
+        <w:fldChar w:fldCharType="end"/>
+      </w:r>
       <w:r>
         <w:rPr>
           <w:noProof/>
@@ -6640,21 +6655,12 @@
               </w:rPr>
               <w:t xml:space="preserve"> möchte ich, dass der </w:t>
             </w:r>
-            <w:bookmarkStart w:id="1" w:name="_GoBack"/>
-            <w:r>
-              <w:rPr>
-                <w:rFonts w:eastAsia="Times New Roman"/>
-                <w:lang w:eastAsia="de-CH"/>
-              </w:rPr>
-              <w:t>Hand</w:t>
-            </w:r>
-            <w:bookmarkEnd w:id="1"/>
-            <w:r>
-              <w:rPr>
-                <w:rFonts w:eastAsia="Times New Roman"/>
-                <w:lang w:eastAsia="de-CH"/>
-              </w:rPr>
-              <w:t>cursor</w:t>
+            <w:r>
+              <w:rPr>
+                <w:rFonts w:eastAsia="Times New Roman"/>
+                <w:lang w:eastAsia="de-CH"/>
+              </w:rPr>
+              <w:t>Handcursor</w:t>
             </w:r>
             <w:r>
               <w:rPr>
@@ -10472,14 +10478,27 @@
       <w:r>
         <w:t xml:space="preserve">Tabelle </w:t>
       </w:r>
-      <w:fldSimple w:instr=" SEQ Tabelle \* ARABIC ">
-        <w:r>
-          <w:rPr>
-            <w:noProof/>
-          </w:rPr>
-          <w:t>2</w:t>
-        </w:r>
-      </w:fldSimple>
+      <w:r>
+        <w:fldChar w:fldCharType="begin"/>
+      </w:r>
+      <w:r>
+        <w:instrText xml:space="preserve"> SEQ Tabelle \* ARABIC </w:instrText>
+      </w:r>
+      <w:r>
+        <w:fldChar w:fldCharType="separate"/>
+      </w:r>
+      <w:r>
+        <w:rPr>
+          <w:noProof/>
+        </w:rPr>
+        <w:t>2</w:t>
+      </w:r>
+      <w:r>
+        <w:rPr>
+          <w:noProof/>
+        </w:rPr>
+        <w:fldChar w:fldCharType="end"/>
+      </w:r>
       <w:r>
         <w:t xml:space="preserve"> - User Stories</w:t>
       </w:r>
@@ -11501,14 +11520,27 @@
       <w:r>
         <w:t xml:space="preserve">Abbildung </w:t>
       </w:r>
-      <w:fldSimple w:instr=" SEQ Abbildung \* ARABIC ">
-        <w:r>
-          <w:rPr>
-            <w:noProof/>
-          </w:rPr>
-          <w:t>1</w:t>
-        </w:r>
-      </w:fldSimple>
+      <w:r>
+        <w:fldChar w:fldCharType="begin"/>
+      </w:r>
+      <w:r>
+        <w:instrText xml:space="preserve"> SEQ Abbildung \* ARABIC </w:instrText>
+      </w:r>
+      <w:r>
+        <w:fldChar w:fldCharType="separate"/>
+      </w:r>
+      <w:r>
+        <w:rPr>
+          <w:noProof/>
+        </w:rPr>
+        <w:t>1</w:t>
+      </w:r>
+      <w:r>
+        <w:rPr>
+          <w:noProof/>
+        </w:rPr>
+        <w:fldChar w:fldCharType="end"/>
+      </w:r>
       <w:r>
         <w:t xml:space="preserve"> - </w:t>
       </w:r>
@@ -11691,7 +11723,7 @@
       <w:rPr>
         <w:noProof/>
       </w:rPr>
-      <w:t>5. Juni 2012</w:t>
+      <w:t>6. Juni 2012</w:t>
     </w:r>
     <w:r>
       <w:fldChar w:fldCharType="end"/>
@@ -11729,7 +11761,7 @@
         <w:noProof/>
         <w:lang w:val="de-DE"/>
       </w:rPr>
-      <w:t>6</w:t>
+      <w:t>2</w:t>
     </w:r>
     <w:r>
       <w:rPr>
@@ -11743,31 +11775,16 @@
       </w:rPr>
       <w:t xml:space="preserve"> von </w:t>
     </w:r>
-    <w:r>
-      <w:fldChar w:fldCharType="begin"/>
-    </w:r>
-    <w:r>
-      <w:instrText>NUMPAGES  \* Arabic  \* MERGEFORMAT</w:instrText>
-    </w:r>
-    <w:r>
-      <w:fldChar w:fldCharType="separate"/>
-    </w:r>
-    <w:r>
-      <w:rPr>
-        <w:b/>
-        <w:noProof/>
-        <w:lang w:val="de-DE"/>
-      </w:rPr>
-      <w:t>11</w:t>
-    </w:r>
-    <w:r>
-      <w:rPr>
-        <w:b/>
-        <w:noProof/>
-        <w:lang w:val="de-DE"/>
-      </w:rPr>
-      <w:fldChar w:fldCharType="end"/>
-    </w:r>
+    <w:fldSimple w:instr="NUMPAGES  \* Arabic  \* MERGEFORMAT">
+      <w:r>
+        <w:rPr>
+          <w:b/>
+          <w:noProof/>
+          <w:lang w:val="de-DE"/>
+        </w:rPr>
+        <w:t>11</w:t>
+      </w:r>
+    </w:fldSimple>
   </w:p>
 </w:ftr>
 </file>
@@ -16718,7 +16735,7 @@
 </file>
 
 <file path=customXml/itemProps1.xml><?xml version="1.0" encoding="utf-8"?>
-<ds:datastoreItem xmlns:ds="http://schemas.openxmlformats.org/officeDocument/2006/customXml" ds:itemID="{40DE34B7-1B7B-4DCD-BF23-34061457E389}">
+<ds:datastoreItem xmlns:ds="http://schemas.openxmlformats.org/officeDocument/2006/customXml" ds:itemID="{219A1B6B-D3B1-483D-B33C-55D26E201464}">
   <ds:schemaRefs>
     <ds:schemaRef ds:uri="http://schemas.openxmlformats.org/officeDocument/2006/bibliography"/>
   </ds:schemaRefs>

</xml_diff>

<commit_message>
refs #701 Todos entfernt
Former-commit-id: 7ea1951c8b9a8f24145cc39c966520409cf6dacb
</commit_message>
<xml_diff>
--- a/doc/Bericht/05_Technischer Bericht/04_Anforderungen/Anforderungen.docx
+++ b/doc/Bericht/05_Technischer Bericht/04_Anforderungen/Anforderungen.docx
@@ -4,7 +4,7 @@
   <w:body>
     <w:p>
       <w:pPr>
-        <w:pStyle w:val="Heading2"/>
+        <w:pStyle w:val="berschrift2"/>
       </w:pPr>
       <w:r>
         <w:t>Anforderungen</w:t>
@@ -12,7 +12,7 @@
     </w:p>
     <w:p>
       <w:pPr>
-        <w:pStyle w:val="Heading3"/>
+        <w:pStyle w:val="berschrift3"/>
       </w:pPr>
       <w:bookmarkStart w:id="0" w:name="_Toc287347253"/>
       <w:r>
@@ -22,7 +22,7 @@
     </w:p>
     <w:tbl>
       <w:tblPr>
-        <w:tblStyle w:val="MediumShading1-Accent1"/>
+        <w:tblStyle w:val="MittlereSchattierung1-Akzent1"/>
         <w:tblW w:w="0" w:type="auto"/>
         <w:tblInd w:w="-34" w:type="dxa"/>
         <w:tblLook w:val="0420" w:firstRow="1" w:lastRow="0" w:firstColumn="0" w:lastColumn="0" w:noHBand="0" w:noVBand="1"/>
@@ -483,7 +483,7 @@
     </w:p>
     <w:p>
       <w:pPr>
-        <w:pStyle w:val="Heading3"/>
+        <w:pStyle w:val="berschrift3"/>
       </w:pPr>
       <w:r>
         <w:lastRenderedPageBreak/>
@@ -522,7 +522,7 @@
     </w:p>
     <w:tbl>
       <w:tblPr>
-        <w:tblStyle w:val="MediumShading1-Accent1"/>
+        <w:tblStyle w:val="MittlereSchattierung1-Akzent1"/>
         <w:tblW w:w="0" w:type="auto"/>
         <w:tblLook w:val="0420" w:firstRow="1" w:lastRow="0" w:firstColumn="0" w:lastColumn="0" w:noHBand="0" w:noVBand="1"/>
       </w:tblPr>
@@ -793,8 +793,6 @@
             <w:tcW w:w="1523" w:type="dxa"/>
           </w:tcPr>
           <w:p>
-            <w:bookmarkStart w:id="1" w:name="_GoBack"/>
-            <w:bookmarkEnd w:id="1"/>
             <w:r>
               <w:t>1.5</w:t>
             </w:r>
@@ -1084,16 +1082,8 @@
               <w:rPr>
                 <w:rFonts w:ascii="Calibri" w:hAnsi="Calibri" w:cs="Calibri"/>
               </w:rPr>
-              <w:t xml:space="preserve">Expression </w:t>
-            </w:r>
-            <w:proofErr w:type="spellStart"/>
-            <w:r>
-              <w:rPr>
-                <w:rFonts w:ascii="Calibri" w:hAnsi="Calibri" w:cs="Calibri"/>
-              </w:rPr>
-              <w:t>Blend</w:t>
-            </w:r>
-            <w:proofErr w:type="spellEnd"/>
+              <w:t>Expression Blend</w:t>
+            </w:r>
           </w:p>
         </w:tc>
         <w:tc>
@@ -1252,16 +1242,8 @@
               <w:rPr>
                 <w:rFonts w:ascii="Calibri" w:hAnsi="Calibri" w:cs="Calibri"/>
               </w:rPr>
-              <w:t xml:space="preserve">Adobe </w:t>
-            </w:r>
-            <w:proofErr w:type="spellStart"/>
-            <w:r>
-              <w:rPr>
-                <w:rFonts w:ascii="Calibri" w:hAnsi="Calibri" w:cs="Calibri"/>
-              </w:rPr>
-              <w:t>Photoshop</w:t>
-            </w:r>
-            <w:proofErr w:type="spellEnd"/>
+              <w:t>Adobe Photoshop</w:t>
+            </w:r>
           </w:p>
         </w:tc>
         <w:tc>
@@ -1317,16 +1299,8 @@
               <w:rPr>
                 <w:rFonts w:ascii="Calibri" w:hAnsi="Calibri" w:cs="Calibri"/>
               </w:rPr>
-              <w:t xml:space="preserve">Adobe </w:t>
-            </w:r>
-            <w:proofErr w:type="spellStart"/>
-            <w:r>
-              <w:rPr>
-                <w:rFonts w:ascii="Calibri" w:hAnsi="Calibri" w:cs="Calibri"/>
-              </w:rPr>
-              <w:t>InDesign</w:t>
-            </w:r>
-            <w:proofErr w:type="spellEnd"/>
+              <w:t>Adobe InDesign</w:t>
+            </w:r>
           </w:p>
         </w:tc>
         <w:tc>
@@ -1549,32 +1523,19 @@
     </w:tbl>
     <w:p>
       <w:pPr>
-        <w:pStyle w:val="Caption"/>
+        <w:pStyle w:val="Beschriftung"/>
       </w:pPr>
       <w:r>
         <w:t xml:space="preserve">Tabelle </w:t>
       </w:r>
-      <w:r>
-        <w:fldChar w:fldCharType="begin"/>
-      </w:r>
-      <w:r>
-        <w:instrText xml:space="preserve"> SEQ Tabelle \* ARABIC </w:instrText>
-      </w:r>
-      <w:r>
-        <w:fldChar w:fldCharType="separate"/>
-      </w:r>
-      <w:r>
-        <w:rPr>
-          <w:noProof/>
-        </w:rPr>
-        <w:t>1</w:t>
-      </w:r>
-      <w:r>
-        <w:rPr>
-          <w:noProof/>
-        </w:rPr>
-        <w:fldChar w:fldCharType="end"/>
-      </w:r>
+      <w:fldSimple w:instr=" SEQ Tabelle \* ARABIC ">
+        <w:r>
+          <w:rPr>
+            <w:noProof/>
+          </w:rPr>
+          <w:t>1</w:t>
+        </w:r>
+      </w:fldSimple>
       <w:r>
         <w:rPr>
           <w:noProof/>
@@ -1584,7 +1545,7 @@
     </w:p>
     <w:p>
       <w:pPr>
-        <w:pStyle w:val="Heading3"/>
+        <w:pStyle w:val="berschrift3"/>
       </w:pPr>
       <w:r>
         <w:t>Funktionale Anforderungen</w:t>
@@ -1636,7 +1597,7 @@
     </w:p>
     <w:tbl>
       <w:tblPr>
-        <w:tblStyle w:val="MediumShading1-Accent1"/>
+        <w:tblStyle w:val="MittlereSchattierung1-Akzent1"/>
         <w:tblW w:w="0" w:type="auto"/>
         <w:tblLayout w:type="fixed"/>
         <w:tblLook w:val="04A0" w:firstRow="1" w:lastRow="0" w:firstColumn="1" w:lastColumn="0" w:noHBand="0" w:noVBand="1"/>
@@ -6340,21 +6301,12 @@
                 <w:lang w:eastAsia="de-CH"/>
               </w:rPr>
             </w:pPr>
-            <w:proofErr w:type="spellStart"/>
-            <w:r>
-              <w:rPr>
-                <w:rFonts w:eastAsia="Times New Roman"/>
-                <w:lang w:eastAsia="de-CH"/>
-              </w:rPr>
-              <w:t>Kinect</w:t>
-            </w:r>
-            <w:proofErr w:type="spellEnd"/>
-            <w:r>
-              <w:rPr>
-                <w:rFonts w:eastAsia="Times New Roman"/>
-                <w:lang w:eastAsia="de-CH"/>
-              </w:rPr>
-              <w:t xml:space="preserve"> Hand hervorgehoben</w:t>
+            <w:r>
+              <w:rPr>
+                <w:rFonts w:eastAsia="Times New Roman"/>
+                <w:lang w:eastAsia="de-CH"/>
+              </w:rPr>
+              <w:t>Kinect Hand hervorgehoben</w:t>
             </w:r>
           </w:p>
         </w:tc>
@@ -9500,21 +9452,12 @@
                 <w:lang w:eastAsia="de-CH"/>
               </w:rPr>
             </w:pPr>
-            <w:proofErr w:type="spellStart"/>
-            <w:r>
-              <w:rPr>
-                <w:rFonts w:eastAsia="Times New Roman"/>
-                <w:lang w:eastAsia="de-CH"/>
-              </w:rPr>
-              <w:t>Kinect</w:t>
-            </w:r>
-            <w:proofErr w:type="spellEnd"/>
-            <w:r>
-              <w:rPr>
-                <w:rFonts w:eastAsia="Times New Roman"/>
-                <w:lang w:eastAsia="de-CH"/>
-              </w:rPr>
-              <w:t xml:space="preserve"> Winkel wird automatisch ausgerichtet</w:t>
+            <w:r>
+              <w:rPr>
+                <w:rFonts w:eastAsia="Times New Roman"/>
+                <w:lang w:eastAsia="de-CH"/>
+              </w:rPr>
+              <w:t>Kinect Winkel wird automatisch ausgerichtet</w:t>
             </w:r>
           </w:p>
         </w:tc>
@@ -9536,39 +9479,7 @@
                 <w:rFonts w:eastAsia="Times New Roman"/>
                 <w:lang w:eastAsia="de-CH"/>
               </w:rPr>
-              <w:t xml:space="preserve">Als Betreiber des Systems möchte ich, dass die </w:t>
-            </w:r>
-            <w:proofErr w:type="spellStart"/>
-            <w:r>
-              <w:rPr>
-                <w:rFonts w:eastAsia="Times New Roman"/>
-                <w:lang w:eastAsia="de-CH"/>
-              </w:rPr>
-              <w:t>Kinect</w:t>
-            </w:r>
-            <w:proofErr w:type="spellEnd"/>
-            <w:r>
-              <w:rPr>
-                <w:rFonts w:eastAsia="Times New Roman"/>
-                <w:lang w:eastAsia="de-CH"/>
-              </w:rPr>
-              <w:t xml:space="preserve"> automatisch auf einen festen Winkel eingestellt wird, den ich in einer Konfigurationsdatei verändern kann, damit die Personen gut von der </w:t>
-            </w:r>
-            <w:proofErr w:type="spellStart"/>
-            <w:r>
-              <w:rPr>
-                <w:rFonts w:eastAsia="Times New Roman"/>
-                <w:lang w:eastAsia="de-CH"/>
-              </w:rPr>
-              <w:t>Kinect</w:t>
-            </w:r>
-            <w:proofErr w:type="spellEnd"/>
-            <w:r>
-              <w:rPr>
-                <w:rFonts w:eastAsia="Times New Roman"/>
-                <w:lang w:eastAsia="de-CH"/>
-              </w:rPr>
-              <w:t xml:space="preserve"> erkannt werden können.</w:t>
+              <w:t>Als Betreiber des Systems möchte ich, dass die Kinect automatisch auf einen festen Winkel eingestellt wird, den ich in einer Konfigurationsdatei verändern kann, damit die Personen gut von der Kinect erkannt werden können.</w:t>
             </w:r>
           </w:p>
         </w:tc>
@@ -10473,39 +10384,26 @@
     </w:tbl>
     <w:p>
       <w:pPr>
-        <w:pStyle w:val="Caption"/>
+        <w:pStyle w:val="Beschriftung"/>
       </w:pPr>
       <w:r>
         <w:t xml:space="preserve">Tabelle </w:t>
       </w:r>
-      <w:r>
-        <w:fldChar w:fldCharType="begin"/>
-      </w:r>
-      <w:r>
-        <w:instrText xml:space="preserve"> SEQ Tabelle \* ARABIC </w:instrText>
-      </w:r>
-      <w:r>
-        <w:fldChar w:fldCharType="separate"/>
-      </w:r>
-      <w:r>
-        <w:rPr>
-          <w:noProof/>
-        </w:rPr>
-        <w:t>2</w:t>
-      </w:r>
-      <w:r>
-        <w:rPr>
-          <w:noProof/>
-        </w:rPr>
-        <w:fldChar w:fldCharType="end"/>
-      </w:r>
+      <w:fldSimple w:instr=" SEQ Tabelle \* ARABIC ">
+        <w:r>
+          <w:rPr>
+            <w:noProof/>
+          </w:rPr>
+          <w:t>2</w:t>
+        </w:r>
+      </w:fldSimple>
       <w:r>
         <w:t xml:space="preserve"> - User Stories</w:t>
       </w:r>
     </w:p>
     <w:p>
       <w:pPr>
-        <w:pStyle w:val="Heading3"/>
+        <w:pStyle w:val="berschrift3"/>
       </w:pPr>
       <w:r>
         <w:t>Nicht-funktionale Anforderungen</w:t>
@@ -10519,7 +10417,7 @@
     </w:p>
     <w:p>
       <w:pPr>
-        <w:pStyle w:val="Heading4"/>
+        <w:pStyle w:val="berschrift4"/>
       </w:pPr>
       <w:r>
         <w:t>Funktionalität</w:t>
@@ -10527,7 +10425,7 @@
     </w:p>
     <w:p>
       <w:pPr>
-        <w:pStyle w:val="Heading5"/>
+        <w:pStyle w:val="berschrift5"/>
       </w:pPr>
       <w:r>
         <w:t>Angemessenheit</w:t>
@@ -10581,20 +10479,12 @@
     </w:p>
     <w:p>
       <w:r>
-        <w:t xml:space="preserve">Mit </w:t>
-      </w:r>
-      <w:proofErr w:type="spellStart"/>
-      <w:r>
-        <w:t>Usability</w:t>
-      </w:r>
-      <w:proofErr w:type="spellEnd"/>
-      <w:r>
-        <w:t>-Tests soll geprüft werden, ob die Applikation die Aufmerksamkeit der Passanten erlangen kann.</w:t>
+        <w:t>Mit Usability-Tests soll geprüft werden, ob die Applikation die Aufmerksamkeit der Passanten erlangen kann.</w:t>
       </w:r>
     </w:p>
     <w:p>
       <w:pPr>
-        <w:pStyle w:val="Heading4"/>
+        <w:pStyle w:val="berschrift4"/>
       </w:pPr>
       <w:r>
         <w:t>Zuverlässigkeit</w:t>
@@ -10602,7 +10492,7 @@
     </w:p>
     <w:p>
       <w:pPr>
-        <w:pStyle w:val="Heading5"/>
+        <w:pStyle w:val="berschrift5"/>
       </w:pPr>
       <w:r>
         <w:t>Reife</w:t>
@@ -10615,7 +10505,7 @@
     </w:p>
     <w:p>
       <w:pPr>
-        <w:pStyle w:val="Heading4"/>
+        <w:pStyle w:val="berschrift4"/>
       </w:pPr>
       <w:r>
         <w:t>Benutzbarkeit</w:t>
@@ -10623,7 +10513,7 @@
     </w:p>
     <w:p>
       <w:pPr>
-        <w:pStyle w:val="Heading5"/>
+        <w:pStyle w:val="berschrift5"/>
       </w:pPr>
       <w:r>
         <w:t>Verständlichkeit</w:t>
@@ -10692,15 +10582,7 @@
         <w:t xml:space="preserve">ie schnelle Verständlichkeit </w:t>
       </w:r>
       <w:r>
-        <w:t xml:space="preserve">soll mit </w:t>
-      </w:r>
-      <w:proofErr w:type="spellStart"/>
-      <w:r>
-        <w:t>Usability</w:t>
-      </w:r>
-      <w:proofErr w:type="spellEnd"/>
-      <w:r>
-        <w:t>-Tests validiert werden.</w:t>
+        <w:t>soll mit Usability-Tests validiert werden.</w:t>
       </w:r>
       <w:r>
         <w:t xml:space="preserve"> </w:t>
@@ -10708,7 +10590,7 @@
     </w:p>
     <w:p>
       <w:pPr>
-        <w:pStyle w:val="Heading5"/>
+        <w:pStyle w:val="berschrift5"/>
       </w:pPr>
       <w:r>
         <w:t>Bedienbarkeit</w:t>
@@ -10754,15 +10636,7 @@
         <w:t xml:space="preserve">mit </w:t>
       </w:r>
       <w:r>
-        <w:t xml:space="preserve">der Hand soll durch einen </w:t>
-      </w:r>
-      <w:proofErr w:type="spellStart"/>
-      <w:r>
-        <w:t>Usability</w:t>
-      </w:r>
-      <w:proofErr w:type="spellEnd"/>
-      <w:r>
-        <w:t xml:space="preserve">-Test </w:t>
+        <w:t xml:space="preserve">der Hand soll durch einen Usability-Test </w:t>
       </w:r>
       <w:r>
         <w:t>verifiziert</w:t>
@@ -10773,7 +10647,7 @@
     </w:p>
     <w:p>
       <w:pPr>
-        <w:pStyle w:val="Heading5"/>
+        <w:pStyle w:val="berschrift5"/>
       </w:pPr>
       <w:r>
         <w:t>Attraktivität</w:t>
@@ -10809,7 +10683,7 @@
     </w:p>
     <w:p>
       <w:pPr>
-        <w:pStyle w:val="Heading4"/>
+        <w:pStyle w:val="berschrift4"/>
       </w:pPr>
       <w:r>
         <w:t>Effizienz</w:t>
@@ -10817,7 +10691,7 @@
     </w:p>
     <w:p>
       <w:pPr>
-        <w:pStyle w:val="Heading5"/>
+        <w:pStyle w:val="berschrift5"/>
       </w:pPr>
       <w:r>
         <w:t>Zeitverhalten</w:t>
@@ -10830,7 +10704,7 @@
     </w:p>
     <w:p>
       <w:pPr>
-        <w:pStyle w:val="Heading4"/>
+        <w:pStyle w:val="berschrift4"/>
       </w:pPr>
       <w:r>
         <w:t>Änderbarkeit</w:t>
@@ -10898,7 +10772,15 @@
         <w:t xml:space="preserve"> Index“ von mindestens 50% zu er</w:t>
       </w:r>
       <w:r>
-        <w:t>reichen, dies auf Ebene Projekt (TODO: Machen wir das noch?).</w:t>
+        <w:t>reichen, dies auf Ebene Projekt</w:t>
+      </w:r>
+      <w:r>
+        <w:t>.</w:t>
+      </w:r>
+      <w:bookmarkStart w:id="1" w:name="_GoBack"/>
+      <w:bookmarkEnd w:id="1"/>
+      <w:r>
+        <w:t>.</w:t>
       </w:r>
     </w:p>
     <w:p>
@@ -10943,7 +10825,7 @@
     </w:p>
     <w:p>
       <w:pPr>
-        <w:pStyle w:val="Heading4"/>
+        <w:pStyle w:val="berschrift4"/>
       </w:pPr>
       <w:r>
         <w:t>Übertragbarkeit</w:t>
@@ -10951,7 +10833,7 @@
     </w:p>
     <w:p>
       <w:pPr>
-        <w:pStyle w:val="Heading5"/>
+        <w:pStyle w:val="berschrift5"/>
       </w:pPr>
       <w:r>
         <w:t>Austauschbarkeit</w:t>
@@ -10990,7 +10872,7 @@
     </w:p>
     <w:p>
       <w:pPr>
-        <w:pStyle w:val="Heading5"/>
+        <w:pStyle w:val="berschrift5"/>
       </w:pPr>
       <w:r>
         <w:t>Installierbarkeit</w:t>
@@ -11039,7 +10921,7 @@
     </w:p>
     <w:p>
       <w:pPr>
-        <w:pStyle w:val="Heading3"/>
+        <w:pStyle w:val="berschrift3"/>
       </w:pPr>
       <w:r>
         <w:t xml:space="preserve">Design </w:t>
@@ -11052,13 +10934,8 @@
       </w:r>
     </w:p>
     <w:p>
-      <w:proofErr w:type="spellStart"/>
-      <w:r>
-        <w:t>Kinect</w:t>
-      </w:r>
-      <w:proofErr w:type="spellEnd"/>
-      <w:r>
-        <w:t xml:space="preserve"> ist durch die Aufgabenstellung als </w:t>
+      <w:r>
+        <w:t xml:space="preserve">Kinect ist durch die Aufgabenstellung als </w:t>
       </w:r>
       <w:r>
         <w:t>Inputgerät</w:t>
@@ -11215,7 +11092,7 @@
     </w:p>
     <w:p>
       <w:pPr>
-        <w:pStyle w:val="Heading3"/>
+        <w:pStyle w:val="berschrift3"/>
       </w:pPr>
       <w:r>
         <w:t>Zugänglichkeit (</w:t>
@@ -11245,129 +11122,129 @@
       </w:r>
       <w:r>
         <w:rPr>
-          <w:rStyle w:val="NoSpacingChar"/>
+          <w:rStyle w:val="KeinLeerraumZchn"/>
         </w:rPr>
         <w:t>Applikation daher bedingt geeignet.</w:t>
       </w:r>
       <w:r>
         <w:rPr>
-          <w:rStyle w:val="NoSpacingChar"/>
+          <w:rStyle w:val="KeinLeerraumZchn"/>
         </w:rPr>
         <w:t xml:space="preserve"> </w:t>
       </w:r>
       <w:r>
         <w:rPr>
-          <w:rStyle w:val="NoSpacingChar"/>
+          <w:rStyle w:val="KeinLeerraumZchn"/>
         </w:rPr>
         <w:t>D</w:t>
       </w:r>
       <w:r>
         <w:rPr>
-          <w:rStyle w:val="NoSpacingChar"/>
+          <w:rStyle w:val="KeinLeerraumZchn"/>
         </w:rPr>
         <w:t xml:space="preserve">urch das Wizard </w:t>
       </w:r>
       <w:proofErr w:type="spellStart"/>
       <w:r>
         <w:rPr>
-          <w:rStyle w:val="NoSpacingChar"/>
+          <w:rStyle w:val="KeinLeerraumZchn"/>
         </w:rPr>
         <w:t>of</w:t>
       </w:r>
       <w:proofErr w:type="spellEnd"/>
       <w:r>
         <w:rPr>
-          <w:rStyle w:val="NoSpacingChar"/>
+          <w:rStyle w:val="KeinLeerraumZchn"/>
         </w:rPr>
         <w:t xml:space="preserve"> Oz Experiment (siehe TODO Verlinkung Domain Analyse, Durchführen &amp; Fazit) wurde die Hypothese „Meine Hand ist die Maus“</w:t>
       </w:r>
       <w:r>
         <w:rPr>
-          <w:rStyle w:val="NoSpacingChar"/>
+          <w:rStyle w:val="KeinLeerraumZchn"/>
         </w:rPr>
         <w:t xml:space="preserve"> </w:t>
       </w:r>
       <w:r>
         <w:rPr>
-          <w:rStyle w:val="NoSpacingChar"/>
+          <w:rStyle w:val="KeinLeerraumZchn"/>
         </w:rPr>
         <w:t>bestätigt</w:t>
       </w:r>
       <w:r>
         <w:rPr>
-          <w:rStyle w:val="NoSpacingChar"/>
+          <w:rStyle w:val="KeinLeerraumZchn"/>
         </w:rPr>
         <w:t xml:space="preserve">. </w:t>
       </w:r>
       <w:r>
         <w:rPr>
-          <w:rStyle w:val="NoSpacingChar"/>
+          <w:rStyle w:val="KeinLeerraumZchn"/>
         </w:rPr>
         <w:t xml:space="preserve">Sofern der Nutzer einen Arm </w:t>
       </w:r>
       <w:r>
         <w:rPr>
-          <w:rStyle w:val="NoSpacingChar"/>
+          <w:rStyle w:val="KeinLeerraumZchn"/>
         </w:rPr>
         <w:t>hat</w:t>
       </w:r>
       <w:r>
         <w:rPr>
-          <w:rStyle w:val="NoSpacingChar"/>
+          <w:rStyle w:val="KeinLeerraumZchn"/>
         </w:rPr>
         <w:t>, ist die Bedienung</w:t>
       </w:r>
       <w:r>
         <w:rPr>
-          <w:rStyle w:val="NoSpacingChar"/>
+          <w:rStyle w:val="KeinLeerraumZchn"/>
         </w:rPr>
         <w:t xml:space="preserve"> daher</w:t>
       </w:r>
       <w:r>
         <w:rPr>
-          <w:rStyle w:val="NoSpacingChar"/>
+          <w:rStyle w:val="KeinLeerraumZchn"/>
         </w:rPr>
         <w:t xml:space="preserve"> gewährleistet. </w:t>
       </w:r>
       <w:r>
         <w:rPr>
-          <w:rStyle w:val="NoSpacingChar"/>
+          <w:rStyle w:val="KeinLeerraumZchn"/>
         </w:rPr>
         <w:t xml:space="preserve">Es kann hierbei jedoch </w:t>
       </w:r>
       <w:r>
         <w:rPr>
-          <w:rStyle w:val="NoSpacingChar"/>
+          <w:rStyle w:val="KeinLeerraumZchn"/>
         </w:rPr>
         <w:t>passieren</w:t>
       </w:r>
       <w:r>
         <w:rPr>
-          <w:rStyle w:val="NoSpacingChar"/>
+          <w:rStyle w:val="KeinLeerraumZchn"/>
         </w:rPr>
         <w:t>, da</w:t>
       </w:r>
       <w:r>
         <w:rPr>
-          <w:rStyle w:val="NoSpacingChar"/>
+          <w:rStyle w:val="KeinLeerraumZchn"/>
         </w:rPr>
         <w:t>s</w:t>
       </w:r>
       <w:r>
         <w:rPr>
-          <w:rStyle w:val="NoSpacingChar"/>
+          <w:rStyle w:val="KeinLeerraumZchn"/>
         </w:rPr>
         <w:t xml:space="preserve">s </w:t>
       </w:r>
       <w:r>
         <w:rPr>
-          <w:rStyle w:val="NoSpacingChar"/>
+          <w:rStyle w:val="KeinLeerraumZchn"/>
         </w:rPr>
         <w:t>gewisse Punkte des Skeletts</w:t>
       </w:r>
       <w:r>
         <w:rPr>
-          <w:rStyle w:val="NoSpacingChar"/>
+          <w:rStyle w:val="KeinLeerraumZchn"/>
         </w:rPr>
         <w:t>, welche für die Komplettierung</w:t>
       </w:r>
@@ -11514,33 +11391,20 @@
     </w:p>
     <w:p>
       <w:pPr>
-        <w:pStyle w:val="Caption"/>
+        <w:pStyle w:val="Beschriftung"/>
       </w:pPr>
       <w:bookmarkStart w:id="2" w:name="_Ref325189740"/>
       <w:r>
         <w:t xml:space="preserve">Abbildung </w:t>
       </w:r>
-      <w:r>
-        <w:fldChar w:fldCharType="begin"/>
-      </w:r>
-      <w:r>
-        <w:instrText xml:space="preserve"> SEQ Abbildung \* ARABIC </w:instrText>
-      </w:r>
-      <w:r>
-        <w:fldChar w:fldCharType="separate"/>
-      </w:r>
-      <w:r>
-        <w:rPr>
-          <w:noProof/>
-        </w:rPr>
-        <w:t>1</w:t>
-      </w:r>
-      <w:r>
-        <w:rPr>
-          <w:noProof/>
-        </w:rPr>
-        <w:fldChar w:fldCharType="end"/>
-      </w:r>
+      <w:fldSimple w:instr=" SEQ Abbildung \* ARABIC ">
+        <w:r>
+          <w:rPr>
+            <w:noProof/>
+          </w:rPr>
+          <w:t>1</w:t>
+        </w:r>
+      </w:fldSimple>
       <w:r>
         <w:t xml:space="preserve"> - </w:t>
       </w:r>
@@ -11702,7 +11566,7 @@
 <w:ftr xmlns:wpc="http://schemas.microsoft.com/office/word/2010/wordprocessingCanvas" xmlns:mc="http://schemas.openxmlformats.org/markup-compatibility/2006" xmlns:o="urn:schemas-microsoft-com:office:office" xmlns:r="http://schemas.openxmlformats.org/officeDocument/2006/relationships" xmlns:m="http://schemas.openxmlformats.org/officeDocument/2006/math" xmlns:v="urn:schemas-microsoft-com:vml" xmlns:wp14="http://schemas.microsoft.com/office/word/2010/wordprocessingDrawing" xmlns:wp="http://schemas.openxmlformats.org/drawingml/2006/wordprocessingDrawing" xmlns:w10="urn:schemas-microsoft-com:office:word" xmlns:w="http://schemas.openxmlformats.org/wordprocessingml/2006/main" xmlns:w14="http://schemas.microsoft.com/office/word/2010/wordml" xmlns:wpg="http://schemas.microsoft.com/office/word/2010/wordprocessingGroup" xmlns:wpi="http://schemas.microsoft.com/office/word/2010/wordprocessingInk" xmlns:wne="http://schemas.microsoft.com/office/word/2006/wordml" xmlns:wps="http://schemas.microsoft.com/office/word/2010/wordprocessingShape" mc:Ignorable="w14 wp14">
   <w:p>
     <w:pPr>
-      <w:pStyle w:val="Footer"/>
+      <w:pStyle w:val="Fuzeile"/>
     </w:pPr>
     <w:r>
       <w:t>HSR Videowall - Anforderungen</w:t>
@@ -11723,7 +11587,7 @@
       <w:rPr>
         <w:noProof/>
       </w:rPr>
-      <w:t>6. Juni 2012</w:t>
+      <w:t>9. Juni 2012</w:t>
     </w:r>
     <w:r>
       <w:fldChar w:fldCharType="end"/>
@@ -11761,7 +11625,7 @@
         <w:noProof/>
         <w:lang w:val="de-DE"/>
       </w:rPr>
-      <w:t>2</w:t>
+      <w:t>9</w:t>
     </w:r>
     <w:r>
       <w:rPr>
@@ -11775,16 +11639,31 @@
       </w:rPr>
       <w:t xml:space="preserve"> von </w:t>
     </w:r>
-    <w:fldSimple w:instr="NUMPAGES  \* Arabic  \* MERGEFORMAT">
-      <w:r>
-        <w:rPr>
-          <w:b/>
-          <w:noProof/>
-          <w:lang w:val="de-DE"/>
-        </w:rPr>
-        <w:t>11</w:t>
-      </w:r>
-    </w:fldSimple>
+    <w:r>
+      <w:fldChar w:fldCharType="begin"/>
+    </w:r>
+    <w:r>
+      <w:instrText>NUMPAGES  \* Arabic  \* MERGEFORMAT</w:instrText>
+    </w:r>
+    <w:r>
+      <w:fldChar w:fldCharType="separate"/>
+    </w:r>
+    <w:r>
+      <w:rPr>
+        <w:b/>
+        <w:noProof/>
+        <w:lang w:val="de-DE"/>
+      </w:rPr>
+      <w:t>11</w:t>
+    </w:r>
+    <w:r>
+      <w:rPr>
+        <w:b/>
+        <w:noProof/>
+        <w:lang w:val="de-DE"/>
+      </w:rPr>
+      <w:fldChar w:fldCharType="end"/>
+    </w:r>
   </w:p>
 </w:ftr>
 </file>
@@ -11818,7 +11697,7 @@
 <w:hdr xmlns:wpc="http://schemas.microsoft.com/office/word/2010/wordprocessingCanvas" xmlns:mc="http://schemas.openxmlformats.org/markup-compatibility/2006" xmlns:o="urn:schemas-microsoft-com:office:office" xmlns:r="http://schemas.openxmlformats.org/officeDocument/2006/relationships" xmlns:m="http://schemas.openxmlformats.org/officeDocument/2006/math" xmlns:v="urn:schemas-microsoft-com:vml" xmlns:wp14="http://schemas.microsoft.com/office/word/2010/wordprocessingDrawing" xmlns:wp="http://schemas.openxmlformats.org/drawingml/2006/wordprocessingDrawing" xmlns:w10="urn:schemas-microsoft-com:office:word" xmlns:w="http://schemas.openxmlformats.org/wordprocessingml/2006/main" xmlns:w14="http://schemas.microsoft.com/office/word/2010/wordml" xmlns:wpg="http://schemas.microsoft.com/office/word/2010/wordprocessingGroup" xmlns:wpi="http://schemas.microsoft.com/office/word/2010/wordprocessingInk" xmlns:wne="http://schemas.microsoft.com/office/word/2006/wordml" xmlns:wps="http://schemas.microsoft.com/office/word/2010/wordprocessingShape" mc:Ignorable="w14 wp14">
   <w:p>
     <w:pPr>
-      <w:pStyle w:val="Header"/>
+      <w:pStyle w:val="Kopfzeile"/>
     </w:pPr>
     <w:r>
       <w:tab/>
@@ -12499,7 +12378,7 @@
     <w:lvl w:ilvl="0">
       <w:start w:val="1"/>
       <w:numFmt w:val="upperRoman"/>
-      <w:pStyle w:val="Heading1"/>
+      <w:pStyle w:val="berschrift1"/>
       <w:lvlText w:val="%1."/>
       <w:lvlJc w:val="left"/>
       <w:pPr>
@@ -12512,7 +12391,7 @@
     <w:lvl w:ilvl="1">
       <w:start w:val="1"/>
       <w:numFmt w:val="decimal"/>
-      <w:pStyle w:val="Heading2"/>
+      <w:pStyle w:val="berschrift2"/>
       <w:lvlText w:val="%1.%2"/>
       <w:lvlJc w:val="left"/>
       <w:pPr>
@@ -12522,7 +12401,7 @@
     <w:lvl w:ilvl="2">
       <w:start w:val="1"/>
       <w:numFmt w:val="decimal"/>
-      <w:pStyle w:val="Heading3"/>
+      <w:pStyle w:val="berschrift3"/>
       <w:lvlText w:val="%1.%2.%3"/>
       <w:lvlJc w:val="left"/>
       <w:pPr>
@@ -12532,7 +12411,7 @@
     <w:lvl w:ilvl="3">
       <w:start w:val="1"/>
       <w:numFmt w:val="decimal"/>
-      <w:pStyle w:val="Heading4"/>
+      <w:pStyle w:val="berschrift4"/>
       <w:lvlText w:val="%1.%2.%3.%4"/>
       <w:lvlJc w:val="left"/>
       <w:pPr>
@@ -12542,7 +12421,7 @@
     <w:lvl w:ilvl="4">
       <w:start w:val="1"/>
       <w:numFmt w:val="decimal"/>
-      <w:pStyle w:val="Heading5"/>
+      <w:pStyle w:val="berschrift5"/>
       <w:lvlText w:val="%1.%2.%3.%4.%5"/>
       <w:lvlJc w:val="left"/>
       <w:pPr>
@@ -12552,7 +12431,7 @@
     <w:lvl w:ilvl="5">
       <w:start w:val="1"/>
       <w:numFmt w:val="decimal"/>
-      <w:pStyle w:val="Heading6"/>
+      <w:pStyle w:val="berschrift6"/>
       <w:lvlText w:val="%1.%2.%3.%4.%5.%6"/>
       <w:lvlJc w:val="left"/>
       <w:pPr>
@@ -12562,7 +12441,7 @@
     <w:lvl w:ilvl="6">
       <w:start w:val="1"/>
       <w:numFmt w:val="decimal"/>
-      <w:pStyle w:val="Heading7"/>
+      <w:pStyle w:val="berschrift7"/>
       <w:lvlText w:val="%1.%2.%3.%4.%5.%6.%7"/>
       <w:lvlJc w:val="left"/>
       <w:pPr>
@@ -12572,7 +12451,7 @@
     <w:lvl w:ilvl="7">
       <w:start w:val="1"/>
       <w:numFmt w:val="decimal"/>
-      <w:pStyle w:val="Heading8"/>
+      <w:pStyle w:val="berschrift8"/>
       <w:lvlText w:val="%1.%2.%3.%4.%5.%6.%7.%8"/>
       <w:lvlJc w:val="left"/>
       <w:pPr>
@@ -12582,7 +12461,7 @@
     <w:lvl w:ilvl="8">
       <w:start w:val="1"/>
       <w:numFmt w:val="decimal"/>
-      <w:pStyle w:val="Heading9"/>
+      <w:pStyle w:val="berschrift9"/>
       <w:lvlText w:val="%1.%2.%3.%4.%5.%6.%7.%8.%9"/>
       <w:lvlJc w:val="left"/>
       <w:pPr>
@@ -13439,7 +13318,7 @@
     <w:lsdException w:name="Bibliography" w:uiPriority="37"/>
     <w:lsdException w:name="TOC Heading" w:uiPriority="39" w:qFormat="1"/>
   </w:latentStyles>
-  <w:style w:type="paragraph" w:default="1" w:styleId="Normal">
+  <w:style w:type="paragraph" w:default="1" w:styleId="Standard">
     <w:name w:val="Normal"/>
     <w:qFormat/>
     <w:rsid w:val="003C3BB7"/>
@@ -13448,11 +13327,11 @@
       <w:szCs w:val="20"/>
     </w:rPr>
   </w:style>
-  <w:style w:type="paragraph" w:styleId="Heading1">
+  <w:style w:type="paragraph" w:styleId="berschrift1">
     <w:name w:val="heading 1"/>
-    <w:basedOn w:val="Normal"/>
-    <w:next w:val="Normal"/>
-    <w:link w:val="Heading1Char"/>
+    <w:basedOn w:val="Standard"/>
+    <w:next w:val="Standard"/>
+    <w:link w:val="berschrift1Zchn"/>
     <w:uiPriority w:val="9"/>
     <w:qFormat/>
     <w:rsid w:val="00C90DFA"/>
@@ -13474,11 +13353,11 @@
       <w:szCs w:val="22"/>
     </w:rPr>
   </w:style>
-  <w:style w:type="paragraph" w:styleId="Heading2">
+  <w:style w:type="paragraph" w:styleId="berschrift2">
     <w:name w:val="heading 2"/>
-    <w:basedOn w:val="Normal"/>
-    <w:next w:val="Normal"/>
-    <w:link w:val="Heading2Char"/>
+    <w:basedOn w:val="Standard"/>
+    <w:next w:val="Standard"/>
+    <w:link w:val="berschrift2Zchn"/>
     <w:uiPriority w:val="9"/>
     <w:unhideWhenUsed/>
     <w:qFormat/>
@@ -13508,11 +13387,11 @@
       <w:szCs w:val="22"/>
     </w:rPr>
   </w:style>
-  <w:style w:type="paragraph" w:styleId="Heading3">
+  <w:style w:type="paragraph" w:styleId="berschrift3">
     <w:name w:val="heading 3"/>
-    <w:basedOn w:val="Normal"/>
-    <w:next w:val="Normal"/>
-    <w:link w:val="Heading3Char"/>
+    <w:basedOn w:val="Standard"/>
+    <w:next w:val="Standard"/>
+    <w:link w:val="berschrift3Zchn"/>
     <w:uiPriority w:val="9"/>
     <w:unhideWhenUsed/>
     <w:qFormat/>
@@ -13537,11 +13416,11 @@
       <w:szCs w:val="22"/>
     </w:rPr>
   </w:style>
-  <w:style w:type="paragraph" w:styleId="Heading4">
+  <w:style w:type="paragraph" w:styleId="berschrift4">
     <w:name w:val="heading 4"/>
-    <w:basedOn w:val="Normal"/>
-    <w:next w:val="Normal"/>
-    <w:link w:val="Heading4Char"/>
+    <w:basedOn w:val="Standard"/>
+    <w:next w:val="Standard"/>
+    <w:link w:val="berschrift4Zchn"/>
     <w:uiPriority w:val="9"/>
     <w:unhideWhenUsed/>
     <w:qFormat/>
@@ -13566,11 +13445,11 @@
       <w:szCs w:val="22"/>
     </w:rPr>
   </w:style>
-  <w:style w:type="paragraph" w:styleId="Heading5">
+  <w:style w:type="paragraph" w:styleId="berschrift5">
     <w:name w:val="heading 5"/>
-    <w:basedOn w:val="Normal"/>
-    <w:next w:val="Normal"/>
-    <w:link w:val="Heading5Char"/>
+    <w:basedOn w:val="Standard"/>
+    <w:next w:val="Standard"/>
+    <w:link w:val="berschrift5Zchn"/>
     <w:uiPriority w:val="9"/>
     <w:unhideWhenUsed/>
     <w:qFormat/>
@@ -13596,11 +13475,11 @@
       <w:szCs w:val="22"/>
     </w:rPr>
   </w:style>
-  <w:style w:type="paragraph" w:styleId="Heading6">
+  <w:style w:type="paragraph" w:styleId="berschrift6">
     <w:name w:val="heading 6"/>
-    <w:basedOn w:val="Normal"/>
-    <w:next w:val="Normal"/>
-    <w:link w:val="Heading6Char"/>
+    <w:basedOn w:val="Standard"/>
+    <w:next w:val="Standard"/>
+    <w:link w:val="berschrift6Zchn"/>
     <w:uiPriority w:val="9"/>
     <w:unhideWhenUsed/>
     <w:qFormat/>
@@ -13621,11 +13500,11 @@
       <w:szCs w:val="22"/>
     </w:rPr>
   </w:style>
-  <w:style w:type="paragraph" w:styleId="Heading7">
+  <w:style w:type="paragraph" w:styleId="berschrift7">
     <w:name w:val="heading 7"/>
-    <w:basedOn w:val="Normal"/>
-    <w:next w:val="Normal"/>
-    <w:link w:val="Heading7Char"/>
+    <w:basedOn w:val="Standard"/>
+    <w:next w:val="Standard"/>
+    <w:link w:val="berschrift7Zchn"/>
     <w:uiPriority w:val="9"/>
     <w:semiHidden/>
     <w:unhideWhenUsed/>
@@ -13647,11 +13526,11 @@
       <w:szCs w:val="22"/>
     </w:rPr>
   </w:style>
-  <w:style w:type="paragraph" w:styleId="Heading8">
+  <w:style w:type="paragraph" w:styleId="berschrift8">
     <w:name w:val="heading 8"/>
-    <w:basedOn w:val="Normal"/>
-    <w:next w:val="Normal"/>
-    <w:link w:val="Heading8Char"/>
+    <w:basedOn w:val="Standard"/>
+    <w:next w:val="Standard"/>
+    <w:link w:val="berschrift8Zchn"/>
     <w:uiPriority w:val="9"/>
     <w:semiHidden/>
     <w:unhideWhenUsed/>
@@ -13672,11 +13551,11 @@
       <w:szCs w:val="18"/>
     </w:rPr>
   </w:style>
-  <w:style w:type="paragraph" w:styleId="Heading9">
+  <w:style w:type="paragraph" w:styleId="berschrift9">
     <w:name w:val="heading 9"/>
-    <w:basedOn w:val="Normal"/>
-    <w:next w:val="Normal"/>
-    <w:link w:val="Heading9Char"/>
+    <w:basedOn w:val="Standard"/>
+    <w:next w:val="Standard"/>
+    <w:link w:val="berschrift9Zchn"/>
     <w:uiPriority w:val="9"/>
     <w:semiHidden/>
     <w:unhideWhenUsed/>
@@ -13698,13 +13577,13 @@
       <w:szCs w:val="18"/>
     </w:rPr>
   </w:style>
-  <w:style w:type="character" w:default="1" w:styleId="DefaultParagraphFont">
+  <w:style w:type="character" w:default="1" w:styleId="Absatz-Standardschriftart">
     <w:name w:val="Default Paragraph Font"/>
     <w:uiPriority w:val="1"/>
     <w:semiHidden/>
     <w:unhideWhenUsed/>
   </w:style>
-  <w:style w:type="table" w:default="1" w:styleId="TableNormal">
+  <w:style w:type="table" w:default="1" w:styleId="NormaleTabelle">
     <w:name w:val="Normal Table"/>
     <w:uiPriority w:val="99"/>
     <w:semiHidden/>
@@ -13719,16 +13598,16 @@
       </w:tblCellMar>
     </w:tblPr>
   </w:style>
-  <w:style w:type="numbering" w:default="1" w:styleId="NoList">
+  <w:style w:type="numbering" w:default="1" w:styleId="KeineListe">
     <w:name w:val="No List"/>
     <w:uiPriority w:val="99"/>
     <w:semiHidden/>
     <w:unhideWhenUsed/>
   </w:style>
-  <w:style w:type="character" w:customStyle="1" w:styleId="Heading1Char">
-    <w:name w:val="Heading 1 Char"/>
-    <w:basedOn w:val="DefaultParagraphFont"/>
-    <w:link w:val="Heading1"/>
+  <w:style w:type="character" w:customStyle="1" w:styleId="berschrift1Zchn">
+    <w:name w:val="Überschrift 1 Zchn"/>
+    <w:basedOn w:val="Absatz-Standardschriftart"/>
+    <w:link w:val="berschrift1"/>
     <w:uiPriority w:val="9"/>
     <w:rsid w:val="00C90DFA"/>
     <w:rPr>
@@ -13740,10 +13619,10 @@
       <w:shd w:val="clear" w:color="auto" w:fill="FFFFFF" w:themeFill="background1"/>
     </w:rPr>
   </w:style>
-  <w:style w:type="character" w:customStyle="1" w:styleId="Heading2Char">
-    <w:name w:val="Heading 2 Char"/>
-    <w:basedOn w:val="DefaultParagraphFont"/>
-    <w:link w:val="Heading2"/>
+  <w:style w:type="character" w:customStyle="1" w:styleId="berschrift2Zchn">
+    <w:name w:val="Überschrift 2 Zchn"/>
+    <w:basedOn w:val="Absatz-Standardschriftart"/>
+    <w:link w:val="berschrift2"/>
     <w:uiPriority w:val="9"/>
     <w:rsid w:val="00402E1C"/>
     <w:rPr>
@@ -13755,9 +13634,9 @@
       <w:shd w:val="clear" w:color="auto" w:fill="5994CB"/>
     </w:rPr>
   </w:style>
-  <w:style w:type="table" w:styleId="TableGrid">
+  <w:style w:type="table" w:styleId="Tabellenraster">
     <w:name w:val="Table Grid"/>
-    <w:basedOn w:val="TableNormal"/>
+    <w:basedOn w:val="NormaleTabelle"/>
     <w:uiPriority w:val="59"/>
     <w:rsid w:val="00651384"/>
     <w:pPr>
@@ -13781,9 +13660,9 @@
       </w:tblCellMar>
     </w:tblPr>
   </w:style>
-  <w:style w:type="table" w:styleId="LightGrid-Accent1">
+  <w:style w:type="table" w:styleId="HellesRaster-Akzent1">
     <w:name w:val="Light Grid Accent 1"/>
-    <w:basedOn w:val="TableNormal"/>
+    <w:basedOn w:val="NormaleTabelle"/>
     <w:uiPriority w:val="62"/>
     <w:rsid w:val="00CB0412"/>
     <w:pPr>
@@ -13911,9 +13790,9 @@
       </w:tcPr>
     </w:tblStylePr>
   </w:style>
-  <w:style w:type="table" w:styleId="MediumShading1-Accent1">
+  <w:style w:type="table" w:styleId="MittlereSchattierung1-Akzent1">
     <w:name w:val="Medium Shading 1 Accent 1"/>
-    <w:basedOn w:val="TableNormal"/>
+    <w:basedOn w:val="NormaleTabelle"/>
     <w:uiPriority w:val="63"/>
     <w:rsid w:val="004A070C"/>
     <w:pPr>
@@ -14011,9 +13890,9 @@
       </w:tcPr>
     </w:tblStylePr>
   </w:style>
-  <w:style w:type="table" w:styleId="MediumList2-Accent1">
+  <w:style w:type="table" w:styleId="MittlereListe2-Akzent1">
     <w:name w:val="Medium List 2 Accent 1"/>
-    <w:basedOn w:val="TableNormal"/>
+    <w:basedOn w:val="NormaleTabelle"/>
     <w:uiPriority w:val="66"/>
     <w:rsid w:val="00CB0412"/>
     <w:pPr>
@@ -14139,9 +14018,9 @@
       </w:tcPr>
     </w:tblStylePr>
   </w:style>
-  <w:style w:type="table" w:styleId="MediumList1-Accent1">
+  <w:style w:type="table" w:styleId="MittlereListe1-Akzent1">
     <w:name w:val="Medium List 1 Accent 1"/>
-    <w:basedOn w:val="TableNormal"/>
+    <w:basedOn w:val="NormaleTabelle"/>
     <w:uiPriority w:val="65"/>
     <w:rsid w:val="00CB0412"/>
     <w:pPr>
@@ -14223,10 +14102,10 @@
       </w:tcPr>
     </w:tblStylePr>
   </w:style>
-  <w:style w:type="character" w:customStyle="1" w:styleId="Heading3Char">
-    <w:name w:val="Heading 3 Char"/>
-    <w:basedOn w:val="DefaultParagraphFont"/>
-    <w:link w:val="Heading3"/>
+  <w:style w:type="character" w:customStyle="1" w:styleId="berschrift3Zchn">
+    <w:name w:val="Überschrift 3 Zchn"/>
+    <w:basedOn w:val="Absatz-Standardschriftart"/>
+    <w:link w:val="berschrift3"/>
     <w:uiPriority w:val="9"/>
     <w:rsid w:val="00EA2F23"/>
     <w:rPr>
@@ -14236,10 +14115,10 @@
       <w:spacing w:val="15"/>
     </w:rPr>
   </w:style>
-  <w:style w:type="character" w:customStyle="1" w:styleId="Heading4Char">
-    <w:name w:val="Heading 4 Char"/>
-    <w:basedOn w:val="DefaultParagraphFont"/>
-    <w:link w:val="Heading4"/>
+  <w:style w:type="character" w:customStyle="1" w:styleId="berschrift4Zchn">
+    <w:name w:val="Überschrift 4 Zchn"/>
+    <w:basedOn w:val="Absatz-Standardschriftart"/>
+    <w:link w:val="berschrift4"/>
     <w:uiPriority w:val="9"/>
     <w:rsid w:val="006211F6"/>
     <w:rPr>
@@ -14248,10 +14127,10 @@
       <w:spacing w:val="10"/>
     </w:rPr>
   </w:style>
-  <w:style w:type="character" w:customStyle="1" w:styleId="Heading5Char">
-    <w:name w:val="Heading 5 Char"/>
-    <w:basedOn w:val="DefaultParagraphFont"/>
-    <w:link w:val="Heading5"/>
+  <w:style w:type="character" w:customStyle="1" w:styleId="berschrift5Zchn">
+    <w:name w:val="Überschrift 5 Zchn"/>
+    <w:basedOn w:val="Absatz-Standardschriftart"/>
+    <w:link w:val="berschrift5"/>
     <w:uiPriority w:val="9"/>
     <w:rsid w:val="00FB472D"/>
     <w:rPr>
@@ -14261,10 +14140,10 @@
       <w:spacing w:val="10"/>
     </w:rPr>
   </w:style>
-  <w:style w:type="character" w:customStyle="1" w:styleId="Heading6Char">
-    <w:name w:val="Heading 6 Char"/>
-    <w:basedOn w:val="DefaultParagraphFont"/>
-    <w:link w:val="Heading6"/>
+  <w:style w:type="character" w:customStyle="1" w:styleId="berschrift6Zchn">
+    <w:name w:val="Überschrift 6 Zchn"/>
+    <w:basedOn w:val="Absatz-Standardschriftart"/>
+    <w:link w:val="berschrift6"/>
     <w:uiPriority w:val="9"/>
     <w:rsid w:val="006211F6"/>
     <w:rPr>
@@ -14273,10 +14152,10 @@
       <w:spacing w:val="10"/>
     </w:rPr>
   </w:style>
-  <w:style w:type="character" w:customStyle="1" w:styleId="Heading7Char">
-    <w:name w:val="Heading 7 Char"/>
-    <w:basedOn w:val="DefaultParagraphFont"/>
-    <w:link w:val="Heading7"/>
+  <w:style w:type="character" w:customStyle="1" w:styleId="berschrift7Zchn">
+    <w:name w:val="Überschrift 7 Zchn"/>
+    <w:basedOn w:val="Absatz-Standardschriftart"/>
+    <w:link w:val="berschrift7"/>
     <w:uiPriority w:val="9"/>
     <w:semiHidden/>
     <w:rsid w:val="003C3BB7"/>
@@ -14286,10 +14165,10 @@
       <w:spacing w:val="10"/>
     </w:rPr>
   </w:style>
-  <w:style w:type="character" w:customStyle="1" w:styleId="Heading8Char">
-    <w:name w:val="Heading 8 Char"/>
-    <w:basedOn w:val="DefaultParagraphFont"/>
-    <w:link w:val="Heading8"/>
+  <w:style w:type="character" w:customStyle="1" w:styleId="berschrift8Zchn">
+    <w:name w:val="Überschrift 8 Zchn"/>
+    <w:basedOn w:val="Absatz-Standardschriftart"/>
+    <w:link w:val="berschrift8"/>
     <w:uiPriority w:val="9"/>
     <w:semiHidden/>
     <w:rsid w:val="003C3BB7"/>
@@ -14300,10 +14179,10 @@
       <w:szCs w:val="18"/>
     </w:rPr>
   </w:style>
-  <w:style w:type="character" w:customStyle="1" w:styleId="Heading9Char">
-    <w:name w:val="Heading 9 Char"/>
-    <w:basedOn w:val="DefaultParagraphFont"/>
-    <w:link w:val="Heading9"/>
+  <w:style w:type="character" w:customStyle="1" w:styleId="berschrift9Zchn">
+    <w:name w:val="Überschrift 9 Zchn"/>
+    <w:basedOn w:val="Absatz-Standardschriftart"/>
+    <w:link w:val="berschrift9"/>
     <w:uiPriority w:val="9"/>
     <w:semiHidden/>
     <w:rsid w:val="003C3BB7"/>
@@ -14315,10 +14194,10 @@
       <w:szCs w:val="18"/>
     </w:rPr>
   </w:style>
-  <w:style w:type="paragraph" w:styleId="Caption">
+  <w:style w:type="paragraph" w:styleId="Beschriftung">
     <w:name w:val="caption"/>
-    <w:basedOn w:val="Normal"/>
-    <w:next w:val="Normal"/>
+    <w:basedOn w:val="Standard"/>
+    <w:next w:val="Standard"/>
     <w:uiPriority w:val="35"/>
     <w:unhideWhenUsed/>
     <w:qFormat/>
@@ -14331,11 +14210,11 @@
       <w:szCs w:val="16"/>
     </w:rPr>
   </w:style>
-  <w:style w:type="paragraph" w:styleId="Title">
+  <w:style w:type="paragraph" w:styleId="Titel">
     <w:name w:val="Title"/>
-    <w:basedOn w:val="Normal"/>
-    <w:next w:val="Normal"/>
-    <w:link w:val="TitleChar"/>
+    <w:basedOn w:val="Standard"/>
+    <w:next w:val="Standard"/>
+    <w:link w:val="TitelZchn"/>
     <w:uiPriority w:val="10"/>
     <w:qFormat/>
     <w:rsid w:val="005E2896"/>
@@ -14351,10 +14230,10 @@
       <w:szCs w:val="52"/>
     </w:rPr>
   </w:style>
-  <w:style w:type="character" w:customStyle="1" w:styleId="TitleChar">
-    <w:name w:val="Title Char"/>
-    <w:basedOn w:val="DefaultParagraphFont"/>
-    <w:link w:val="Title"/>
+  <w:style w:type="character" w:customStyle="1" w:styleId="TitelZchn">
+    <w:name w:val="Titel Zchn"/>
+    <w:basedOn w:val="Absatz-Standardschriftart"/>
+    <w:link w:val="Titel"/>
     <w:uiPriority w:val="10"/>
     <w:rsid w:val="005E2896"/>
     <w:rPr>
@@ -14366,11 +14245,11 @@
       <w:szCs w:val="52"/>
     </w:rPr>
   </w:style>
-  <w:style w:type="paragraph" w:styleId="Subtitle">
+  <w:style w:type="paragraph" w:styleId="Untertitel">
     <w:name w:val="Subtitle"/>
-    <w:basedOn w:val="Normal"/>
-    <w:next w:val="Normal"/>
-    <w:link w:val="SubtitleChar"/>
+    <w:basedOn w:val="Standard"/>
+    <w:next w:val="Standard"/>
+    <w:link w:val="UntertitelZchn"/>
     <w:uiPriority w:val="11"/>
     <w:qFormat/>
     <w:rsid w:val="003C3BB7"/>
@@ -14385,10 +14264,10 @@
       <w:szCs w:val="24"/>
     </w:rPr>
   </w:style>
-  <w:style w:type="character" w:customStyle="1" w:styleId="SubtitleChar">
-    <w:name w:val="Subtitle Char"/>
-    <w:basedOn w:val="DefaultParagraphFont"/>
-    <w:link w:val="Subtitle"/>
+  <w:style w:type="character" w:customStyle="1" w:styleId="UntertitelZchn">
+    <w:name w:val="Untertitel Zchn"/>
+    <w:basedOn w:val="Absatz-Standardschriftart"/>
+    <w:link w:val="Untertitel"/>
     <w:uiPriority w:val="11"/>
     <w:rsid w:val="003C3BB7"/>
     <w:rPr>
@@ -14399,7 +14278,7 @@
       <w:szCs w:val="24"/>
     </w:rPr>
   </w:style>
-  <w:style w:type="character" w:styleId="Strong">
+  <w:style w:type="character" w:styleId="Fett">
     <w:name w:val="Strong"/>
     <w:uiPriority w:val="22"/>
     <w:qFormat/>
@@ -14409,7 +14288,7 @@
       <w:bCs/>
     </w:rPr>
   </w:style>
-  <w:style w:type="character" w:styleId="Emphasis">
+  <w:style w:type="character" w:styleId="Hervorhebung">
     <w:name w:val="Emphasis"/>
     <w:uiPriority w:val="20"/>
     <w:qFormat/>
@@ -14420,10 +14299,10 @@
       <w:spacing w:val="5"/>
     </w:rPr>
   </w:style>
-  <w:style w:type="paragraph" w:styleId="NoSpacing">
+  <w:style w:type="paragraph" w:styleId="KeinLeerraum">
     <w:name w:val="No Spacing"/>
-    <w:basedOn w:val="Normal"/>
-    <w:link w:val="NoSpacingChar"/>
+    <w:basedOn w:val="Standard"/>
+    <w:link w:val="KeinLeerraumZchn"/>
     <w:uiPriority w:val="1"/>
     <w:qFormat/>
     <w:rsid w:val="003C3BB7"/>
@@ -14431,10 +14310,10 @@
       <w:spacing w:after="0"/>
     </w:pPr>
   </w:style>
-  <w:style w:type="character" w:customStyle="1" w:styleId="NoSpacingChar">
-    <w:name w:val="No Spacing Char"/>
-    <w:basedOn w:val="DefaultParagraphFont"/>
-    <w:link w:val="NoSpacing"/>
+  <w:style w:type="character" w:customStyle="1" w:styleId="KeinLeerraumZchn">
+    <w:name w:val="Kein Leerraum Zchn"/>
+    <w:basedOn w:val="Absatz-Standardschriftart"/>
+    <w:link w:val="KeinLeerraum"/>
     <w:uiPriority w:val="1"/>
     <w:rsid w:val="003C3BB7"/>
     <w:rPr>
@@ -14442,9 +14321,9 @@
       <w:szCs w:val="20"/>
     </w:rPr>
   </w:style>
-  <w:style w:type="paragraph" w:styleId="ListParagraph">
+  <w:style w:type="paragraph" w:styleId="Listenabsatz">
     <w:name w:val="List Paragraph"/>
-    <w:basedOn w:val="Normal"/>
+    <w:basedOn w:val="Standard"/>
     <w:uiPriority w:val="34"/>
     <w:qFormat/>
     <w:rsid w:val="003C3BB7"/>
@@ -14453,11 +14332,11 @@
       <w:contextualSpacing/>
     </w:pPr>
   </w:style>
-  <w:style w:type="paragraph" w:styleId="Quote">
+  <w:style w:type="paragraph" w:styleId="Zitat">
     <w:name w:val="Quote"/>
-    <w:basedOn w:val="Normal"/>
-    <w:next w:val="Normal"/>
-    <w:link w:val="QuoteChar"/>
+    <w:basedOn w:val="Standard"/>
+    <w:next w:val="Standard"/>
+    <w:link w:val="ZitatZchn"/>
     <w:uiPriority w:val="29"/>
     <w:qFormat/>
     <w:rsid w:val="003C3BB7"/>
@@ -14466,10 +14345,10 @@
       <w:iCs/>
     </w:rPr>
   </w:style>
-  <w:style w:type="character" w:customStyle="1" w:styleId="QuoteChar">
-    <w:name w:val="Quote Char"/>
-    <w:basedOn w:val="DefaultParagraphFont"/>
-    <w:link w:val="Quote"/>
+  <w:style w:type="character" w:customStyle="1" w:styleId="ZitatZchn">
+    <w:name w:val="Zitat Zchn"/>
+    <w:basedOn w:val="Absatz-Standardschriftart"/>
+    <w:link w:val="Zitat"/>
     <w:uiPriority w:val="29"/>
     <w:rsid w:val="003C3BB7"/>
     <w:rPr>
@@ -14479,11 +14358,11 @@
       <w:szCs w:val="20"/>
     </w:rPr>
   </w:style>
-  <w:style w:type="paragraph" w:styleId="IntenseQuote">
+  <w:style w:type="paragraph" w:styleId="IntensivesZitat">
     <w:name w:val="Intense Quote"/>
-    <w:basedOn w:val="Normal"/>
-    <w:next w:val="Normal"/>
-    <w:link w:val="IntenseQuoteChar"/>
+    <w:basedOn w:val="Standard"/>
+    <w:next w:val="Standard"/>
+    <w:link w:val="IntensivesZitatZchn"/>
     <w:uiPriority w:val="30"/>
     <w:qFormat/>
     <w:rsid w:val="003C3BB7"/>
@@ -14502,10 +14381,10 @@
       <w:color w:val="4F81BD" w:themeColor="accent1"/>
     </w:rPr>
   </w:style>
-  <w:style w:type="character" w:customStyle="1" w:styleId="IntenseQuoteChar">
-    <w:name w:val="Intense Quote Char"/>
-    <w:basedOn w:val="DefaultParagraphFont"/>
-    <w:link w:val="IntenseQuote"/>
+  <w:style w:type="character" w:customStyle="1" w:styleId="IntensivesZitatZchn">
+    <w:name w:val="Intensives Zitat Zchn"/>
+    <w:basedOn w:val="Absatz-Standardschriftart"/>
+    <w:link w:val="IntensivesZitat"/>
     <w:uiPriority w:val="30"/>
     <w:rsid w:val="003C3BB7"/>
     <w:rPr>
@@ -14516,7 +14395,7 @@
       <w:szCs w:val="20"/>
     </w:rPr>
   </w:style>
-  <w:style w:type="character" w:styleId="SubtleEmphasis">
+  <w:style w:type="character" w:styleId="SchwacheHervorhebung">
     <w:name w:val="Subtle Emphasis"/>
     <w:uiPriority w:val="19"/>
     <w:qFormat/>
@@ -14527,7 +14406,7 @@
       <w:color w:val="243F60" w:themeColor="accent1" w:themeShade="7F"/>
     </w:rPr>
   </w:style>
-  <w:style w:type="character" w:styleId="IntenseEmphasis">
+  <w:style w:type="character" w:styleId="IntensiveHervorhebung">
     <w:name w:val="Intense Emphasis"/>
     <w:uiPriority w:val="21"/>
     <w:qFormat/>
@@ -14540,7 +14419,7 @@
       <w:spacing w:val="10"/>
     </w:rPr>
   </w:style>
-  <w:style w:type="character" w:styleId="SubtleReference">
+  <w:style w:type="character" w:styleId="SchwacherVerweis">
     <w:name w:val="Subtle Reference"/>
     <w:uiPriority w:val="31"/>
     <w:qFormat/>
@@ -14551,7 +14430,7 @@
       <w:color w:val="4F81BD" w:themeColor="accent1"/>
     </w:rPr>
   </w:style>
-  <w:style w:type="character" w:styleId="IntenseReference">
+  <w:style w:type="character" w:styleId="IntensiverVerweis">
     <w:name w:val="Intense Reference"/>
     <w:uiPriority w:val="32"/>
     <w:qFormat/>
@@ -14565,7 +14444,7 @@
       <w:color w:val="4F81BD" w:themeColor="accent1"/>
     </w:rPr>
   </w:style>
-  <w:style w:type="character" w:styleId="BookTitle">
+  <w:style w:type="character" w:styleId="Buchtitel">
     <w:name w:val="Book Title"/>
     <w:uiPriority w:val="33"/>
     <w:qFormat/>
@@ -14578,10 +14457,10 @@
       <w:spacing w:val="9"/>
     </w:rPr>
   </w:style>
-  <w:style w:type="paragraph" w:styleId="TOCHeading">
+  <w:style w:type="paragraph" w:styleId="Inhaltsverzeichnisberschrift">
     <w:name w:val="TOC Heading"/>
-    <w:basedOn w:val="Heading1"/>
-    <w:next w:val="Normal"/>
+    <w:basedOn w:val="berschrift1"/>
+    <w:next w:val="Standard"/>
     <w:uiPriority w:val="39"/>
     <w:unhideWhenUsed/>
     <w:qFormat/>
@@ -14593,10 +14472,10 @@
       <w:lang w:bidi="en-US"/>
     </w:rPr>
   </w:style>
-  <w:style w:type="paragraph" w:styleId="TOC1">
+  <w:style w:type="paragraph" w:styleId="Verzeichnis1">
     <w:name w:val="toc 1"/>
-    <w:basedOn w:val="Normal"/>
-    <w:next w:val="Normal"/>
+    <w:basedOn w:val="Standard"/>
+    <w:next w:val="Standard"/>
     <w:autoRedefine/>
     <w:uiPriority w:val="39"/>
     <w:unhideWhenUsed/>
@@ -14609,10 +14488,10 @@
       <w:b/>
     </w:rPr>
   </w:style>
-  <w:style w:type="paragraph" w:styleId="TOC2">
+  <w:style w:type="paragraph" w:styleId="Verzeichnis2">
     <w:name w:val="toc 2"/>
-    <w:basedOn w:val="Normal"/>
-    <w:next w:val="Normal"/>
+    <w:basedOn w:val="Standard"/>
+    <w:next w:val="Standard"/>
     <w:autoRedefine/>
     <w:uiPriority w:val="39"/>
     <w:unhideWhenUsed/>
@@ -14625,7 +14504,7 @@
   </w:style>
   <w:style w:type="character" w:styleId="Hyperlink">
     <w:name w:val="Hyperlink"/>
-    <w:basedOn w:val="DefaultParagraphFont"/>
+    <w:basedOn w:val="Absatz-Standardschriftart"/>
     <w:uiPriority w:val="99"/>
     <w:unhideWhenUsed/>
     <w:rsid w:val="006F2255"/>
@@ -14634,10 +14513,10 @@
       <w:u w:val="single"/>
     </w:rPr>
   </w:style>
-  <w:style w:type="paragraph" w:styleId="BalloonText">
+  <w:style w:type="paragraph" w:styleId="Sprechblasentext">
     <w:name w:val="Balloon Text"/>
-    <w:basedOn w:val="Normal"/>
-    <w:link w:val="BalloonTextChar"/>
+    <w:basedOn w:val="Standard"/>
+    <w:link w:val="SprechblasentextZchn"/>
     <w:uiPriority w:val="99"/>
     <w:semiHidden/>
     <w:unhideWhenUsed/>
@@ -14651,10 +14530,10 @@
       <w:szCs w:val="16"/>
     </w:rPr>
   </w:style>
-  <w:style w:type="character" w:customStyle="1" w:styleId="BalloonTextChar">
-    <w:name w:val="Balloon Text Char"/>
-    <w:basedOn w:val="DefaultParagraphFont"/>
-    <w:link w:val="BalloonText"/>
+  <w:style w:type="character" w:customStyle="1" w:styleId="SprechblasentextZchn">
+    <w:name w:val="Sprechblasentext Zchn"/>
+    <w:basedOn w:val="Absatz-Standardschriftart"/>
+    <w:link w:val="Sprechblasentext"/>
     <w:uiPriority w:val="99"/>
     <w:semiHidden/>
     <w:rsid w:val="006F2255"/>
@@ -14664,10 +14543,10 @@
       <w:szCs w:val="16"/>
     </w:rPr>
   </w:style>
-  <w:style w:type="paragraph" w:styleId="TOC3">
+  <w:style w:type="paragraph" w:styleId="Verzeichnis3">
     <w:name w:val="toc 3"/>
-    <w:basedOn w:val="Normal"/>
-    <w:next w:val="Normal"/>
+    <w:basedOn w:val="Standard"/>
+    <w:next w:val="Standard"/>
     <w:autoRedefine/>
     <w:uiPriority w:val="39"/>
     <w:unhideWhenUsed/>
@@ -14682,10 +14561,10 @@
       <w:lang w:eastAsia="de-CH"/>
     </w:rPr>
   </w:style>
-  <w:style w:type="paragraph" w:styleId="Header">
+  <w:style w:type="paragraph" w:styleId="Kopfzeile">
     <w:name w:val="header"/>
-    <w:basedOn w:val="Normal"/>
-    <w:link w:val="HeaderChar"/>
+    <w:basedOn w:val="Standard"/>
+    <w:link w:val="KopfzeileZchn"/>
     <w:uiPriority w:val="99"/>
     <w:unhideWhenUsed/>
     <w:rsid w:val="008F2373"/>
@@ -14697,10 +14576,10 @@
       <w:spacing w:after="0"/>
     </w:pPr>
   </w:style>
-  <w:style w:type="character" w:customStyle="1" w:styleId="HeaderChar">
-    <w:name w:val="Header Char"/>
-    <w:basedOn w:val="DefaultParagraphFont"/>
-    <w:link w:val="Header"/>
+  <w:style w:type="character" w:customStyle="1" w:styleId="KopfzeileZchn">
+    <w:name w:val="Kopfzeile Zchn"/>
+    <w:basedOn w:val="Absatz-Standardschriftart"/>
+    <w:link w:val="Kopfzeile"/>
     <w:uiPriority w:val="99"/>
     <w:rsid w:val="008F2373"/>
     <w:rPr>
@@ -14708,10 +14587,10 @@
       <w:szCs w:val="20"/>
     </w:rPr>
   </w:style>
-  <w:style w:type="paragraph" w:styleId="Footer">
+  <w:style w:type="paragraph" w:styleId="Fuzeile">
     <w:name w:val="footer"/>
-    <w:basedOn w:val="Normal"/>
-    <w:link w:val="FooterChar"/>
+    <w:basedOn w:val="Standard"/>
+    <w:link w:val="FuzeileZchn"/>
     <w:uiPriority w:val="99"/>
     <w:unhideWhenUsed/>
     <w:rsid w:val="008F2373"/>
@@ -14723,10 +14602,10 @@
       <w:spacing w:after="0"/>
     </w:pPr>
   </w:style>
-  <w:style w:type="character" w:customStyle="1" w:styleId="FooterChar">
-    <w:name w:val="Footer Char"/>
-    <w:basedOn w:val="DefaultParagraphFont"/>
-    <w:link w:val="Footer"/>
+  <w:style w:type="character" w:customStyle="1" w:styleId="FuzeileZchn">
+    <w:name w:val="Fußzeile Zchn"/>
+    <w:basedOn w:val="Absatz-Standardschriftart"/>
+    <w:link w:val="Fuzeile"/>
     <w:uiPriority w:val="99"/>
     <w:rsid w:val="008F2373"/>
     <w:rPr>
@@ -14734,9 +14613,9 @@
       <w:szCs w:val="20"/>
     </w:rPr>
   </w:style>
-  <w:style w:type="table" w:styleId="LightList-Accent1">
+  <w:style w:type="table" w:styleId="HelleListe-Akzent1">
     <w:name w:val="Light List Accent 1"/>
-    <w:basedOn w:val="TableNormal"/>
+    <w:basedOn w:val="NormaleTabelle"/>
     <w:uiPriority w:val="61"/>
     <w:rsid w:val="003B436F"/>
     <w:pPr>
@@ -14826,10 +14705,10 @@
       </w:tcPr>
     </w:tblStylePr>
   </w:style>
-  <w:style w:type="paragraph" w:styleId="EndnoteText">
+  <w:style w:type="paragraph" w:styleId="Endnotentext">
     <w:name w:val="endnote text"/>
-    <w:basedOn w:val="Normal"/>
-    <w:link w:val="EndnoteTextChar"/>
+    <w:basedOn w:val="Standard"/>
+    <w:link w:val="EndnotentextZchn"/>
     <w:uiPriority w:val="99"/>
     <w:semiHidden/>
     <w:unhideWhenUsed/>
@@ -14838,10 +14717,10 @@
       <w:spacing w:after="0"/>
     </w:pPr>
   </w:style>
-  <w:style w:type="character" w:customStyle="1" w:styleId="EndnoteTextChar">
-    <w:name w:val="Endnote Text Char"/>
-    <w:basedOn w:val="DefaultParagraphFont"/>
-    <w:link w:val="EndnoteText"/>
+  <w:style w:type="character" w:customStyle="1" w:styleId="EndnotentextZchn">
+    <w:name w:val="Endnotentext Zchn"/>
+    <w:basedOn w:val="Absatz-Standardschriftart"/>
+    <w:link w:val="Endnotentext"/>
     <w:uiPriority w:val="99"/>
     <w:semiHidden/>
     <w:rsid w:val="003C75EF"/>
@@ -14850,9 +14729,9 @@
       <w:szCs w:val="20"/>
     </w:rPr>
   </w:style>
-  <w:style w:type="character" w:styleId="EndnoteReference">
+  <w:style w:type="character" w:styleId="Endnotenzeichen">
     <w:name w:val="endnote reference"/>
-    <w:basedOn w:val="DefaultParagraphFont"/>
+    <w:basedOn w:val="Absatz-Standardschriftart"/>
     <w:uiPriority w:val="99"/>
     <w:semiHidden/>
     <w:unhideWhenUsed/>
@@ -15020,7 +14899,7 @@
     <w:lsdException w:name="Bibliography" w:uiPriority="37"/>
     <w:lsdException w:name="TOC Heading" w:uiPriority="39" w:qFormat="1"/>
   </w:latentStyles>
-  <w:style w:type="paragraph" w:default="1" w:styleId="Normal">
+  <w:style w:type="paragraph" w:default="1" w:styleId="Standard">
     <w:name w:val="Normal"/>
     <w:qFormat/>
     <w:rsid w:val="003C3BB7"/>
@@ -15029,11 +14908,11 @@
       <w:szCs w:val="20"/>
     </w:rPr>
   </w:style>
-  <w:style w:type="paragraph" w:styleId="Heading1">
+  <w:style w:type="paragraph" w:styleId="berschrift1">
     <w:name w:val="heading 1"/>
-    <w:basedOn w:val="Normal"/>
-    <w:next w:val="Normal"/>
-    <w:link w:val="Heading1Char"/>
+    <w:basedOn w:val="Standard"/>
+    <w:next w:val="Standard"/>
+    <w:link w:val="berschrift1Zchn"/>
     <w:uiPriority w:val="9"/>
     <w:qFormat/>
     <w:rsid w:val="00C90DFA"/>
@@ -15055,11 +14934,11 @@
       <w:szCs w:val="22"/>
     </w:rPr>
   </w:style>
-  <w:style w:type="paragraph" w:styleId="Heading2">
+  <w:style w:type="paragraph" w:styleId="berschrift2">
     <w:name w:val="heading 2"/>
-    <w:basedOn w:val="Normal"/>
-    <w:next w:val="Normal"/>
-    <w:link w:val="Heading2Char"/>
+    <w:basedOn w:val="Standard"/>
+    <w:next w:val="Standard"/>
+    <w:link w:val="berschrift2Zchn"/>
     <w:uiPriority w:val="9"/>
     <w:unhideWhenUsed/>
     <w:qFormat/>
@@ -15089,11 +14968,11 @@
       <w:szCs w:val="22"/>
     </w:rPr>
   </w:style>
-  <w:style w:type="paragraph" w:styleId="Heading3">
+  <w:style w:type="paragraph" w:styleId="berschrift3">
     <w:name w:val="heading 3"/>
-    <w:basedOn w:val="Normal"/>
-    <w:next w:val="Normal"/>
-    <w:link w:val="Heading3Char"/>
+    <w:basedOn w:val="Standard"/>
+    <w:next w:val="Standard"/>
+    <w:link w:val="berschrift3Zchn"/>
     <w:uiPriority w:val="9"/>
     <w:unhideWhenUsed/>
     <w:qFormat/>
@@ -15118,11 +14997,11 @@
       <w:szCs w:val="22"/>
     </w:rPr>
   </w:style>
-  <w:style w:type="paragraph" w:styleId="Heading4">
+  <w:style w:type="paragraph" w:styleId="berschrift4">
     <w:name w:val="heading 4"/>
-    <w:basedOn w:val="Normal"/>
-    <w:next w:val="Normal"/>
-    <w:link w:val="Heading4Char"/>
+    <w:basedOn w:val="Standard"/>
+    <w:next w:val="Standard"/>
+    <w:link w:val="berschrift4Zchn"/>
     <w:uiPriority w:val="9"/>
     <w:unhideWhenUsed/>
     <w:qFormat/>
@@ -15147,11 +15026,11 @@
       <w:szCs w:val="22"/>
     </w:rPr>
   </w:style>
-  <w:style w:type="paragraph" w:styleId="Heading5">
+  <w:style w:type="paragraph" w:styleId="berschrift5">
     <w:name w:val="heading 5"/>
-    <w:basedOn w:val="Normal"/>
-    <w:next w:val="Normal"/>
-    <w:link w:val="Heading5Char"/>
+    <w:basedOn w:val="Standard"/>
+    <w:next w:val="Standard"/>
+    <w:link w:val="berschrift5Zchn"/>
     <w:uiPriority w:val="9"/>
     <w:unhideWhenUsed/>
     <w:qFormat/>
@@ -15177,11 +15056,11 @@
       <w:szCs w:val="22"/>
     </w:rPr>
   </w:style>
-  <w:style w:type="paragraph" w:styleId="Heading6">
+  <w:style w:type="paragraph" w:styleId="berschrift6">
     <w:name w:val="heading 6"/>
-    <w:basedOn w:val="Normal"/>
-    <w:next w:val="Normal"/>
-    <w:link w:val="Heading6Char"/>
+    <w:basedOn w:val="Standard"/>
+    <w:next w:val="Standard"/>
+    <w:link w:val="berschrift6Zchn"/>
     <w:uiPriority w:val="9"/>
     <w:unhideWhenUsed/>
     <w:qFormat/>
@@ -15202,11 +15081,11 @@
       <w:szCs w:val="22"/>
     </w:rPr>
   </w:style>
-  <w:style w:type="paragraph" w:styleId="Heading7">
+  <w:style w:type="paragraph" w:styleId="berschrift7">
     <w:name w:val="heading 7"/>
-    <w:basedOn w:val="Normal"/>
-    <w:next w:val="Normal"/>
-    <w:link w:val="Heading7Char"/>
+    <w:basedOn w:val="Standard"/>
+    <w:next w:val="Standard"/>
+    <w:link w:val="berschrift7Zchn"/>
     <w:uiPriority w:val="9"/>
     <w:semiHidden/>
     <w:unhideWhenUsed/>
@@ -15228,11 +15107,11 @@
       <w:szCs w:val="22"/>
     </w:rPr>
   </w:style>
-  <w:style w:type="paragraph" w:styleId="Heading8">
+  <w:style w:type="paragraph" w:styleId="berschrift8">
     <w:name w:val="heading 8"/>
-    <w:basedOn w:val="Normal"/>
-    <w:next w:val="Normal"/>
-    <w:link w:val="Heading8Char"/>
+    <w:basedOn w:val="Standard"/>
+    <w:next w:val="Standard"/>
+    <w:link w:val="berschrift8Zchn"/>
     <w:uiPriority w:val="9"/>
     <w:semiHidden/>
     <w:unhideWhenUsed/>
@@ -15253,11 +15132,11 @@
       <w:szCs w:val="18"/>
     </w:rPr>
   </w:style>
-  <w:style w:type="paragraph" w:styleId="Heading9">
+  <w:style w:type="paragraph" w:styleId="berschrift9">
     <w:name w:val="heading 9"/>
-    <w:basedOn w:val="Normal"/>
-    <w:next w:val="Normal"/>
-    <w:link w:val="Heading9Char"/>
+    <w:basedOn w:val="Standard"/>
+    <w:next w:val="Standard"/>
+    <w:link w:val="berschrift9Zchn"/>
     <w:uiPriority w:val="9"/>
     <w:semiHidden/>
     <w:unhideWhenUsed/>
@@ -15279,13 +15158,13 @@
       <w:szCs w:val="18"/>
     </w:rPr>
   </w:style>
-  <w:style w:type="character" w:default="1" w:styleId="DefaultParagraphFont">
+  <w:style w:type="character" w:default="1" w:styleId="Absatz-Standardschriftart">
     <w:name w:val="Default Paragraph Font"/>
     <w:uiPriority w:val="1"/>
     <w:semiHidden/>
     <w:unhideWhenUsed/>
   </w:style>
-  <w:style w:type="table" w:default="1" w:styleId="TableNormal">
+  <w:style w:type="table" w:default="1" w:styleId="NormaleTabelle">
     <w:name w:val="Normal Table"/>
     <w:uiPriority w:val="99"/>
     <w:semiHidden/>
@@ -15300,16 +15179,16 @@
       </w:tblCellMar>
     </w:tblPr>
   </w:style>
-  <w:style w:type="numbering" w:default="1" w:styleId="NoList">
+  <w:style w:type="numbering" w:default="1" w:styleId="KeineListe">
     <w:name w:val="No List"/>
     <w:uiPriority w:val="99"/>
     <w:semiHidden/>
     <w:unhideWhenUsed/>
   </w:style>
-  <w:style w:type="character" w:customStyle="1" w:styleId="Heading1Char">
-    <w:name w:val="Heading 1 Char"/>
-    <w:basedOn w:val="DefaultParagraphFont"/>
-    <w:link w:val="Heading1"/>
+  <w:style w:type="character" w:customStyle="1" w:styleId="berschrift1Zchn">
+    <w:name w:val="Überschrift 1 Zchn"/>
+    <w:basedOn w:val="Absatz-Standardschriftart"/>
+    <w:link w:val="berschrift1"/>
     <w:uiPriority w:val="9"/>
     <w:rsid w:val="00C90DFA"/>
     <w:rPr>
@@ -15321,10 +15200,10 @@
       <w:shd w:val="clear" w:color="auto" w:fill="FFFFFF" w:themeFill="background1"/>
     </w:rPr>
   </w:style>
-  <w:style w:type="character" w:customStyle="1" w:styleId="Heading2Char">
-    <w:name w:val="Heading 2 Char"/>
-    <w:basedOn w:val="DefaultParagraphFont"/>
-    <w:link w:val="Heading2"/>
+  <w:style w:type="character" w:customStyle="1" w:styleId="berschrift2Zchn">
+    <w:name w:val="Überschrift 2 Zchn"/>
+    <w:basedOn w:val="Absatz-Standardschriftart"/>
+    <w:link w:val="berschrift2"/>
     <w:uiPriority w:val="9"/>
     <w:rsid w:val="00402E1C"/>
     <w:rPr>
@@ -15336,9 +15215,9 @@
       <w:shd w:val="clear" w:color="auto" w:fill="5994CB"/>
     </w:rPr>
   </w:style>
-  <w:style w:type="table" w:styleId="TableGrid">
+  <w:style w:type="table" w:styleId="Tabellenraster">
     <w:name w:val="Table Grid"/>
-    <w:basedOn w:val="TableNormal"/>
+    <w:basedOn w:val="NormaleTabelle"/>
     <w:uiPriority w:val="59"/>
     <w:rsid w:val="00651384"/>
     <w:pPr>
@@ -15362,9 +15241,9 @@
       </w:tblCellMar>
     </w:tblPr>
   </w:style>
-  <w:style w:type="table" w:styleId="LightGrid-Accent1">
+  <w:style w:type="table" w:styleId="HellesRaster-Akzent1">
     <w:name w:val="Light Grid Accent 1"/>
-    <w:basedOn w:val="TableNormal"/>
+    <w:basedOn w:val="NormaleTabelle"/>
     <w:uiPriority w:val="62"/>
     <w:rsid w:val="00CB0412"/>
     <w:pPr>
@@ -15492,9 +15371,9 @@
       </w:tcPr>
     </w:tblStylePr>
   </w:style>
-  <w:style w:type="table" w:styleId="MediumShading1-Accent1">
+  <w:style w:type="table" w:styleId="MittlereSchattierung1-Akzent1">
     <w:name w:val="Medium Shading 1 Accent 1"/>
-    <w:basedOn w:val="TableNormal"/>
+    <w:basedOn w:val="NormaleTabelle"/>
     <w:uiPriority w:val="63"/>
     <w:rsid w:val="004A070C"/>
     <w:pPr>
@@ -15592,9 +15471,9 @@
       </w:tcPr>
     </w:tblStylePr>
   </w:style>
-  <w:style w:type="table" w:styleId="MediumList2-Accent1">
+  <w:style w:type="table" w:styleId="MittlereListe2-Akzent1">
     <w:name w:val="Medium List 2 Accent 1"/>
-    <w:basedOn w:val="TableNormal"/>
+    <w:basedOn w:val="NormaleTabelle"/>
     <w:uiPriority w:val="66"/>
     <w:rsid w:val="00CB0412"/>
     <w:pPr>
@@ -15720,9 +15599,9 @@
       </w:tcPr>
     </w:tblStylePr>
   </w:style>
-  <w:style w:type="table" w:styleId="MediumList1-Accent1">
+  <w:style w:type="table" w:styleId="MittlereListe1-Akzent1">
     <w:name w:val="Medium List 1 Accent 1"/>
-    <w:basedOn w:val="TableNormal"/>
+    <w:basedOn w:val="NormaleTabelle"/>
     <w:uiPriority w:val="65"/>
     <w:rsid w:val="00CB0412"/>
     <w:pPr>
@@ -15804,10 +15683,10 @@
       </w:tcPr>
     </w:tblStylePr>
   </w:style>
-  <w:style w:type="character" w:customStyle="1" w:styleId="Heading3Char">
-    <w:name w:val="Heading 3 Char"/>
-    <w:basedOn w:val="DefaultParagraphFont"/>
-    <w:link w:val="Heading3"/>
+  <w:style w:type="character" w:customStyle="1" w:styleId="berschrift3Zchn">
+    <w:name w:val="Überschrift 3 Zchn"/>
+    <w:basedOn w:val="Absatz-Standardschriftart"/>
+    <w:link w:val="berschrift3"/>
     <w:uiPriority w:val="9"/>
     <w:rsid w:val="00EA2F23"/>
     <w:rPr>
@@ -15817,10 +15696,10 @@
       <w:spacing w:val="15"/>
     </w:rPr>
   </w:style>
-  <w:style w:type="character" w:customStyle="1" w:styleId="Heading4Char">
-    <w:name w:val="Heading 4 Char"/>
-    <w:basedOn w:val="DefaultParagraphFont"/>
-    <w:link w:val="Heading4"/>
+  <w:style w:type="character" w:customStyle="1" w:styleId="berschrift4Zchn">
+    <w:name w:val="Überschrift 4 Zchn"/>
+    <w:basedOn w:val="Absatz-Standardschriftart"/>
+    <w:link w:val="berschrift4"/>
     <w:uiPriority w:val="9"/>
     <w:rsid w:val="006211F6"/>
     <w:rPr>
@@ -15829,10 +15708,10 @@
       <w:spacing w:val="10"/>
     </w:rPr>
   </w:style>
-  <w:style w:type="character" w:customStyle="1" w:styleId="Heading5Char">
-    <w:name w:val="Heading 5 Char"/>
-    <w:basedOn w:val="DefaultParagraphFont"/>
-    <w:link w:val="Heading5"/>
+  <w:style w:type="character" w:customStyle="1" w:styleId="berschrift5Zchn">
+    <w:name w:val="Überschrift 5 Zchn"/>
+    <w:basedOn w:val="Absatz-Standardschriftart"/>
+    <w:link w:val="berschrift5"/>
     <w:uiPriority w:val="9"/>
     <w:rsid w:val="00FB472D"/>
     <w:rPr>
@@ -15842,10 +15721,10 @@
       <w:spacing w:val="10"/>
     </w:rPr>
   </w:style>
-  <w:style w:type="character" w:customStyle="1" w:styleId="Heading6Char">
-    <w:name w:val="Heading 6 Char"/>
-    <w:basedOn w:val="DefaultParagraphFont"/>
-    <w:link w:val="Heading6"/>
+  <w:style w:type="character" w:customStyle="1" w:styleId="berschrift6Zchn">
+    <w:name w:val="Überschrift 6 Zchn"/>
+    <w:basedOn w:val="Absatz-Standardschriftart"/>
+    <w:link w:val="berschrift6"/>
     <w:uiPriority w:val="9"/>
     <w:rsid w:val="006211F6"/>
     <w:rPr>
@@ -15854,10 +15733,10 @@
       <w:spacing w:val="10"/>
     </w:rPr>
   </w:style>
-  <w:style w:type="character" w:customStyle="1" w:styleId="Heading7Char">
-    <w:name w:val="Heading 7 Char"/>
-    <w:basedOn w:val="DefaultParagraphFont"/>
-    <w:link w:val="Heading7"/>
+  <w:style w:type="character" w:customStyle="1" w:styleId="berschrift7Zchn">
+    <w:name w:val="Überschrift 7 Zchn"/>
+    <w:basedOn w:val="Absatz-Standardschriftart"/>
+    <w:link w:val="berschrift7"/>
     <w:uiPriority w:val="9"/>
     <w:semiHidden/>
     <w:rsid w:val="003C3BB7"/>
@@ -15867,10 +15746,10 @@
       <w:spacing w:val="10"/>
     </w:rPr>
   </w:style>
-  <w:style w:type="character" w:customStyle="1" w:styleId="Heading8Char">
-    <w:name w:val="Heading 8 Char"/>
-    <w:basedOn w:val="DefaultParagraphFont"/>
-    <w:link w:val="Heading8"/>
+  <w:style w:type="character" w:customStyle="1" w:styleId="berschrift8Zchn">
+    <w:name w:val="Überschrift 8 Zchn"/>
+    <w:basedOn w:val="Absatz-Standardschriftart"/>
+    <w:link w:val="berschrift8"/>
     <w:uiPriority w:val="9"/>
     <w:semiHidden/>
     <w:rsid w:val="003C3BB7"/>
@@ -15881,10 +15760,10 @@
       <w:szCs w:val="18"/>
     </w:rPr>
   </w:style>
-  <w:style w:type="character" w:customStyle="1" w:styleId="Heading9Char">
-    <w:name w:val="Heading 9 Char"/>
-    <w:basedOn w:val="DefaultParagraphFont"/>
-    <w:link w:val="Heading9"/>
+  <w:style w:type="character" w:customStyle="1" w:styleId="berschrift9Zchn">
+    <w:name w:val="Überschrift 9 Zchn"/>
+    <w:basedOn w:val="Absatz-Standardschriftart"/>
+    <w:link w:val="berschrift9"/>
     <w:uiPriority w:val="9"/>
     <w:semiHidden/>
     <w:rsid w:val="003C3BB7"/>
@@ -15896,10 +15775,10 @@
       <w:szCs w:val="18"/>
     </w:rPr>
   </w:style>
-  <w:style w:type="paragraph" w:styleId="Caption">
+  <w:style w:type="paragraph" w:styleId="Beschriftung">
     <w:name w:val="caption"/>
-    <w:basedOn w:val="Normal"/>
-    <w:next w:val="Normal"/>
+    <w:basedOn w:val="Standard"/>
+    <w:next w:val="Standard"/>
     <w:uiPriority w:val="35"/>
     <w:unhideWhenUsed/>
     <w:qFormat/>
@@ -15912,11 +15791,11 @@
       <w:szCs w:val="16"/>
     </w:rPr>
   </w:style>
-  <w:style w:type="paragraph" w:styleId="Title">
+  <w:style w:type="paragraph" w:styleId="Titel">
     <w:name w:val="Title"/>
-    <w:basedOn w:val="Normal"/>
-    <w:next w:val="Normal"/>
-    <w:link w:val="TitleChar"/>
+    <w:basedOn w:val="Standard"/>
+    <w:next w:val="Standard"/>
+    <w:link w:val="TitelZchn"/>
     <w:uiPriority w:val="10"/>
     <w:qFormat/>
     <w:rsid w:val="005E2896"/>
@@ -15932,10 +15811,10 @@
       <w:szCs w:val="52"/>
     </w:rPr>
   </w:style>
-  <w:style w:type="character" w:customStyle="1" w:styleId="TitleChar">
-    <w:name w:val="Title Char"/>
-    <w:basedOn w:val="DefaultParagraphFont"/>
-    <w:link w:val="Title"/>
+  <w:style w:type="character" w:customStyle="1" w:styleId="TitelZchn">
+    <w:name w:val="Titel Zchn"/>
+    <w:basedOn w:val="Absatz-Standardschriftart"/>
+    <w:link w:val="Titel"/>
     <w:uiPriority w:val="10"/>
     <w:rsid w:val="005E2896"/>
     <w:rPr>
@@ -15947,11 +15826,11 @@
       <w:szCs w:val="52"/>
     </w:rPr>
   </w:style>
-  <w:style w:type="paragraph" w:styleId="Subtitle">
+  <w:style w:type="paragraph" w:styleId="Untertitel">
     <w:name w:val="Subtitle"/>
-    <w:basedOn w:val="Normal"/>
-    <w:next w:val="Normal"/>
-    <w:link w:val="SubtitleChar"/>
+    <w:basedOn w:val="Standard"/>
+    <w:next w:val="Standard"/>
+    <w:link w:val="UntertitelZchn"/>
     <w:uiPriority w:val="11"/>
     <w:qFormat/>
     <w:rsid w:val="003C3BB7"/>
@@ -15966,10 +15845,10 @@
       <w:szCs w:val="24"/>
     </w:rPr>
   </w:style>
-  <w:style w:type="character" w:customStyle="1" w:styleId="SubtitleChar">
-    <w:name w:val="Subtitle Char"/>
-    <w:basedOn w:val="DefaultParagraphFont"/>
-    <w:link w:val="Subtitle"/>
+  <w:style w:type="character" w:customStyle="1" w:styleId="UntertitelZchn">
+    <w:name w:val="Untertitel Zchn"/>
+    <w:basedOn w:val="Absatz-Standardschriftart"/>
+    <w:link w:val="Untertitel"/>
     <w:uiPriority w:val="11"/>
     <w:rsid w:val="003C3BB7"/>
     <w:rPr>
@@ -15980,7 +15859,7 @@
       <w:szCs w:val="24"/>
     </w:rPr>
   </w:style>
-  <w:style w:type="character" w:styleId="Strong">
+  <w:style w:type="character" w:styleId="Fett">
     <w:name w:val="Strong"/>
     <w:uiPriority w:val="22"/>
     <w:qFormat/>
@@ -15990,7 +15869,7 @@
       <w:bCs/>
     </w:rPr>
   </w:style>
-  <w:style w:type="character" w:styleId="Emphasis">
+  <w:style w:type="character" w:styleId="Hervorhebung">
     <w:name w:val="Emphasis"/>
     <w:uiPriority w:val="20"/>
     <w:qFormat/>
@@ -16001,10 +15880,10 @@
       <w:spacing w:val="5"/>
     </w:rPr>
   </w:style>
-  <w:style w:type="paragraph" w:styleId="NoSpacing">
+  <w:style w:type="paragraph" w:styleId="KeinLeerraum">
     <w:name w:val="No Spacing"/>
-    <w:basedOn w:val="Normal"/>
-    <w:link w:val="NoSpacingChar"/>
+    <w:basedOn w:val="Standard"/>
+    <w:link w:val="KeinLeerraumZchn"/>
     <w:uiPriority w:val="1"/>
     <w:qFormat/>
     <w:rsid w:val="003C3BB7"/>
@@ -16012,10 +15891,10 @@
       <w:spacing w:after="0"/>
     </w:pPr>
   </w:style>
-  <w:style w:type="character" w:customStyle="1" w:styleId="NoSpacingChar">
-    <w:name w:val="No Spacing Char"/>
-    <w:basedOn w:val="DefaultParagraphFont"/>
-    <w:link w:val="NoSpacing"/>
+  <w:style w:type="character" w:customStyle="1" w:styleId="KeinLeerraumZchn">
+    <w:name w:val="Kein Leerraum Zchn"/>
+    <w:basedOn w:val="Absatz-Standardschriftart"/>
+    <w:link w:val="KeinLeerraum"/>
     <w:uiPriority w:val="1"/>
     <w:rsid w:val="003C3BB7"/>
     <w:rPr>
@@ -16023,9 +15902,9 @@
       <w:szCs w:val="20"/>
     </w:rPr>
   </w:style>
-  <w:style w:type="paragraph" w:styleId="ListParagraph">
+  <w:style w:type="paragraph" w:styleId="Listenabsatz">
     <w:name w:val="List Paragraph"/>
-    <w:basedOn w:val="Normal"/>
+    <w:basedOn w:val="Standard"/>
     <w:uiPriority w:val="34"/>
     <w:qFormat/>
     <w:rsid w:val="003C3BB7"/>
@@ -16034,11 +15913,11 @@
       <w:contextualSpacing/>
     </w:pPr>
   </w:style>
-  <w:style w:type="paragraph" w:styleId="Quote">
+  <w:style w:type="paragraph" w:styleId="Zitat">
     <w:name w:val="Quote"/>
-    <w:basedOn w:val="Normal"/>
-    <w:next w:val="Normal"/>
-    <w:link w:val="QuoteChar"/>
+    <w:basedOn w:val="Standard"/>
+    <w:next w:val="Standard"/>
+    <w:link w:val="ZitatZchn"/>
     <w:uiPriority w:val="29"/>
     <w:qFormat/>
     <w:rsid w:val="003C3BB7"/>
@@ -16047,10 +15926,10 @@
       <w:iCs/>
     </w:rPr>
   </w:style>
-  <w:style w:type="character" w:customStyle="1" w:styleId="QuoteChar">
-    <w:name w:val="Quote Char"/>
-    <w:basedOn w:val="DefaultParagraphFont"/>
-    <w:link w:val="Quote"/>
+  <w:style w:type="character" w:customStyle="1" w:styleId="ZitatZchn">
+    <w:name w:val="Zitat Zchn"/>
+    <w:basedOn w:val="Absatz-Standardschriftart"/>
+    <w:link w:val="Zitat"/>
     <w:uiPriority w:val="29"/>
     <w:rsid w:val="003C3BB7"/>
     <w:rPr>
@@ -16060,11 +15939,11 @@
       <w:szCs w:val="20"/>
     </w:rPr>
   </w:style>
-  <w:style w:type="paragraph" w:styleId="IntenseQuote">
+  <w:style w:type="paragraph" w:styleId="IntensivesZitat">
     <w:name w:val="Intense Quote"/>
-    <w:basedOn w:val="Normal"/>
-    <w:next w:val="Normal"/>
-    <w:link w:val="IntenseQuoteChar"/>
+    <w:basedOn w:val="Standard"/>
+    <w:next w:val="Standard"/>
+    <w:link w:val="IntensivesZitatZchn"/>
     <w:uiPriority w:val="30"/>
     <w:qFormat/>
     <w:rsid w:val="003C3BB7"/>
@@ -16083,10 +15962,10 @@
       <w:color w:val="4F81BD" w:themeColor="accent1"/>
     </w:rPr>
   </w:style>
-  <w:style w:type="character" w:customStyle="1" w:styleId="IntenseQuoteChar">
-    <w:name w:val="Intense Quote Char"/>
-    <w:basedOn w:val="DefaultParagraphFont"/>
-    <w:link w:val="IntenseQuote"/>
+  <w:style w:type="character" w:customStyle="1" w:styleId="IntensivesZitatZchn">
+    <w:name w:val="Intensives Zitat Zchn"/>
+    <w:basedOn w:val="Absatz-Standardschriftart"/>
+    <w:link w:val="IntensivesZitat"/>
     <w:uiPriority w:val="30"/>
     <w:rsid w:val="003C3BB7"/>
     <w:rPr>
@@ -16097,7 +15976,7 @@
       <w:szCs w:val="20"/>
     </w:rPr>
   </w:style>
-  <w:style w:type="character" w:styleId="SubtleEmphasis">
+  <w:style w:type="character" w:styleId="SchwacheHervorhebung">
     <w:name w:val="Subtle Emphasis"/>
     <w:uiPriority w:val="19"/>
     <w:qFormat/>
@@ -16108,7 +15987,7 @@
       <w:color w:val="243F60" w:themeColor="accent1" w:themeShade="7F"/>
     </w:rPr>
   </w:style>
-  <w:style w:type="character" w:styleId="IntenseEmphasis">
+  <w:style w:type="character" w:styleId="IntensiveHervorhebung">
     <w:name w:val="Intense Emphasis"/>
     <w:uiPriority w:val="21"/>
     <w:qFormat/>
@@ -16121,7 +16000,7 @@
       <w:spacing w:val="10"/>
     </w:rPr>
   </w:style>
-  <w:style w:type="character" w:styleId="SubtleReference">
+  <w:style w:type="character" w:styleId="SchwacherVerweis">
     <w:name w:val="Subtle Reference"/>
     <w:uiPriority w:val="31"/>
     <w:qFormat/>
@@ -16132,7 +16011,7 @@
       <w:color w:val="4F81BD" w:themeColor="accent1"/>
     </w:rPr>
   </w:style>
-  <w:style w:type="character" w:styleId="IntenseReference">
+  <w:style w:type="character" w:styleId="IntensiverVerweis">
     <w:name w:val="Intense Reference"/>
     <w:uiPriority w:val="32"/>
     <w:qFormat/>
@@ -16146,7 +16025,7 @@
       <w:color w:val="4F81BD" w:themeColor="accent1"/>
     </w:rPr>
   </w:style>
-  <w:style w:type="character" w:styleId="BookTitle">
+  <w:style w:type="character" w:styleId="Buchtitel">
     <w:name w:val="Book Title"/>
     <w:uiPriority w:val="33"/>
     <w:qFormat/>
@@ -16159,10 +16038,10 @@
       <w:spacing w:val="9"/>
     </w:rPr>
   </w:style>
-  <w:style w:type="paragraph" w:styleId="TOCHeading">
+  <w:style w:type="paragraph" w:styleId="Inhaltsverzeichnisberschrift">
     <w:name w:val="TOC Heading"/>
-    <w:basedOn w:val="Heading1"/>
-    <w:next w:val="Normal"/>
+    <w:basedOn w:val="berschrift1"/>
+    <w:next w:val="Standard"/>
     <w:uiPriority w:val="39"/>
     <w:unhideWhenUsed/>
     <w:qFormat/>
@@ -16174,10 +16053,10 @@
       <w:lang w:bidi="en-US"/>
     </w:rPr>
   </w:style>
-  <w:style w:type="paragraph" w:styleId="TOC1">
+  <w:style w:type="paragraph" w:styleId="Verzeichnis1">
     <w:name w:val="toc 1"/>
-    <w:basedOn w:val="Normal"/>
-    <w:next w:val="Normal"/>
+    <w:basedOn w:val="Standard"/>
+    <w:next w:val="Standard"/>
     <w:autoRedefine/>
     <w:uiPriority w:val="39"/>
     <w:unhideWhenUsed/>
@@ -16190,10 +16069,10 @@
       <w:b/>
     </w:rPr>
   </w:style>
-  <w:style w:type="paragraph" w:styleId="TOC2">
+  <w:style w:type="paragraph" w:styleId="Verzeichnis2">
     <w:name w:val="toc 2"/>
-    <w:basedOn w:val="Normal"/>
-    <w:next w:val="Normal"/>
+    <w:basedOn w:val="Standard"/>
+    <w:next w:val="Standard"/>
     <w:autoRedefine/>
     <w:uiPriority w:val="39"/>
     <w:unhideWhenUsed/>
@@ -16206,7 +16085,7 @@
   </w:style>
   <w:style w:type="character" w:styleId="Hyperlink">
     <w:name w:val="Hyperlink"/>
-    <w:basedOn w:val="DefaultParagraphFont"/>
+    <w:basedOn w:val="Absatz-Standardschriftart"/>
     <w:uiPriority w:val="99"/>
     <w:unhideWhenUsed/>
     <w:rsid w:val="006F2255"/>
@@ -16215,10 +16094,10 @@
       <w:u w:val="single"/>
     </w:rPr>
   </w:style>
-  <w:style w:type="paragraph" w:styleId="BalloonText">
+  <w:style w:type="paragraph" w:styleId="Sprechblasentext">
     <w:name w:val="Balloon Text"/>
-    <w:basedOn w:val="Normal"/>
-    <w:link w:val="BalloonTextChar"/>
+    <w:basedOn w:val="Standard"/>
+    <w:link w:val="SprechblasentextZchn"/>
     <w:uiPriority w:val="99"/>
     <w:semiHidden/>
     <w:unhideWhenUsed/>
@@ -16232,10 +16111,10 @@
       <w:szCs w:val="16"/>
     </w:rPr>
   </w:style>
-  <w:style w:type="character" w:customStyle="1" w:styleId="BalloonTextChar">
-    <w:name w:val="Balloon Text Char"/>
-    <w:basedOn w:val="DefaultParagraphFont"/>
-    <w:link w:val="BalloonText"/>
+  <w:style w:type="character" w:customStyle="1" w:styleId="SprechblasentextZchn">
+    <w:name w:val="Sprechblasentext Zchn"/>
+    <w:basedOn w:val="Absatz-Standardschriftart"/>
+    <w:link w:val="Sprechblasentext"/>
     <w:uiPriority w:val="99"/>
     <w:semiHidden/>
     <w:rsid w:val="006F2255"/>
@@ -16245,10 +16124,10 @@
       <w:szCs w:val="16"/>
     </w:rPr>
   </w:style>
-  <w:style w:type="paragraph" w:styleId="TOC3">
+  <w:style w:type="paragraph" w:styleId="Verzeichnis3">
     <w:name w:val="toc 3"/>
-    <w:basedOn w:val="Normal"/>
-    <w:next w:val="Normal"/>
+    <w:basedOn w:val="Standard"/>
+    <w:next w:val="Standard"/>
     <w:autoRedefine/>
     <w:uiPriority w:val="39"/>
     <w:unhideWhenUsed/>
@@ -16263,10 +16142,10 @@
       <w:lang w:eastAsia="de-CH"/>
     </w:rPr>
   </w:style>
-  <w:style w:type="paragraph" w:styleId="Header">
+  <w:style w:type="paragraph" w:styleId="Kopfzeile">
     <w:name w:val="header"/>
-    <w:basedOn w:val="Normal"/>
-    <w:link w:val="HeaderChar"/>
+    <w:basedOn w:val="Standard"/>
+    <w:link w:val="KopfzeileZchn"/>
     <w:uiPriority w:val="99"/>
     <w:unhideWhenUsed/>
     <w:rsid w:val="008F2373"/>
@@ -16278,10 +16157,10 @@
       <w:spacing w:after="0"/>
     </w:pPr>
   </w:style>
-  <w:style w:type="character" w:customStyle="1" w:styleId="HeaderChar">
-    <w:name w:val="Header Char"/>
-    <w:basedOn w:val="DefaultParagraphFont"/>
-    <w:link w:val="Header"/>
+  <w:style w:type="character" w:customStyle="1" w:styleId="KopfzeileZchn">
+    <w:name w:val="Kopfzeile Zchn"/>
+    <w:basedOn w:val="Absatz-Standardschriftart"/>
+    <w:link w:val="Kopfzeile"/>
     <w:uiPriority w:val="99"/>
     <w:rsid w:val="008F2373"/>
     <w:rPr>
@@ -16289,10 +16168,10 @@
       <w:szCs w:val="20"/>
     </w:rPr>
   </w:style>
-  <w:style w:type="paragraph" w:styleId="Footer">
+  <w:style w:type="paragraph" w:styleId="Fuzeile">
     <w:name w:val="footer"/>
-    <w:basedOn w:val="Normal"/>
-    <w:link w:val="FooterChar"/>
+    <w:basedOn w:val="Standard"/>
+    <w:link w:val="FuzeileZchn"/>
     <w:uiPriority w:val="99"/>
     <w:unhideWhenUsed/>
     <w:rsid w:val="008F2373"/>
@@ -16304,10 +16183,10 @@
       <w:spacing w:after="0"/>
     </w:pPr>
   </w:style>
-  <w:style w:type="character" w:customStyle="1" w:styleId="FooterChar">
-    <w:name w:val="Footer Char"/>
-    <w:basedOn w:val="DefaultParagraphFont"/>
-    <w:link w:val="Footer"/>
+  <w:style w:type="character" w:customStyle="1" w:styleId="FuzeileZchn">
+    <w:name w:val="Fußzeile Zchn"/>
+    <w:basedOn w:val="Absatz-Standardschriftart"/>
+    <w:link w:val="Fuzeile"/>
     <w:uiPriority w:val="99"/>
     <w:rsid w:val="008F2373"/>
     <w:rPr>
@@ -16315,9 +16194,9 @@
       <w:szCs w:val="20"/>
     </w:rPr>
   </w:style>
-  <w:style w:type="table" w:styleId="LightList-Accent1">
+  <w:style w:type="table" w:styleId="HelleListe-Akzent1">
     <w:name w:val="Light List Accent 1"/>
-    <w:basedOn w:val="TableNormal"/>
+    <w:basedOn w:val="NormaleTabelle"/>
     <w:uiPriority w:val="61"/>
     <w:rsid w:val="003B436F"/>
     <w:pPr>
@@ -16407,10 +16286,10 @@
       </w:tcPr>
     </w:tblStylePr>
   </w:style>
-  <w:style w:type="paragraph" w:styleId="EndnoteText">
+  <w:style w:type="paragraph" w:styleId="Endnotentext">
     <w:name w:val="endnote text"/>
-    <w:basedOn w:val="Normal"/>
-    <w:link w:val="EndnoteTextChar"/>
+    <w:basedOn w:val="Standard"/>
+    <w:link w:val="EndnotentextZchn"/>
     <w:uiPriority w:val="99"/>
     <w:semiHidden/>
     <w:unhideWhenUsed/>
@@ -16419,10 +16298,10 @@
       <w:spacing w:after="0"/>
     </w:pPr>
   </w:style>
-  <w:style w:type="character" w:customStyle="1" w:styleId="EndnoteTextChar">
-    <w:name w:val="Endnote Text Char"/>
-    <w:basedOn w:val="DefaultParagraphFont"/>
-    <w:link w:val="EndnoteText"/>
+  <w:style w:type="character" w:customStyle="1" w:styleId="EndnotentextZchn">
+    <w:name w:val="Endnotentext Zchn"/>
+    <w:basedOn w:val="Absatz-Standardschriftart"/>
+    <w:link w:val="Endnotentext"/>
     <w:uiPriority w:val="99"/>
     <w:semiHidden/>
     <w:rsid w:val="003C75EF"/>
@@ -16431,9 +16310,9 @@
       <w:szCs w:val="20"/>
     </w:rPr>
   </w:style>
-  <w:style w:type="character" w:styleId="EndnoteReference">
+  <w:style w:type="character" w:styleId="Endnotenzeichen">
     <w:name w:val="endnote reference"/>
-    <w:basedOn w:val="DefaultParagraphFont"/>
+    <w:basedOn w:val="Absatz-Standardschriftart"/>
     <w:uiPriority w:val="99"/>
     <w:semiHidden/>
     <w:unhideWhenUsed/>
@@ -16735,7 +16614,7 @@
 </file>
 
 <file path=customXml/itemProps1.xml><?xml version="1.0" encoding="utf-8"?>
-<ds:datastoreItem xmlns:ds="http://schemas.openxmlformats.org/officeDocument/2006/customXml" ds:itemID="{219A1B6B-D3B1-483D-B33C-55D26E201464}">
+<ds:datastoreItem xmlns:ds="http://schemas.openxmlformats.org/officeDocument/2006/customXml" ds:itemID="{A60BA9F3-58E6-4B1A-BB4E-FFAB42C64D65}">
   <ds:schemaRefs>
     <ds:schemaRef ds:uri="http://schemas.openxmlformats.org/officeDocument/2006/bibliography"/>
   </ds:schemaRefs>

</xml_diff>